<commit_message>
1.7 UI updates and code refactoring
</commit_message>
<xml_diff>
--- a/documents/d18124788_DesignDocMain.docx
+++ b/documents/d18124788_DesignDocMain.docx
@@ -312,25 +312,7 @@
           <w:color w:val="262E4D"/>
           <w:lang w:eastAsia="en-IE"/>
         </w:rPr>
-        <w:t xml:space="preserve">An overview of the project can be detailed as a full-stack (aka a </w:t>
-      </w:r>
-      <w:proofErr w:type="gramStart"/>
-      <w:r>
-        <w:rPr>
-          <w:rFonts w:ascii="Arial" w:eastAsia="Times New Roman" w:hAnsi="Arial" w:cs="Arial"/>
-          <w:color w:val="262E4D"/>
-          <w:lang w:eastAsia="en-IE"/>
-        </w:rPr>
-        <w:t>3 tiered</w:t>
-      </w:r>
-      <w:proofErr w:type="gramEnd"/>
-      <w:r>
-        <w:rPr>
-          <w:rFonts w:ascii="Arial" w:eastAsia="Times New Roman" w:hAnsi="Arial" w:cs="Arial"/>
-          <w:color w:val="262E4D"/>
-          <w:lang w:eastAsia="en-IE"/>
-        </w:rPr>
-        <w:t xml:space="preserve"> client/server architecture) website application. The web app will need to present statistical information related to the Covid19 virus in various countries in a front-end UI accessible to the public and store this data on a backend database server.</w:t>
+        <w:t>An overview of the project can be detailed as a full-stack (aka a 3 tiered client/server architecture) website application. The web app will need to present statistical information related to the Covid19 virus in various countries in a front-end UI accessible to the public and store this data on a backend database server.</w:t>
       </w:r>
     </w:p>
     <w:p>
@@ -431,25 +413,7 @@
           <w:color w:val="262E4D"/>
           <w:lang w:eastAsia="en-IE"/>
         </w:rPr>
-        <w:t xml:space="preserve">data in </w:t>
-      </w:r>
-      <w:proofErr w:type="gramStart"/>
-      <w:r>
-        <w:rPr>
-          <w:rFonts w:ascii="Arial" w:eastAsia="Times New Roman" w:hAnsi="Arial" w:cs="Arial"/>
-          <w:color w:val="262E4D"/>
-          <w:lang w:eastAsia="en-IE"/>
-        </w:rPr>
-        <w:t>a</w:t>
-      </w:r>
-      <w:proofErr w:type="gramEnd"/>
-      <w:r>
-        <w:rPr>
-          <w:rFonts w:ascii="Arial" w:eastAsia="Times New Roman" w:hAnsi="Arial" w:cs="Arial"/>
-          <w:color w:val="262E4D"/>
-          <w:lang w:eastAsia="en-IE"/>
-        </w:rPr>
-        <w:t xml:space="preserve"> easily readable format.</w:t>
+        <w:t>data in a easily readable format.</w:t>
       </w:r>
       <w:r>
         <w:rPr>
@@ -574,25 +538,7 @@
           <w:color w:val="262E4D"/>
           <w:lang w:eastAsia="en-IE"/>
         </w:rPr>
-        <w:t xml:space="preserve">Initial instruction is to use a dataset provided by the </w:t>
-      </w:r>
-      <w:proofErr w:type="gramStart"/>
-      <w:r>
-        <w:rPr>
-          <w:rFonts w:ascii="Arial" w:eastAsia="Times New Roman" w:hAnsi="Arial" w:cs="Arial"/>
-          <w:color w:val="262E4D"/>
-          <w:lang w:eastAsia="en-IE"/>
-        </w:rPr>
-        <w:t>lecturer,</w:t>
-      </w:r>
-      <w:proofErr w:type="gramEnd"/>
-      <w:r>
-        <w:rPr>
-          <w:rFonts w:ascii="Arial" w:eastAsia="Times New Roman" w:hAnsi="Arial" w:cs="Arial"/>
-          <w:color w:val="262E4D"/>
-          <w:lang w:eastAsia="en-IE"/>
-        </w:rPr>
-        <w:t xml:space="preserve"> however intention is to find a suitable dataset API online that can be used to populate the database.</w:t>
+        <w:t>Initial instruction is to use a dataset provided by the lecturer, however intention is to find a suitable dataset API online that can be used to populate the database.</w:t>
       </w:r>
     </w:p>
     <w:p>
@@ -642,25 +588,7 @@
           <w:color w:val="262E4D"/>
           <w:lang w:eastAsia="en-IE"/>
         </w:rPr>
-        <w:t xml:space="preserve">Create a user signup and login system to access restricted pages. Initial instruction from lecturer is to use this to facilitate an administrator access to alter functions on the website, however further discussions have found that this may not be suitable. Instead, allowing clients to </w:t>
-      </w:r>
-      <w:proofErr w:type="spellStart"/>
-      <w:r>
-        <w:rPr>
-          <w:rFonts w:ascii="Arial" w:eastAsia="Times New Roman" w:hAnsi="Arial" w:cs="Arial"/>
-          <w:color w:val="262E4D"/>
-          <w:lang w:eastAsia="en-IE"/>
-        </w:rPr>
-        <w:t>signup</w:t>
-      </w:r>
-      <w:proofErr w:type="spellEnd"/>
-      <w:r>
-        <w:rPr>
-          <w:rFonts w:ascii="Arial" w:eastAsia="Times New Roman" w:hAnsi="Arial" w:cs="Arial"/>
-          <w:color w:val="262E4D"/>
-          <w:lang w:eastAsia="en-IE"/>
-        </w:rPr>
-        <w:t xml:space="preserve"> and login to the website to access extended data may be more suitable.</w:t>
+        <w:t>Create a user signup and login system to access restricted pages. Initial instruction from lecturer is to use this to facilitate an administrator access to alter functions on the website, however further discussions have found that this may not be suitable. Instead, allowing clients to signup and login to the website to access extended data may be more suitable.</w:t>
       </w:r>
     </w:p>
     <w:p>
@@ -710,25 +638,7 @@
           <w:color w:val="262E4D"/>
           <w:lang w:eastAsia="en-IE"/>
         </w:rPr>
-        <w:t xml:space="preserve">Ensuring the website is secure from potential malicious attacks such as SQL injection so that user data remains </w:t>
-      </w:r>
-      <w:proofErr w:type="gramStart"/>
-      <w:r>
-        <w:rPr>
-          <w:rFonts w:ascii="Arial" w:eastAsia="Times New Roman" w:hAnsi="Arial" w:cs="Arial"/>
-          <w:color w:val="262E4D"/>
-          <w:lang w:eastAsia="en-IE"/>
-        </w:rPr>
-        <w:t>safe</w:t>
-      </w:r>
-      <w:proofErr w:type="gramEnd"/>
-      <w:r>
-        <w:rPr>
-          <w:rFonts w:ascii="Arial" w:eastAsia="Times New Roman" w:hAnsi="Arial" w:cs="Arial"/>
-          <w:color w:val="262E4D"/>
-          <w:lang w:eastAsia="en-IE"/>
-        </w:rPr>
-        <w:t xml:space="preserve"> and the data cannot be altered or destroyed by a unauthorised party.</w:t>
+        <w:t>Ensuring the website is secure from potential malicious attacks such as SQL injection so that user data remains safe and the data cannot be altered or destroyed by a unauthorised party.</w:t>
       </w:r>
     </w:p>
     <w:p>
@@ -849,25 +759,7 @@
           <w:color w:val="262E4D"/>
           <w:lang w:eastAsia="en-IE"/>
         </w:rPr>
-        <w:t xml:space="preserve">XAMPP, PHP, HTML, CSS, </w:t>
-      </w:r>
-      <w:proofErr w:type="spellStart"/>
-      <w:r>
-        <w:rPr>
-          <w:rFonts w:ascii="Arial" w:eastAsia="Times New Roman" w:hAnsi="Arial" w:cs="Arial"/>
-          <w:color w:val="262E4D"/>
-          <w:lang w:eastAsia="en-IE"/>
-        </w:rPr>
-        <w:t>Javascript</w:t>
-      </w:r>
-      <w:proofErr w:type="spellEnd"/>
-      <w:r>
-        <w:rPr>
-          <w:rFonts w:ascii="Arial" w:eastAsia="Times New Roman" w:hAnsi="Arial" w:cs="Arial"/>
-          <w:color w:val="262E4D"/>
-          <w:lang w:eastAsia="en-IE"/>
-        </w:rPr>
-        <w:t>, MySQL</w:t>
+        <w:t>XAMPP, PHP, HTML, CSS, Javascript, MySQL</w:t>
       </w:r>
       <w:r>
         <w:rPr>
@@ -909,96 +801,24 @@
           <w:lang w:eastAsia="en-IE"/>
         </w:rPr>
         <w:br/>
-        <w:t xml:space="preserve">Setting up of </w:t>
-      </w:r>
-      <w:proofErr w:type="gramStart"/>
-      <w:r>
-        <w:rPr>
-          <w:rFonts w:ascii="Arial" w:eastAsia="Times New Roman" w:hAnsi="Arial" w:cs="Arial"/>
-          <w:color w:val="262E4D"/>
-          <w:lang w:eastAsia="en-IE"/>
-        </w:rPr>
-        <w:t>the  developer</w:t>
-      </w:r>
-      <w:proofErr w:type="gramEnd"/>
-      <w:r>
-        <w:rPr>
-          <w:rFonts w:ascii="Arial" w:eastAsia="Times New Roman" w:hAnsi="Arial" w:cs="Arial"/>
-          <w:color w:val="262E4D"/>
-          <w:lang w:eastAsia="en-IE"/>
-        </w:rPr>
-        <w:t xml:space="preserve"> environment will be with Visual Studio Code for the front end and </w:t>
-      </w:r>
-      <w:proofErr w:type="spellStart"/>
-      <w:r>
-        <w:rPr>
-          <w:rFonts w:ascii="Arial" w:eastAsia="Times New Roman" w:hAnsi="Arial" w:cs="Arial"/>
-          <w:color w:val="262E4D"/>
-          <w:lang w:eastAsia="en-IE"/>
-        </w:rPr>
-        <w:t>Datagrip</w:t>
-      </w:r>
-      <w:proofErr w:type="spellEnd"/>
-      <w:r>
-        <w:rPr>
-          <w:rFonts w:ascii="Arial" w:eastAsia="Times New Roman" w:hAnsi="Arial" w:cs="Arial"/>
-          <w:color w:val="262E4D"/>
-          <w:lang w:eastAsia="en-IE"/>
-        </w:rPr>
-        <w:t xml:space="preserve"> for the backend.</w:t>
-      </w:r>
-      <w:r>
-        <w:rPr>
-          <w:rFonts w:ascii="Arial" w:eastAsia="Times New Roman" w:hAnsi="Arial" w:cs="Arial"/>
-          <w:color w:val="262E4D"/>
-          <w:lang w:eastAsia="en-IE"/>
-        </w:rPr>
-        <w:br/>
-      </w:r>
-      <w:r>
-        <w:rPr>
-          <w:rFonts w:ascii="Arial" w:eastAsia="Times New Roman" w:hAnsi="Arial" w:cs="Arial"/>
-          <w:color w:val="262E4D"/>
-          <w:lang w:eastAsia="en-IE"/>
-        </w:rPr>
-        <w:br/>
-        <w:t xml:space="preserve">I initially wanted to use newer adopted technologies such as </w:t>
-      </w:r>
-      <w:proofErr w:type="spellStart"/>
-      <w:r>
-        <w:rPr>
-          <w:rFonts w:ascii="Arial" w:eastAsia="Times New Roman" w:hAnsi="Arial" w:cs="Arial"/>
-          <w:color w:val="262E4D"/>
-          <w:lang w:eastAsia="en-IE"/>
-        </w:rPr>
-        <w:t>Node.Js</w:t>
-      </w:r>
-      <w:proofErr w:type="spellEnd"/>
-      <w:r>
-        <w:rPr>
-          <w:rFonts w:ascii="Arial" w:eastAsia="Times New Roman" w:hAnsi="Arial" w:cs="Arial"/>
-          <w:color w:val="262E4D"/>
-          <w:lang w:eastAsia="en-IE"/>
-        </w:rPr>
-        <w:t xml:space="preserve">, </w:t>
-      </w:r>
-      <w:proofErr w:type="spellStart"/>
-      <w:r>
-        <w:rPr>
-          <w:rFonts w:ascii="Arial" w:eastAsia="Times New Roman" w:hAnsi="Arial" w:cs="Arial"/>
-          <w:color w:val="262E4D"/>
-          <w:lang w:eastAsia="en-IE"/>
-        </w:rPr>
-        <w:t>React.Js</w:t>
-      </w:r>
-      <w:proofErr w:type="spellEnd"/>
-      <w:r>
-        <w:rPr>
-          <w:rFonts w:ascii="Arial" w:eastAsia="Times New Roman" w:hAnsi="Arial" w:cs="Arial"/>
-          <w:color w:val="262E4D"/>
-          <w:lang w:eastAsia="en-IE"/>
-        </w:rPr>
-        <w:t>,</w:t>
+        <w:t>Setting up of the  developer environment will be with Visual Studio Code for the front end and Datagrip for the backend.</w:t>
+      </w:r>
+      <w:r>
+        <w:rPr>
+          <w:rFonts w:ascii="Arial" w:eastAsia="Times New Roman" w:hAnsi="Arial" w:cs="Arial"/>
+          <w:color w:val="262E4D"/>
+          <w:lang w:eastAsia="en-IE"/>
+        </w:rPr>
+        <w:br/>
+      </w:r>
+      <w:r>
+        <w:rPr>
+          <w:rFonts w:ascii="Arial" w:eastAsia="Times New Roman" w:hAnsi="Arial" w:cs="Arial"/>
+          <w:color w:val="262E4D"/>
+          <w:lang w:eastAsia="en-IE"/>
+        </w:rPr>
+        <w:br/>
+        <w:t>I initially wanted to use newer adopted technologies such as Node.Js, React.Js,</w:t>
       </w:r>
       <w:r>
         <w:rPr>
@@ -1225,25 +1045,7 @@
           <w:color w:val="262E4D"/>
           <w:lang w:eastAsia="en-IE"/>
         </w:rPr>
-        <w:t xml:space="preserve"> </w:t>
-      </w:r>
-      <w:proofErr w:type="gramStart"/>
-      <w:r>
-        <w:rPr>
-          <w:rFonts w:ascii="Arial" w:eastAsia="Times New Roman" w:hAnsi="Arial" w:cs="Arial"/>
-          <w:color w:val="262E4D"/>
-          <w:lang w:eastAsia="en-IE"/>
-        </w:rPr>
-        <w:t>that’s</w:t>
-      </w:r>
-      <w:proofErr w:type="gramEnd"/>
-      <w:r>
-        <w:rPr>
-          <w:rFonts w:ascii="Arial" w:eastAsia="Times New Roman" w:hAnsi="Arial" w:cs="Arial"/>
-          <w:color w:val="262E4D"/>
-          <w:lang w:eastAsia="en-IE"/>
-        </w:rPr>
-        <w:t xml:space="preserve"> been taught to us in another module. Or alternatively I think a more suitable hosting solution will be using Heroku as my research has fo</w:t>
+        <w:t xml:space="preserve"> that’s been taught to us in another module. Or alternatively I think a more suitable hosting solution will be using Heroku as my research has fo</w:t>
       </w:r>
       <w:r>
         <w:rPr>
@@ -1366,23 +1168,13 @@
         </w:rPr>
         <w:br/>
       </w:r>
-      <w:proofErr w:type="gramStart"/>
-      <w:r>
-        <w:rPr>
-          <w:rFonts w:ascii="Arial" w:eastAsia="Times New Roman" w:hAnsi="Arial" w:cs="Arial"/>
-          <w:color w:val="262E4D"/>
-          <w:lang w:eastAsia="en-IE"/>
-        </w:rPr>
-        <w:t>I’ll</w:t>
-      </w:r>
-      <w:proofErr w:type="gramEnd"/>
-      <w:r>
-        <w:rPr>
-          <w:rFonts w:ascii="Arial" w:eastAsia="Times New Roman" w:hAnsi="Arial" w:cs="Arial"/>
-          <w:color w:val="262E4D"/>
-          <w:lang w:eastAsia="en-IE"/>
-        </w:rPr>
-        <w:t xml:space="preserve"> need to research how and create a connection from my front-end website to my backend database to allow MySQL queries to be performed and the data returned to my front-end website.</w:t>
+      <w:r>
+        <w:rPr>
+          <w:rFonts w:ascii="Arial" w:eastAsia="Times New Roman" w:hAnsi="Arial" w:cs="Arial"/>
+          <w:color w:val="262E4D"/>
+          <w:lang w:eastAsia="en-IE"/>
+        </w:rPr>
+        <w:t>I’ll need to research how and create a connection from my front-end website to my backend database to allow MySQL queries to be performed and the data returned to my front-end website.</w:t>
       </w:r>
     </w:p>
     <w:p>
@@ -1419,25 +1211,7 @@
           <w:color w:val="262E4D"/>
           <w:lang w:eastAsia="en-IE"/>
         </w:rPr>
-        <w:t xml:space="preserve">Initially I will be using a pre-made dataset </w:t>
-      </w:r>
-      <w:proofErr w:type="spellStart"/>
-      <w:r>
-        <w:rPr>
-          <w:rFonts w:ascii="Arial" w:eastAsia="Times New Roman" w:hAnsi="Arial" w:cs="Arial"/>
-          <w:color w:val="262E4D"/>
-          <w:lang w:eastAsia="en-IE"/>
-        </w:rPr>
-        <w:t>fron</w:t>
-      </w:r>
-      <w:proofErr w:type="spellEnd"/>
-      <w:r>
-        <w:rPr>
-          <w:rFonts w:ascii="Arial" w:eastAsia="Times New Roman" w:hAnsi="Arial" w:cs="Arial"/>
-          <w:color w:val="262E4D"/>
-          <w:lang w:eastAsia="en-IE"/>
-        </w:rPr>
-        <w:t xml:space="preserve"> an excel document, however I intend to move over to a public API to gather the Covid19 data. The lecturer has advised this process will be explained in a later lecture.</w:t>
+        <w:t>Initially I will be using a pre-made dataset fron an excel document, however I intend to move over to a public API to gather the Covid19 data. The lecturer has advised this process will be explained in a later lecture.</w:t>
       </w:r>
     </w:p>
     <w:p>
@@ -1482,43 +1256,7 @@
           <w:color w:val="262E4D"/>
           <w:lang w:eastAsia="en-IE"/>
         </w:rPr>
-        <w:t xml:space="preserve">anised and categorised by Country. The home view will have a ‘preview’ view of a limited amount of data for each country, and there will be an option to ‘see more’ to view the complete list of data on a new page. I intend to make </w:t>
-      </w:r>
-      <w:proofErr w:type="gramStart"/>
-      <w:r>
-        <w:rPr>
-          <w:rFonts w:ascii="Arial" w:eastAsia="Times New Roman" w:hAnsi="Arial" w:cs="Arial"/>
-          <w:color w:val="262E4D"/>
-          <w:lang w:eastAsia="en-IE"/>
-        </w:rPr>
-        <w:t>the  ‘</w:t>
-      </w:r>
-      <w:proofErr w:type="gramEnd"/>
-      <w:r>
-        <w:rPr>
-          <w:rFonts w:ascii="Arial" w:eastAsia="Times New Roman" w:hAnsi="Arial" w:cs="Arial"/>
-          <w:color w:val="262E4D"/>
-          <w:lang w:eastAsia="en-IE"/>
-        </w:rPr>
-        <w:t xml:space="preserve">full data’ page dynamically populated depending on what country was selected. This will ensure </w:t>
-      </w:r>
-      <w:proofErr w:type="gramStart"/>
-      <w:r>
-        <w:rPr>
-          <w:rFonts w:ascii="Arial" w:eastAsia="Times New Roman" w:hAnsi="Arial" w:cs="Arial"/>
-          <w:color w:val="262E4D"/>
-          <w:lang w:eastAsia="en-IE"/>
-        </w:rPr>
-        <w:t>there’s</w:t>
-      </w:r>
-      <w:proofErr w:type="gramEnd"/>
-      <w:r>
-        <w:rPr>
-          <w:rFonts w:ascii="Arial" w:eastAsia="Times New Roman" w:hAnsi="Arial" w:cs="Arial"/>
-          <w:color w:val="262E4D"/>
-          <w:lang w:eastAsia="en-IE"/>
-        </w:rPr>
-        <w:t xml:space="preserve"> not a unique page for every country and allows for reusable code.</w:t>
+        <w:t>anised and categorised by Country. The home view will have a ‘preview’ view of a limited amount of data for each country, and there will be an option to ‘see more’ to view the complete list of data on a new page. I intend to make the  ‘full data’ page dynamically populated depending on what country was selected. This will ensure there’s not a unique page for every country and allows for reusable code.</w:t>
       </w:r>
     </w:p>
     <w:p>
@@ -1620,25 +1358,7 @@
           <w:color w:val="262E4D"/>
           <w:lang w:eastAsia="en-IE"/>
         </w:rPr>
-        <w:t xml:space="preserve">I intend for the navigation bar to be a sidebar design to the left of the page for both desktop and tablet devices. This Decision came from the decision that vertical screen real-estate would be more beneficial on landscape sized screens. </w:t>
-      </w:r>
-      <w:proofErr w:type="gramStart"/>
-      <w:r>
-        <w:rPr>
-          <w:rFonts w:ascii="Arial" w:eastAsia="Times New Roman" w:hAnsi="Arial" w:cs="Arial"/>
-          <w:color w:val="262E4D"/>
-          <w:lang w:eastAsia="en-IE"/>
-        </w:rPr>
-        <w:t>Also</w:t>
-      </w:r>
-      <w:proofErr w:type="gramEnd"/>
-      <w:r>
-        <w:rPr>
-          <w:rFonts w:ascii="Arial" w:eastAsia="Times New Roman" w:hAnsi="Arial" w:cs="Arial"/>
-          <w:color w:val="262E4D"/>
-          <w:lang w:eastAsia="en-IE"/>
-        </w:rPr>
-        <w:t xml:space="preserve"> I find it to be more aesthetically appealing and modern looking, </w:t>
+        <w:t xml:space="preserve">I intend for the navigation bar to be a sidebar design to the left of the page for both desktop and tablet devices. This Decision came from the decision that vertical screen real-estate would be more beneficial on landscape sized screens. Also I find it to be more aesthetically appealing and modern looking, </w:t>
       </w:r>
     </w:p>
     <w:p>
@@ -1685,25 +1405,7 @@
           <w:color w:val="262E4D"/>
           <w:lang w:eastAsia="en-IE"/>
         </w:rPr>
-        <w:t xml:space="preserve">I intend to pay attention to how the navigation tools will be located on mobile and portrait screens. Much like a lot of modern native mobile applications, the navigation tools are located at the bottom of the screen. This will make it easier for the </w:t>
-      </w:r>
-      <w:proofErr w:type="gramStart"/>
-      <w:r>
-        <w:rPr>
-          <w:rFonts w:ascii="Arial" w:eastAsia="Times New Roman" w:hAnsi="Arial" w:cs="Arial"/>
-          <w:color w:val="262E4D"/>
-          <w:lang w:eastAsia="en-IE"/>
-        </w:rPr>
-        <w:t>users</w:t>
-      </w:r>
-      <w:proofErr w:type="gramEnd"/>
-      <w:r>
-        <w:rPr>
-          <w:rFonts w:ascii="Arial" w:eastAsia="Times New Roman" w:hAnsi="Arial" w:cs="Arial"/>
-          <w:color w:val="262E4D"/>
-          <w:lang w:eastAsia="en-IE"/>
-        </w:rPr>
-        <w:t xml:space="preserve"> fingers to reach the applications navigation options while also being more aesthetically appealing.</w:t>
+        <w:t>I intend to pay attention to how the navigation tools will be located on mobile and portrait screens. Much like a lot of modern native mobile applications, the navigation tools are located at the bottom of the screen. This will make it easier for the users fingers to reach the applications navigation options while also being more aesthetically appealing.</w:t>
       </w:r>
     </w:p>
     <w:p>
@@ -1756,25 +1458,7 @@
           <w:color w:val="262E4D"/>
           <w:lang w:eastAsia="en-IE"/>
         </w:rPr>
-        <w:t xml:space="preserve">there is not too many countries loading on the main page and to make sure that each country </w:t>
-      </w:r>
-      <w:proofErr w:type="gramStart"/>
-      <w:r>
-        <w:rPr>
-          <w:rFonts w:ascii="Arial" w:eastAsia="Times New Roman" w:hAnsi="Arial" w:cs="Arial"/>
-          <w:color w:val="262E4D"/>
-          <w:lang w:eastAsia="en-IE"/>
-        </w:rPr>
-        <w:t>doesn’t</w:t>
-      </w:r>
-      <w:proofErr w:type="gramEnd"/>
-      <w:r>
-        <w:rPr>
-          <w:rFonts w:ascii="Arial" w:eastAsia="Times New Roman" w:hAnsi="Arial" w:cs="Arial"/>
-          <w:color w:val="262E4D"/>
-          <w:lang w:eastAsia="en-IE"/>
-        </w:rPr>
-        <w:t xml:space="preserve"> load too much data, I will create a paginator system to only show a restricted amount of data and a page counter and option to move forward and backwards through the pages of data. This will help to stop the users page becoming way too cluttered and large, it will also prevent loading issues where there may be a large amount of data being retrieved and presented.</w:t>
+        <w:t>there is not too many countries loading on the main page and to make sure that each country doesn’t load too much data, I will create a paginator system to only show a restricted amount of data and a page counter and option to move forward and backwards through the pages of data. This will help to stop the users page becoming way too cluttered and large, it will also prevent loading issues where there may be a large amount of data being retrieved and presented.</w:t>
       </w:r>
     </w:p>
     <w:p>
@@ -1865,25 +1549,7 @@
           <w:color w:val="262E4D"/>
           <w:lang w:eastAsia="en-IE"/>
         </w:rPr>
-        <w:t xml:space="preserve"> may be partially arbitrary as the nature of a covid19 data aggregation </w:t>
-      </w:r>
-      <w:proofErr w:type="gramStart"/>
-      <w:r>
-        <w:rPr>
-          <w:rFonts w:ascii="Arial" w:eastAsia="Times New Roman" w:hAnsi="Arial" w:cs="Arial"/>
-          <w:color w:val="262E4D"/>
-          <w:lang w:eastAsia="en-IE"/>
-        </w:rPr>
-        <w:t>don’t</w:t>
-      </w:r>
-      <w:proofErr w:type="gramEnd"/>
-      <w:r>
-        <w:rPr>
-          <w:rFonts w:ascii="Arial" w:eastAsia="Times New Roman" w:hAnsi="Arial" w:cs="Arial"/>
-          <w:color w:val="262E4D"/>
-          <w:lang w:eastAsia="en-IE"/>
-        </w:rPr>
-        <w:t xml:space="preserve"> really require for a user account or admin system</w:t>
+        <w:t xml:space="preserve"> may be partially arbitrary as the nature of a covid19 data aggregation don’t really require for a user account or admin system</w:t>
       </w:r>
       <w:r>
         <w:rPr>
@@ -1984,63 +1650,33 @@
           <w:lang w:eastAsia="en-IE"/>
         </w:rPr>
       </w:pPr>
-      <w:proofErr w:type="spellStart"/>
-      <w:r>
-        <w:rPr>
-          <w:rFonts w:ascii="Arial" w:eastAsia="Times New Roman" w:hAnsi="Arial" w:cs="Arial"/>
-          <w:b/>
-          <w:bCs/>
-          <w:color w:val="262E4D"/>
-          <w:lang w:eastAsia="en-IE"/>
-        </w:rPr>
-        <w:t>Css</w:t>
-      </w:r>
-      <w:proofErr w:type="spellEnd"/>
-      <w:r>
-        <w:rPr>
-          <w:rFonts w:ascii="Arial" w:eastAsia="Times New Roman" w:hAnsi="Arial" w:cs="Arial"/>
-          <w:b/>
-          <w:bCs/>
-          <w:color w:val="262E4D"/>
-          <w:lang w:eastAsia="en-IE"/>
-        </w:rPr>
-        <w:t xml:space="preserve"> styling and animations / Dark Mode.</w:t>
-      </w:r>
-      <w:r>
-        <w:rPr>
-          <w:rFonts w:ascii="Arial" w:eastAsia="Times New Roman" w:hAnsi="Arial" w:cs="Arial"/>
-          <w:b/>
-          <w:bCs/>
-          <w:color w:val="262E4D"/>
-          <w:lang w:eastAsia="en-IE"/>
-        </w:rPr>
-        <w:br/>
-      </w:r>
-      <w:r>
-        <w:rPr>
-          <w:rFonts w:ascii="Arial" w:eastAsia="Times New Roman" w:hAnsi="Arial" w:cs="Arial"/>
-          <w:color w:val="262E4D"/>
-          <w:lang w:eastAsia="en-IE"/>
-        </w:rPr>
-        <w:t xml:space="preserve">I would like for good use of </w:t>
-      </w:r>
-      <w:proofErr w:type="spellStart"/>
-      <w:r>
-        <w:rPr>
-          <w:rFonts w:ascii="Arial" w:eastAsia="Times New Roman" w:hAnsi="Arial" w:cs="Arial"/>
-          <w:color w:val="262E4D"/>
-          <w:lang w:eastAsia="en-IE"/>
-        </w:rPr>
-        <w:t>Css</w:t>
-      </w:r>
-      <w:proofErr w:type="spellEnd"/>
-      <w:r>
-        <w:rPr>
-          <w:rFonts w:ascii="Arial" w:eastAsia="Times New Roman" w:hAnsi="Arial" w:cs="Arial"/>
-          <w:color w:val="262E4D"/>
-          <w:lang w:eastAsia="en-IE"/>
-        </w:rPr>
-        <w:t xml:space="preserve"> styling to ensure the data and UI is presented in a user-friendly manner with also a possible option for a dark-mode colour palette to help users with issues to bright light and to help prevent device battery wastage. </w:t>
+      <w:r>
+        <w:rPr>
+          <w:rFonts w:ascii="Arial" w:eastAsia="Times New Roman" w:hAnsi="Arial" w:cs="Arial"/>
+          <w:b/>
+          <w:bCs/>
+          <w:color w:val="262E4D"/>
+          <w:lang w:eastAsia="en-IE"/>
+        </w:rPr>
+        <w:t>Css styling and animations / Dark Mode.</w:t>
+      </w:r>
+      <w:r>
+        <w:rPr>
+          <w:rFonts w:ascii="Arial" w:eastAsia="Times New Roman" w:hAnsi="Arial" w:cs="Arial"/>
+          <w:b/>
+          <w:bCs/>
+          <w:color w:val="262E4D"/>
+          <w:lang w:eastAsia="en-IE"/>
+        </w:rPr>
+        <w:br/>
+      </w:r>
+      <w:r>
+        <w:rPr>
+          <w:rFonts w:ascii="Arial" w:eastAsia="Times New Roman" w:hAnsi="Arial" w:cs="Arial"/>
+          <w:color w:val="262E4D"/>
+          <w:lang w:eastAsia="en-IE"/>
+        </w:rPr>
+        <w:t xml:space="preserve">I would like for good use of Css styling to ensure the data and UI is presented in a user-friendly manner with also a possible option for a dark-mode colour palette to help users with issues to bright light and to help prevent device battery wastage. </w:t>
       </w:r>
     </w:p>
     <w:p>
@@ -2117,10 +1753,8 @@
           <w:szCs w:val="20"/>
           <w:lang w:eastAsia="en-IE"/>
         </w:rPr>
-        <w:t xml:space="preserve">design </w:t>
-      </w:r>
-      <w:proofErr w:type="spellStart"/>
-      <w:proofErr w:type="gramStart"/>
+        <w:t>design inspiration:</w:t>
+      </w:r>
       <w:r>
         <w:rPr>
           <w:rFonts w:ascii="Arial" w:eastAsia="Times New Roman" w:hAnsi="Arial" w:cs="Arial"/>
@@ -2129,20 +1763,8 @@
           <w:szCs w:val="20"/>
           <w:lang w:eastAsia="en-IE"/>
         </w:rPr>
-        <w:t>inspiration:</w:t>
-      </w:r>
-      <w:r>
-        <w:rPr>
-          <w:rFonts w:ascii="Arial" w:eastAsia="Times New Roman" w:hAnsi="Arial" w:cs="Arial"/>
-          <w:color w:val="262E4D"/>
-          <w:sz w:val="20"/>
-          <w:szCs w:val="20"/>
-          <w:lang w:eastAsia="en-IE"/>
-        </w:rPr>
         <w:t>Wireframes</w:t>
       </w:r>
-      <w:proofErr w:type="spellEnd"/>
-      <w:proofErr w:type="gramEnd"/>
       <w:r>
         <w:rPr>
           <w:rFonts w:ascii="Arial" w:eastAsia="Times New Roman" w:hAnsi="Arial" w:cs="Arial"/>
@@ -2383,13 +2005,6 @@
       <w:pPr>
         <w:rPr>
           <w:rFonts w:ascii="Arial" w:eastAsia="Times New Roman" w:hAnsi="Arial" w:cs="Arial"/>
-          <w:color w:val="262E4D"/>
-          <w:lang w:eastAsia="en-IE"/>
-        </w:rPr>
-      </w:pPr>
-      <w:r>
-        <w:rPr>
-          <w:rFonts w:ascii="Arial" w:eastAsia="Times New Roman" w:hAnsi="Arial" w:cs="Arial"/>
           <w:b/>
           <w:bCs/>
           <w:caps/>
@@ -2399,8 +2014,7 @@
           <w:szCs w:val="36"/>
           <w:lang w:eastAsia="en-IE"/>
         </w:rPr>
-        <w:t>What i learned</w:t>
-      </w:r>
+      </w:pPr>
       <w:r>
         <w:rPr>
           <w:rFonts w:ascii="Arial" w:eastAsia="Times New Roman" w:hAnsi="Arial" w:cs="Arial"/>
@@ -2413,8 +2027,17 @@
           <w:szCs w:val="36"/>
           <w:lang w:eastAsia="en-IE"/>
         </w:rPr>
-        <w:t>:</w:t>
-      </w:r>
+        <w:t>What i learned:</w:t>
+      </w:r>
+    </w:p>
+    <w:p>
+      <w:pPr>
+        <w:rPr>
+          <w:rFonts w:ascii="Arial" w:eastAsia="Times New Roman" w:hAnsi="Arial" w:cs="Arial"/>
+          <w:color w:val="262E4D"/>
+          <w:lang w:eastAsia="en-IE"/>
+        </w:rPr>
+      </w:pPr>
       <w:r>
         <w:rPr>
           <w:rFonts w:ascii="Arial" w:eastAsia="Times New Roman" w:hAnsi="Arial" w:cs="Arial"/>
@@ -2432,6 +2055,8 @@
       <w:r>
         <w:rPr>
           <w:rFonts w:ascii="Arial" w:eastAsia="Times New Roman" w:hAnsi="Arial" w:cs="Arial"/>
+          <w:b/>
+          <w:bCs/>
           <w:color w:val="262E4D"/>
           <w:lang w:eastAsia="en-IE"/>
         </w:rPr>
@@ -2440,6 +2065,8 @@
       <w:r>
         <w:rPr>
           <w:rFonts w:ascii="Arial" w:eastAsia="Times New Roman" w:hAnsi="Arial" w:cs="Arial"/>
+          <w:b/>
+          <w:bCs/>
           <w:color w:val="262E4D"/>
           <w:lang w:eastAsia="en-IE"/>
         </w:rPr>
@@ -2452,41 +2079,71 @@
           <w:lang w:eastAsia="en-IE"/>
         </w:rPr>
         <w:br/>
-        <w:t xml:space="preserve">Ajax has allowed me to action database requests based on button actions instead of </w:t>
-      </w:r>
-      <w:proofErr w:type="spellStart"/>
-      <w:r>
-        <w:rPr>
-          <w:rFonts w:ascii="Arial" w:eastAsia="Times New Roman" w:hAnsi="Arial" w:cs="Arial"/>
-          <w:color w:val="262E4D"/>
-          <w:lang w:eastAsia="en-IE"/>
-        </w:rPr>
-        <w:t>everytime</w:t>
-      </w:r>
-      <w:proofErr w:type="spellEnd"/>
-      <w:r>
-        <w:rPr>
-          <w:rFonts w:ascii="Arial" w:eastAsia="Times New Roman" w:hAnsi="Arial" w:cs="Arial"/>
-          <w:color w:val="262E4D"/>
-          <w:lang w:eastAsia="en-IE"/>
-        </w:rPr>
-        <w:t xml:space="preserve"> the entire page is opened/refreshed. This has been useful to reduce the amount of REST API requests and database queries that are being performed unnecessarily.</w:t>
-      </w:r>
-      <w:r>
-        <w:rPr>
-          <w:rFonts w:ascii="Arial" w:eastAsia="Times New Roman" w:hAnsi="Arial" w:cs="Arial"/>
-          <w:color w:val="262E4D"/>
-          <w:lang w:eastAsia="en-IE"/>
-        </w:rPr>
-        <w:br/>
-      </w:r>
-      <w:proofErr w:type="spellStart"/>
-      <w:r>
-        <w:rPr>
-          <w:rFonts w:ascii="Arial" w:eastAsia="Times New Roman" w:hAnsi="Arial" w:cs="Arial"/>
-          <w:color w:val="262E4D"/>
-          <w:lang w:eastAsia="en-IE"/>
-        </w:rPr>
+        <w:t>Ajax has allowed me to action database requests based</w:t>
+      </w:r>
+      <w:r>
+        <w:rPr>
+          <w:rFonts w:ascii="Arial" w:eastAsia="Times New Roman" w:hAnsi="Arial" w:cs="Arial"/>
+          <w:color w:val="262E4D"/>
+          <w:lang w:eastAsia="en-IE"/>
+        </w:rPr>
+        <w:t xml:space="preserve"> and update them live to the DOM</w:t>
+      </w:r>
+      <w:r>
+        <w:rPr>
+          <w:rFonts w:ascii="Arial" w:eastAsia="Times New Roman" w:hAnsi="Arial" w:cs="Arial"/>
+          <w:color w:val="262E4D"/>
+          <w:lang w:eastAsia="en-IE"/>
+        </w:rPr>
+        <w:t xml:space="preserve"> on</w:t>
+      </w:r>
+      <w:r>
+        <w:rPr>
+          <w:rFonts w:ascii="Arial" w:eastAsia="Times New Roman" w:hAnsi="Arial" w:cs="Arial"/>
+          <w:color w:val="262E4D"/>
+          <w:lang w:eastAsia="en-IE"/>
+        </w:rPr>
+        <w:t xml:space="preserve"> event </w:t>
+      </w:r>
+      <w:r>
+        <w:rPr>
+          <w:rFonts w:ascii="Arial" w:eastAsia="Times New Roman" w:hAnsi="Arial" w:cs="Arial"/>
+          <w:color w:val="262E4D"/>
+          <w:lang w:eastAsia="en-IE"/>
+        </w:rPr>
+        <w:t xml:space="preserve">actions instead of </w:t>
+      </w:r>
+      <w:r>
+        <w:rPr>
+          <w:rFonts w:ascii="Arial" w:eastAsia="Times New Roman" w:hAnsi="Arial" w:cs="Arial"/>
+          <w:color w:val="262E4D"/>
+          <w:lang w:eastAsia="en-IE"/>
+        </w:rPr>
+        <w:t>reloading</w:t>
+      </w:r>
+      <w:r>
+        <w:rPr>
+          <w:rFonts w:ascii="Arial" w:eastAsia="Times New Roman" w:hAnsi="Arial" w:cs="Arial"/>
+          <w:color w:val="262E4D"/>
+          <w:lang w:eastAsia="en-IE"/>
+        </w:rPr>
+        <w:t xml:space="preserve"> the entire page. This has been useful to reduce the amount of REST API requests and database queries that are being performed unnecessarily.</w:t>
+      </w:r>
+      <w:r>
+        <w:rPr>
+          <w:rFonts w:ascii="Arial" w:eastAsia="Times New Roman" w:hAnsi="Arial" w:cs="Arial"/>
+          <w:color w:val="262E4D"/>
+          <w:lang w:eastAsia="en-IE"/>
+        </w:rPr>
+        <w:t xml:space="preserve"> And to show live search results to the users.</w:t>
+      </w:r>
+      <w:r>
+        <w:rPr>
+          <w:rFonts w:ascii="Arial" w:eastAsia="Times New Roman" w:hAnsi="Arial" w:cs="Arial"/>
+          <w:color w:val="262E4D"/>
+          <w:lang w:eastAsia="en-IE"/>
+        </w:rPr>
+        <w:br/>
         <w:t>Resource:</w:t>
       </w:r>
       <w:hyperlink r:id="rId8" w:history="1">
@@ -2496,16 +2153,25 @@
             <w:rFonts w:ascii="Arial" w:eastAsia="Times New Roman" w:hAnsi="Arial" w:cs="Arial"/>
             <w:lang w:eastAsia="en-IE"/>
           </w:rPr>
-          <w:t>https</w:t>
+          <w:t>https://www.youtube.com/watch?v=tNKD0kfel6o</w:t>
         </w:r>
-        <w:proofErr w:type="spellEnd"/>
+      </w:hyperlink>
+      <w:r>
+        <w:rPr>
+          <w:rFonts w:ascii="Arial" w:eastAsia="Times New Roman" w:hAnsi="Arial" w:cs="Arial"/>
+          <w:color w:val="262E4D"/>
+          <w:lang w:eastAsia="en-IE"/>
+        </w:rPr>
+        <w:t xml:space="preserve">, </w:t>
+      </w:r>
+      <w:hyperlink r:id="rId9" w:history="1">
         <w:r>
           <w:rPr>
             <w:rStyle w:val="Hyperlink"/>
             <w:rFonts w:ascii="Arial" w:eastAsia="Times New Roman" w:hAnsi="Arial" w:cs="Arial"/>
             <w:lang w:eastAsia="en-IE"/>
           </w:rPr>
-          <w:t>://www.youtube.com/watch?v=tNKD0kfel6o</w:t>
+          <w:t>https://www.youtube.com/watch?v=XhMGV8PzyOg</w:t>
         </w:r>
       </w:hyperlink>
       <w:r>
@@ -2514,15 +2180,60 @@
           <w:color w:val="262E4D"/>
           <w:lang w:eastAsia="en-IE"/>
         </w:rPr>
-        <w:t xml:space="preserve">, </w:t>
-      </w:r>
-      <w:r>
-        <w:rPr>
-          <w:rFonts w:ascii="Arial" w:eastAsia="Times New Roman" w:hAnsi="Arial" w:cs="Arial"/>
-          <w:color w:val="262E4D"/>
-          <w:lang w:eastAsia="en-IE"/>
-        </w:rPr>
-        <w:t>https://www.youtube.com/watch?v=XhMGV8PzyOg</w:t>
+        <w:br/>
+      </w:r>
+      <w:r>
+        <w:rPr>
+          <w:rFonts w:ascii="Arial" w:eastAsia="Times New Roman" w:hAnsi="Arial" w:cs="Arial"/>
+          <w:color w:val="262E4D"/>
+          <w:lang w:eastAsia="en-IE"/>
+        </w:rPr>
+        <w:br/>
+      </w:r>
+      <w:r>
+        <w:rPr>
+          <w:rFonts w:ascii="Arial" w:eastAsia="Times New Roman" w:hAnsi="Arial" w:cs="Arial"/>
+          <w:b/>
+          <w:bCs/>
+          <w:color w:val="262E4D"/>
+          <w:lang w:eastAsia="en-IE"/>
+        </w:rPr>
+        <w:t>Prepared Statements:</w:t>
+      </w:r>
+      <w:r>
+        <w:rPr>
+          <w:rFonts w:ascii="Arial" w:eastAsia="Times New Roman" w:hAnsi="Arial" w:cs="Arial"/>
+          <w:color w:val="262E4D"/>
+          <w:lang w:eastAsia="en-IE"/>
+        </w:rPr>
+        <w:br/>
+        <w:t>a way to protect the data from users before sending the query to the database, preventing malicious attacks to the database.</w:t>
+      </w:r>
+      <w:r>
+        <w:rPr>
+          <w:rFonts w:ascii="Arial" w:eastAsia="Times New Roman" w:hAnsi="Arial" w:cs="Arial"/>
+          <w:color w:val="262E4D"/>
+          <w:lang w:eastAsia="en-IE"/>
+        </w:rPr>
+        <w:br/>
+      </w:r>
+      <w:r>
+        <w:rPr>
+          <w:rFonts w:ascii="Arial" w:eastAsia="Times New Roman" w:hAnsi="Arial" w:cs="Arial"/>
+          <w:color w:val="262E4D"/>
+          <w:lang w:eastAsia="en-IE"/>
+        </w:rPr>
+        <w:br/>
+        <w:t>Regex:</w:t>
+      </w:r>
+      <w:r>
+        <w:rPr>
+          <w:rFonts w:ascii="Arial" w:eastAsia="Times New Roman" w:hAnsi="Arial" w:cs="Arial"/>
+          <w:color w:val="262E4D"/>
+          <w:lang w:eastAsia="en-IE"/>
+        </w:rPr>
+        <w:br/>
+        <w:t>I used regex notation to ensure the username is a correct format when creating an account.</w:t>
       </w:r>
     </w:p>
     <w:sectPr>

</xml_diff>

<commit_message>
1.9 refactored and ready for testing
</commit_message>
<xml_diff>
--- a/documents/d18124788_DesignDocMain.docx
+++ b/documents/d18124788_DesignDocMain.docx
@@ -1194,7 +1194,7 @@
       <w:pPr>
         <w:rPr>
           <w:rFonts w:ascii="Arial" w:eastAsia="Times New Roman" w:hAnsi="Arial" w:cs="Arial"/>
-          <w:color w:val="262E4D"/>
+          <w:color w:val="FF0000"/>
           <w:lang w:eastAsia="en-IE"/>
         </w:rPr>
       </w:pPr>
@@ -1243,7 +1243,9 @@
           <w:rFonts w:ascii="Arial" w:eastAsia="Times New Roman" w:hAnsi="Arial" w:cs="Arial"/>
           <w:b/>
           <w:bCs/>
-          <w:color w:val="262E4D"/>
+          <w:color w:val="70AD47" w:themeColor="accent6"/>
+          <w:sz w:val="32"/>
+          <w:szCs w:val="32"/>
           <w:lang w:eastAsia="en-IE"/>
         </w:rPr>
         <w:t>Database Connection to historical Data.</w:t>
@@ -1261,26 +1263,200 @@
       <w:r>
         <w:rPr>
           <w:rFonts w:ascii="Arial" w:eastAsia="Times New Roman" w:hAnsi="Arial" w:cs="Arial"/>
-          <w:color w:val="262E4D"/>
           <w:lang w:eastAsia="en-IE"/>
         </w:rPr>
         <w:t>I’ll need to research how and create a connection from my front-end website to my backend database to allow MySQL queries to be performed and the data returned to my front-end website.</w:t>
       </w:r>
-    </w:p>
-    <w:p>
-      <w:pPr>
-        <w:rPr>
-          <w:rFonts w:ascii="Arial" w:eastAsia="Times New Roman" w:hAnsi="Arial" w:cs="Arial"/>
-          <w:color w:val="262E4D"/>
-          <w:lang w:eastAsia="en-IE"/>
-        </w:rPr>
-      </w:pPr>
-      <w:r>
-        <w:rPr>
-          <w:rFonts w:ascii="Arial" w:eastAsia="Times New Roman" w:hAnsi="Arial" w:cs="Arial"/>
-          <w:b/>
-          <w:bCs/>
-          <w:color w:val="262E4D"/>
+      <w:r>
+        <w:rPr>
+          <w:rFonts w:ascii="Arial" w:eastAsia="Times New Roman" w:hAnsi="Arial" w:cs="Arial"/>
+          <w:color w:val="262E4D"/>
+          <w:lang w:eastAsia="en-IE"/>
+        </w:rPr>
+        <w:br/>
+      </w:r>
+      <w:r>
+        <w:rPr>
+          <w:rFonts w:ascii="Arial" w:eastAsia="Times New Roman" w:hAnsi="Arial" w:cs="Arial"/>
+          <w:color w:val="262E4D"/>
+          <w:lang w:eastAsia="en-IE"/>
+        </w:rPr>
+        <w:br/>
+      </w:r>
+      <w:r>
+        <w:rPr>
+          <w:rFonts w:ascii="Arial" w:eastAsia="Times New Roman" w:hAnsi="Arial" w:cs="Arial"/>
+          <w:b/>
+          <w:bCs/>
+          <w:color w:val="C00000"/>
+          <w:sz w:val="32"/>
+          <w:szCs w:val="32"/>
+          <w:lang w:eastAsia="en-IE"/>
+        </w:rPr>
+        <w:t>A</w:t>
+      </w:r>
+      <w:r>
+        <w:rPr>
+          <w:rFonts w:ascii="Arial" w:eastAsia="Times New Roman" w:hAnsi="Arial" w:cs="Arial"/>
+          <w:b/>
+          <w:bCs/>
+          <w:color w:val="C00000"/>
+          <w:sz w:val="32"/>
+          <w:szCs w:val="32"/>
+          <w:lang w:eastAsia="en-IE"/>
+        </w:rPr>
+        <w:t>nswer</w:t>
+      </w:r>
+      <w:r>
+        <w:rPr>
+          <w:rFonts w:ascii="Arial" w:eastAsia="Times New Roman" w:hAnsi="Arial" w:cs="Arial"/>
+          <w:b/>
+          <w:bCs/>
+          <w:color w:val="C00000"/>
+          <w:sz w:val="32"/>
+          <w:szCs w:val="32"/>
+          <w:lang w:eastAsia="en-IE"/>
+        </w:rPr>
+        <w:t>:</w:t>
+      </w:r>
+      <w:r>
+        <w:rPr>
+          <w:rFonts w:ascii="Arial" w:eastAsia="Times New Roman" w:hAnsi="Arial" w:cs="Arial"/>
+          <w:color w:val="C00000"/>
+          <w:sz w:val="32"/>
+          <w:szCs w:val="32"/>
+          <w:lang w:eastAsia="en-IE"/>
+        </w:rPr>
+        <w:t xml:space="preserve"> </w:t>
+      </w:r>
+      <w:r>
+        <w:rPr>
+          <w:rFonts w:ascii="Arial" w:eastAsia="Times New Roman" w:hAnsi="Arial" w:cs="Arial"/>
+          <w:lang w:eastAsia="en-IE"/>
+        </w:rPr>
+        <w:t xml:space="preserve">I’ve been able to create this connection in php by using the </w:t>
+      </w:r>
+      <w:proofErr w:type="spellStart"/>
+      <w:r>
+        <w:rPr>
+          <w:rFonts w:ascii="Arial" w:eastAsia="Times New Roman" w:hAnsi="Arial" w:cs="Arial"/>
+          <w:lang w:eastAsia="en-IE"/>
+        </w:rPr>
+        <w:t>mysqli</w:t>
+      </w:r>
+      <w:proofErr w:type="spellEnd"/>
+      <w:r>
+        <w:rPr>
+          <w:rFonts w:ascii="Arial" w:eastAsia="Times New Roman" w:hAnsi="Arial" w:cs="Arial"/>
+          <w:lang w:eastAsia="en-IE"/>
+        </w:rPr>
+        <w:t xml:space="preserve"> extension. I’ve separated my </w:t>
+      </w:r>
+      <w:proofErr w:type="spellStart"/>
+      <w:r>
+        <w:rPr>
+          <w:rFonts w:ascii="Arial" w:eastAsia="Times New Roman" w:hAnsi="Arial" w:cs="Arial"/>
+          <w:lang w:eastAsia="en-IE"/>
+        </w:rPr>
+        <w:t>varables</w:t>
+      </w:r>
+      <w:proofErr w:type="spellEnd"/>
+      <w:r>
+        <w:rPr>
+          <w:rFonts w:ascii="Arial" w:eastAsia="Times New Roman" w:hAnsi="Arial" w:cs="Arial"/>
+          <w:lang w:eastAsia="en-IE"/>
+        </w:rPr>
+        <w:t xml:space="preserve"> into a separate file for security and have added a if check to swap between connecting to my local database if the IP address stored in $SERVER[‘REMOTE_ADDR’] or if it is on my Heroku hosting platform then it will connect to the Heroku Database.</w:t>
+      </w:r>
+      <w:r>
+        <w:rPr>
+          <w:rFonts w:ascii="Arial" w:eastAsia="Times New Roman" w:hAnsi="Arial" w:cs="Arial"/>
+          <w:noProof/>
+          <w:lang w:eastAsia="en-IE"/>
+        </w:rPr>
+        <w:drawing>
+          <wp:inline distT="0" distB="0" distL="0" distR="0" wp14:anchorId="15957F3F" wp14:editId="2A33A2C9">
+            <wp:extent cx="6642100" cy="3213100"/>
+            <wp:effectExtent l="0" t="0" r="6350" b="6350"/>
+            <wp:docPr id="4" name="Picture 4"/>
+            <wp:cNvGraphicFramePr>
+              <a:graphicFrameLocks xmlns:a="http://schemas.openxmlformats.org/drawingml/2006/main" noChangeAspect="1"/>
+            </wp:cNvGraphicFramePr>
+            <a:graphic xmlns:a="http://schemas.openxmlformats.org/drawingml/2006/main">
+              <a:graphicData uri="http://schemas.openxmlformats.org/drawingml/2006/picture">
+                <pic:pic xmlns:pic="http://schemas.openxmlformats.org/drawingml/2006/picture">
+                  <pic:nvPicPr>
+                    <pic:cNvPr id="0" name="Picture 1"/>
+                    <pic:cNvPicPr>
+                      <a:picLocks noChangeAspect="1" noChangeArrowheads="1"/>
+                    </pic:cNvPicPr>
+                  </pic:nvPicPr>
+                  <pic:blipFill>
+                    <a:blip r:embed="rId5" cstate="print">
+                      <a:extLst>
+                        <a:ext uri="{28A0092B-C50C-407E-A947-70E740481C1C}">
+                          <a14:useLocalDpi xmlns:a14="http://schemas.microsoft.com/office/drawing/2010/main" val="0"/>
+                        </a:ext>
+                      </a:extLst>
+                    </a:blip>
+                    <a:srcRect/>
+                    <a:stretch>
+                      <a:fillRect/>
+                    </a:stretch>
+                  </pic:blipFill>
+                  <pic:spPr bwMode="auto">
+                    <a:xfrm>
+                      <a:off x="0" y="0"/>
+                      <a:ext cx="6642100" cy="3213100"/>
+                    </a:xfrm>
+                    <a:prstGeom prst="rect">
+                      <a:avLst/>
+                    </a:prstGeom>
+                    <a:noFill/>
+                    <a:ln>
+                      <a:noFill/>
+                    </a:ln>
+                  </pic:spPr>
+                </pic:pic>
+              </a:graphicData>
+            </a:graphic>
+          </wp:inline>
+        </w:drawing>
+      </w:r>
+    </w:p>
+    <w:p>
+      <w:pPr>
+        <w:rPr>
+          <w:rFonts w:ascii="Arial" w:eastAsia="Times New Roman" w:hAnsi="Arial" w:cs="Arial"/>
+          <w:color w:val="262E4D"/>
+          <w:lang w:eastAsia="en-IE"/>
+        </w:rPr>
+      </w:pPr>
+      <w:r>
+        <w:rPr>
+          <w:rFonts w:ascii="Arial" w:eastAsia="Times New Roman" w:hAnsi="Arial" w:cs="Arial"/>
+          <w:color w:val="FF0000"/>
+          <w:lang w:eastAsia="en-IE"/>
+        </w:rPr>
+        <w:t>----</w:t>
+      </w:r>
+    </w:p>
+    <w:p>
+      <w:pPr>
+        <w:rPr>
+          <w:rFonts w:ascii="Arial" w:eastAsia="Times New Roman" w:hAnsi="Arial" w:cs="Arial"/>
+          <w:color w:val="262E4D"/>
+          <w:lang w:eastAsia="en-IE"/>
+        </w:rPr>
+      </w:pPr>
+      <w:r>
+        <w:rPr>
+          <w:rFonts w:ascii="Arial" w:eastAsia="Times New Roman" w:hAnsi="Arial" w:cs="Arial"/>
+          <w:b/>
+          <w:bCs/>
+          <w:color w:val="70AD47" w:themeColor="accent6"/>
+          <w:sz w:val="32"/>
+          <w:szCs w:val="32"/>
           <w:lang w:eastAsia="en-IE"/>
         </w:rPr>
         <w:t>Get Covid19 data from an API and post to database.</w:t>
@@ -1298,46 +1474,759 @@
       <w:r>
         <w:rPr>
           <w:rFonts w:ascii="Arial" w:eastAsia="Times New Roman" w:hAnsi="Arial" w:cs="Arial"/>
-          <w:color w:val="262E4D"/>
-          <w:lang w:eastAsia="en-IE"/>
-        </w:rPr>
-        <w:t xml:space="preserve">Initially I will be using a pre-made dataset </w:t>
+          <w:lang w:eastAsia="en-IE"/>
+        </w:rPr>
+        <w:t>Initially I will be using a pre-made dataset fro</w:t>
+      </w:r>
+      <w:r>
+        <w:rPr>
+          <w:rFonts w:ascii="Arial" w:eastAsia="Times New Roman" w:hAnsi="Arial" w:cs="Arial"/>
+          <w:lang w:eastAsia="en-IE"/>
+        </w:rPr>
+        <w:t>m</w:t>
+      </w:r>
+      <w:r>
+        <w:rPr>
+          <w:rFonts w:ascii="Arial" w:eastAsia="Times New Roman" w:hAnsi="Arial" w:cs="Arial"/>
+          <w:lang w:eastAsia="en-IE"/>
+        </w:rPr>
+        <w:t xml:space="preserve"> an excel document, however I intend to move over to a public API to gather the Covid19 data. The lecturer has advised this process will be explained in a later lecture.</w:t>
+      </w:r>
+    </w:p>
+    <w:p>
+      <w:pPr>
+        <w:rPr>
+          <w:rFonts w:ascii="Arial" w:eastAsia="Times New Roman" w:hAnsi="Arial" w:cs="Arial"/>
+          <w:color w:val="262E4D"/>
+          <w:lang w:eastAsia="en-IE"/>
+        </w:rPr>
+      </w:pPr>
+    </w:p>
+    <w:p>
+      <w:pPr>
+        <w:rPr>
+          <w:rFonts w:ascii="Arial" w:eastAsia="Times New Roman" w:hAnsi="Arial" w:cs="Arial"/>
+          <w:color w:val="FF0000"/>
+          <w:lang w:eastAsia="en-IE"/>
+        </w:rPr>
+      </w:pPr>
+      <w:r>
+        <w:rPr>
+          <w:rFonts w:ascii="Arial" w:eastAsia="Times New Roman" w:hAnsi="Arial" w:cs="Arial"/>
+          <w:b/>
+          <w:bCs/>
+          <w:color w:val="C00000"/>
+          <w:sz w:val="36"/>
+          <w:szCs w:val="36"/>
+          <w:lang w:eastAsia="en-IE"/>
+        </w:rPr>
+        <w:lastRenderedPageBreak/>
+        <w:t>A</w:t>
+      </w:r>
+      <w:r>
+        <w:rPr>
+          <w:rFonts w:ascii="Arial" w:eastAsia="Times New Roman" w:hAnsi="Arial" w:cs="Arial"/>
+          <w:b/>
+          <w:bCs/>
+          <w:color w:val="C00000"/>
+          <w:sz w:val="36"/>
+          <w:szCs w:val="36"/>
+          <w:lang w:eastAsia="en-IE"/>
+        </w:rPr>
+        <w:t>nswer</w:t>
+      </w:r>
+      <w:r>
+        <w:rPr>
+          <w:rFonts w:ascii="Arial" w:eastAsia="Times New Roman" w:hAnsi="Arial" w:cs="Arial"/>
+          <w:color w:val="C00000"/>
+          <w:lang w:eastAsia="en-IE"/>
+        </w:rPr>
+        <w:t>:</w:t>
+      </w:r>
+      <w:r>
+        <w:rPr>
+          <w:rFonts w:ascii="Arial" w:eastAsia="Times New Roman" w:hAnsi="Arial" w:cs="Arial"/>
+          <w:color w:val="FF0000"/>
+          <w:lang w:eastAsia="en-IE"/>
+        </w:rPr>
+        <w:br/>
+      </w:r>
+      <w:r>
+        <w:rPr>
+          <w:rFonts w:ascii="Arial" w:eastAsia="Times New Roman" w:hAnsi="Arial" w:cs="Arial"/>
+          <w:lang w:eastAsia="en-IE"/>
+        </w:rPr>
+        <w:t xml:space="preserve">I initially mapped the provided dataset in the XAMPP SQL database, however after much searching for a </w:t>
       </w:r>
       <w:proofErr w:type="spellStart"/>
       <w:r>
         <w:rPr>
           <w:rFonts w:ascii="Arial" w:eastAsia="Times New Roman" w:hAnsi="Arial" w:cs="Arial"/>
-          <w:color w:val="262E4D"/>
-          <w:lang w:eastAsia="en-IE"/>
-        </w:rPr>
-        <w:t>fron</w:t>
+          <w:lang w:eastAsia="en-IE"/>
+        </w:rPr>
+        <w:t>a</w:t>
       </w:r>
       <w:proofErr w:type="spellEnd"/>
       <w:r>
         <w:rPr>
           <w:rFonts w:ascii="Arial" w:eastAsia="Times New Roman" w:hAnsi="Arial" w:cs="Arial"/>
-          <w:color w:val="262E4D"/>
-          <w:lang w:eastAsia="en-IE"/>
-        </w:rPr>
-        <w:t xml:space="preserve"> an excel document, however I intend to move over to a public API to gather the Covid19 data. The lecturer has advised this process will be explained in a later lecture.</w:t>
-      </w:r>
-    </w:p>
-    <w:p>
-      <w:pPr>
-        <w:rPr>
-          <w:rFonts w:ascii="Arial" w:eastAsia="Times New Roman" w:hAnsi="Arial" w:cs="Arial"/>
-          <w:color w:val="262E4D"/>
-          <w:lang w:eastAsia="en-IE"/>
-        </w:rPr>
-      </w:pPr>
-      <w:r>
-        <w:rPr>
-          <w:rFonts w:ascii="Arial" w:eastAsia="Times New Roman" w:hAnsi="Arial" w:cs="Arial"/>
-          <w:b/>
-          <w:bCs/>
-          <w:color w:val="262E4D"/>
-          <w:lang w:eastAsia="en-IE"/>
-        </w:rPr>
+          <w:lang w:eastAsia="en-IE"/>
+        </w:rPr>
+        <w:t xml:space="preserve"> viable pubic API and dataset, I found a freemium API at </w:t>
+      </w:r>
+      <w:r>
+        <w:rPr>
+          <w:rFonts w:ascii="Arial" w:eastAsia="Times New Roman" w:hAnsi="Arial" w:cs="Arial"/>
+          <w:lang w:eastAsia="en-IE"/>
+        </w:rPr>
+        <w:t>https://about-corona.net/</w:t>
+      </w:r>
+      <w:r>
+        <w:rPr>
+          <w:rFonts w:ascii="Arial" w:eastAsia="Times New Roman" w:hAnsi="Arial" w:cs="Arial"/>
+          <w:lang w:eastAsia="en-IE"/>
+        </w:rPr>
+        <w:br/>
+      </w:r>
+      <w:r>
+        <w:rPr>
+          <w:rFonts w:ascii="Arial" w:eastAsia="Times New Roman" w:hAnsi="Arial" w:cs="Arial"/>
+          <w:lang w:eastAsia="en-IE"/>
+        </w:rPr>
+        <w:br/>
+        <w:t>I used Postman to test and evaluate the endpoints and data that I required:</w:t>
+      </w:r>
+      <w:r>
+        <w:rPr>
+          <w:rFonts w:ascii="Arial" w:eastAsia="Times New Roman" w:hAnsi="Arial" w:cs="Arial"/>
+          <w:color w:val="5B9BD5" w:themeColor="accent5"/>
+          <w:lang w:eastAsia="en-IE"/>
+        </w:rPr>
+        <w:br/>
+      </w:r>
+      <w:r>
+        <w:rPr>
+          <w:rFonts w:ascii="Arial" w:eastAsia="Times New Roman" w:hAnsi="Arial" w:cs="Arial"/>
+          <w:b/>
+          <w:bCs/>
+          <w:color w:val="5B9BD5" w:themeColor="accent5"/>
+          <w:sz w:val="28"/>
+          <w:szCs w:val="28"/>
+          <w:lang w:eastAsia="en-IE"/>
+        </w:rPr>
+        <w:br/>
+      </w:r>
+      <w:r>
+        <w:rPr>
+          <w:rFonts w:ascii="Arial" w:eastAsia="Times New Roman" w:hAnsi="Arial" w:cs="Arial"/>
+          <w:b/>
+          <w:bCs/>
+          <w:sz w:val="28"/>
+          <w:szCs w:val="28"/>
+          <w:lang w:eastAsia="en-IE"/>
+        </w:rPr>
+        <w:t xml:space="preserve">Get All Countries </w:t>
+      </w:r>
+      <w:r>
+        <w:rPr>
+          <w:b/>
+          <w:bCs/>
+          <w:sz w:val="28"/>
+          <w:szCs w:val="28"/>
+        </w:rPr>
+        <w:t>with Data</w:t>
+      </w:r>
+      <w:r>
+        <w:rPr>
+          <w:b/>
+          <w:bCs/>
+          <w:sz w:val="28"/>
+          <w:szCs w:val="28"/>
+        </w:rPr>
+        <w:t>:</w:t>
+      </w:r>
+      <w:r>
+        <w:rPr>
+          <w:b/>
+          <w:bCs/>
+          <w:sz w:val="28"/>
+          <w:szCs w:val="28"/>
+        </w:rPr>
+        <w:t xml:space="preserve"> </w:t>
+      </w:r>
+      <w:hyperlink r:id="rId6" w:history="1">
+        <w:r>
+          <w:rPr>
+            <w:rStyle w:val="Hyperlink"/>
+            <w:b/>
+            <w:bCs/>
+            <w:color w:val="auto"/>
+            <w:sz w:val="28"/>
+            <w:szCs w:val="28"/>
+          </w:rPr>
+          <w:t>https://corona-api.com/countries</w:t>
+        </w:r>
+      </w:hyperlink>
+      <w:r>
+        <w:rPr>
+          <w:b/>
+          <w:bCs/>
+          <w:sz w:val="28"/>
+          <w:szCs w:val="28"/>
+        </w:rPr>
+        <w:br/>
+      </w:r>
+      <w:r>
+        <w:rPr>
+          <w:b/>
+          <w:bCs/>
+        </w:rPr>
+        <w:t xml:space="preserve">I used a get request on this endpoint to return a JSON list of every country that the API stored data on. I stored this data in my database in a table called ‘Countries’ with columns named </w:t>
+      </w:r>
+      <w:r>
+        <w:rPr>
+          <w:b/>
+          <w:bCs/>
+        </w:rPr>
+        <w:t>‘</w:t>
+      </w:r>
+      <w:proofErr w:type="spellStart"/>
+      <w:r>
+        <w:rPr>
+          <w:b/>
+          <w:bCs/>
+        </w:rPr>
+        <w:t>countryName</w:t>
+      </w:r>
+      <w:proofErr w:type="spellEnd"/>
+      <w:r>
+        <w:rPr>
+          <w:b/>
+          <w:bCs/>
+        </w:rPr>
+        <w:t>’</w:t>
+      </w:r>
+      <w:r>
+        <w:rPr>
+          <w:b/>
+          <w:bCs/>
+        </w:rPr>
+        <w:t xml:space="preserve"> and </w:t>
+      </w:r>
+      <w:r>
+        <w:rPr>
+          <w:b/>
+          <w:bCs/>
+        </w:rPr>
+        <w:t>‘</w:t>
+      </w:r>
+      <w:proofErr w:type="spellStart"/>
+      <w:r>
+        <w:rPr>
+          <w:b/>
+          <w:bCs/>
+        </w:rPr>
+        <w:t>countryCode</w:t>
+      </w:r>
+      <w:proofErr w:type="spellEnd"/>
+      <w:r>
+        <w:rPr>
+          <w:b/>
+          <w:bCs/>
+        </w:rPr>
+        <w:t xml:space="preserve">’. The code would be required when querying the API for the full dataset of each Country: </w:t>
+      </w:r>
+      <w:r>
+        <w:rPr>
+          <w:b/>
+          <w:bCs/>
+          <w:noProof/>
+          <w:color w:val="FF0000"/>
+        </w:rPr>
+        <w:drawing>
+          <wp:inline distT="0" distB="0" distL="0" distR="0" wp14:anchorId="76730902" wp14:editId="1A5EA47E">
+            <wp:extent cx="5295900" cy="3390390"/>
+            <wp:effectExtent l="0" t="0" r="0" b="635"/>
+            <wp:docPr id="5" name="Picture 5"/>
+            <wp:cNvGraphicFramePr>
+              <a:graphicFrameLocks xmlns:a="http://schemas.openxmlformats.org/drawingml/2006/main" noChangeAspect="1"/>
+            </wp:cNvGraphicFramePr>
+            <a:graphic xmlns:a="http://schemas.openxmlformats.org/drawingml/2006/main">
+              <a:graphicData uri="http://schemas.openxmlformats.org/drawingml/2006/picture">
+                <pic:pic xmlns:pic="http://schemas.openxmlformats.org/drawingml/2006/picture">
+                  <pic:nvPicPr>
+                    <pic:cNvPr id="0" name="Picture 2"/>
+                    <pic:cNvPicPr>
+                      <a:picLocks noChangeAspect="1" noChangeArrowheads="1"/>
+                    </pic:cNvPicPr>
+                  </pic:nvPicPr>
+                  <pic:blipFill>
+                    <a:blip r:embed="rId7" cstate="print">
+                      <a:extLst>
+                        <a:ext uri="{28A0092B-C50C-407E-A947-70E740481C1C}">
+                          <a14:useLocalDpi xmlns:a14="http://schemas.microsoft.com/office/drawing/2010/main" val="0"/>
+                        </a:ext>
+                      </a:extLst>
+                    </a:blip>
+                    <a:srcRect/>
+                    <a:stretch>
+                      <a:fillRect/>
+                    </a:stretch>
+                  </pic:blipFill>
+                  <pic:spPr bwMode="auto">
+                    <a:xfrm>
+                      <a:off x="0" y="0"/>
+                      <a:ext cx="5309403" cy="3399034"/>
+                    </a:xfrm>
+                    <a:prstGeom prst="rect">
+                      <a:avLst/>
+                    </a:prstGeom>
+                    <a:noFill/>
+                    <a:ln>
+                      <a:noFill/>
+                    </a:ln>
+                  </pic:spPr>
+                </pic:pic>
+              </a:graphicData>
+            </a:graphic>
+          </wp:inline>
+        </w:drawing>
+      </w:r>
+    </w:p>
+    <w:p>
+      <w:pPr>
+        <w:rPr>
+          <w:b/>
+          <w:bCs/>
+          <w:color w:val="FF0000"/>
+        </w:rPr>
+      </w:pPr>
+    </w:p>
+    <w:p>
+      <w:pPr>
+        <w:rPr>
+          <w:b/>
+          <w:bCs/>
+          <w:color w:val="FF0000"/>
+          <w:sz w:val="28"/>
+          <w:szCs w:val="28"/>
+        </w:rPr>
+      </w:pPr>
+      <w:r>
+        <w:rPr>
+          <w:rFonts w:ascii="Arial" w:eastAsia="Times New Roman" w:hAnsi="Arial" w:cs="Arial"/>
+          <w:b/>
+          <w:bCs/>
+          <w:sz w:val="28"/>
+          <w:szCs w:val="28"/>
+          <w:u w:val="single"/>
+          <w:lang w:eastAsia="en-IE"/>
+        </w:rPr>
+        <w:t xml:space="preserve">Get </w:t>
+      </w:r>
+      <w:r>
+        <w:rPr>
+          <w:rFonts w:ascii="Arial" w:eastAsia="Times New Roman" w:hAnsi="Arial" w:cs="Arial"/>
+          <w:b/>
+          <w:bCs/>
+          <w:sz w:val="28"/>
+          <w:szCs w:val="28"/>
+          <w:u w:val="single"/>
+          <w:lang w:eastAsia="en-IE"/>
+        </w:rPr>
+        <w:t>Full data for a single</w:t>
+      </w:r>
+      <w:r>
+        <w:rPr>
+          <w:rFonts w:ascii="Arial" w:eastAsia="Times New Roman" w:hAnsi="Arial" w:cs="Arial"/>
+          <w:b/>
+          <w:bCs/>
+          <w:sz w:val="28"/>
+          <w:szCs w:val="28"/>
+          <w:u w:val="single"/>
+          <w:lang w:eastAsia="en-IE"/>
+        </w:rPr>
+        <w:t xml:space="preserve"> Countr</w:t>
+      </w:r>
+      <w:r>
+        <w:rPr>
+          <w:rFonts w:ascii="Arial" w:eastAsia="Times New Roman" w:hAnsi="Arial" w:cs="Arial"/>
+          <w:b/>
+          <w:bCs/>
+          <w:sz w:val="28"/>
+          <w:szCs w:val="28"/>
+          <w:u w:val="single"/>
+          <w:lang w:eastAsia="en-IE"/>
+        </w:rPr>
+        <w:t>y</w:t>
+      </w:r>
+      <w:r>
+        <w:rPr>
+          <w:b/>
+          <w:bCs/>
+          <w:sz w:val="28"/>
+          <w:szCs w:val="28"/>
+          <w:u w:val="single"/>
+        </w:rPr>
+        <w:t>:</w:t>
+      </w:r>
+      <w:r>
+        <w:rPr>
+          <w:b/>
+          <w:bCs/>
+          <w:sz w:val="28"/>
+          <w:szCs w:val="28"/>
+          <w:u w:val="single"/>
+        </w:rPr>
+        <w:t xml:space="preserve"> </w:t>
+      </w:r>
+      <w:hyperlink r:id="rId8" w:history="1">
+        <w:r>
+          <w:rPr>
+            <w:rStyle w:val="Hyperlink"/>
+            <w:b/>
+            <w:bCs/>
+            <w:color w:val="auto"/>
+            <w:sz w:val="28"/>
+            <w:szCs w:val="28"/>
+          </w:rPr>
+          <w:t>https://corona-api.com/countries/ie</w:t>
+        </w:r>
+      </w:hyperlink>
+      <w:r>
+        <w:rPr>
+          <w:b/>
+          <w:bCs/>
+          <w:sz w:val="28"/>
+          <w:szCs w:val="28"/>
+          <w:u w:val="single"/>
+        </w:rPr>
+        <w:br/>
+      </w:r>
+      <w:r>
+        <w:rPr>
+          <w:b/>
+          <w:bCs/>
+          <w:u w:val="single"/>
+        </w:rPr>
+        <w:t xml:space="preserve">I used a get request on this endpoint to return a JSON list of </w:t>
+      </w:r>
+      <w:r>
+        <w:rPr>
+          <w:b/>
+          <w:bCs/>
+          <w:u w:val="single"/>
+        </w:rPr>
+        <w:t>a single</w:t>
+      </w:r>
+      <w:r>
+        <w:rPr>
+          <w:b/>
+          <w:bCs/>
+          <w:u w:val="single"/>
+        </w:rPr>
+        <w:t xml:space="preserve"> country that the API stored data on. I stored this data in my database in a table called ‘</w:t>
+      </w:r>
+      <w:r>
+        <w:rPr>
+          <w:b/>
+          <w:bCs/>
+          <w:u w:val="single"/>
+        </w:rPr>
+        <w:t>Covid19stats</w:t>
+      </w:r>
+      <w:r>
+        <w:rPr>
+          <w:b/>
+          <w:bCs/>
+          <w:u w:val="single"/>
+        </w:rPr>
+        <w:t xml:space="preserve"> with columns named ‘</w:t>
+      </w:r>
+      <w:proofErr w:type="spellStart"/>
+      <w:r>
+        <w:rPr>
+          <w:b/>
+          <w:bCs/>
+          <w:u w:val="single"/>
+        </w:rPr>
+        <w:t>country</w:t>
+      </w:r>
+      <w:r>
+        <w:rPr>
+          <w:b/>
+          <w:bCs/>
+          <w:u w:val="single"/>
+        </w:rPr>
+        <w:t>ID</w:t>
+      </w:r>
+      <w:proofErr w:type="spellEnd"/>
+      <w:r>
+        <w:rPr>
+          <w:b/>
+          <w:bCs/>
+          <w:u w:val="single"/>
+        </w:rPr>
+        <w:t xml:space="preserve">’ </w:t>
+      </w:r>
+      <w:r>
+        <w:rPr>
+          <w:b/>
+          <w:bCs/>
+          <w:u w:val="single"/>
+        </w:rPr>
+        <w:t xml:space="preserve">, </w:t>
+      </w:r>
+      <w:r>
+        <w:rPr>
+          <w:b/>
+          <w:bCs/>
+          <w:u w:val="single"/>
+        </w:rPr>
+        <w:t>‘</w:t>
+      </w:r>
+      <w:proofErr w:type="spellStart"/>
+      <w:r>
+        <w:rPr>
+          <w:b/>
+          <w:bCs/>
+          <w:u w:val="single"/>
+        </w:rPr>
+        <w:t>reportDate</w:t>
+      </w:r>
+      <w:proofErr w:type="spellEnd"/>
+      <w:r>
+        <w:rPr>
+          <w:b/>
+          <w:bCs/>
+          <w:u w:val="single"/>
+        </w:rPr>
+        <w:t>’,  ‘cases’,</w:t>
+      </w:r>
+      <w:r>
+        <w:rPr>
+          <w:b/>
+          <w:bCs/>
+        </w:rPr>
+        <w:t xml:space="preserve"> </w:t>
+      </w:r>
+      <w:r>
+        <w:rPr>
+          <w:b/>
+          <w:bCs/>
+        </w:rPr>
+        <w:lastRenderedPageBreak/>
+        <w:t>‘deaths’</w:t>
+      </w:r>
+      <w:r>
+        <w:rPr>
+          <w:b/>
+          <w:bCs/>
+        </w:rPr>
+        <w:t xml:space="preserve">. </w:t>
+      </w:r>
+      <w:r>
+        <w:rPr>
+          <w:b/>
+          <w:bCs/>
+        </w:rPr>
+        <w:t>Each country has a ‘timeline’ object which stores the record history for cases and deaths each day.</w:t>
+      </w:r>
+      <w:r>
+        <w:rPr>
+          <w:b/>
+          <w:bCs/>
+          <w:noProof/>
+        </w:rPr>
+        <w:drawing>
+          <wp:inline distT="0" distB="0" distL="0" distR="0" wp14:anchorId="48B35B16" wp14:editId="700F412F">
+            <wp:extent cx="6642100" cy="5937250"/>
+            <wp:effectExtent l="0" t="0" r="6350" b="6350"/>
+            <wp:docPr id="6" name="Picture 6"/>
+            <wp:cNvGraphicFramePr>
+              <a:graphicFrameLocks xmlns:a="http://schemas.openxmlformats.org/drawingml/2006/main" noChangeAspect="1"/>
+            </wp:cNvGraphicFramePr>
+            <a:graphic xmlns:a="http://schemas.openxmlformats.org/drawingml/2006/main">
+              <a:graphicData uri="http://schemas.openxmlformats.org/drawingml/2006/picture">
+                <pic:pic xmlns:pic="http://schemas.openxmlformats.org/drawingml/2006/picture">
+                  <pic:nvPicPr>
+                    <pic:cNvPr id="0" name="Picture 3"/>
+                    <pic:cNvPicPr>
+                      <a:picLocks noChangeAspect="1" noChangeArrowheads="1"/>
+                    </pic:cNvPicPr>
+                  </pic:nvPicPr>
+                  <pic:blipFill>
+                    <a:blip r:embed="rId9">
+                      <a:extLst>
+                        <a:ext uri="{28A0092B-C50C-407E-A947-70E740481C1C}">
+                          <a14:useLocalDpi xmlns:a14="http://schemas.microsoft.com/office/drawing/2010/main" val="0"/>
+                        </a:ext>
+                      </a:extLst>
+                    </a:blip>
+                    <a:srcRect/>
+                    <a:stretch>
+                      <a:fillRect/>
+                    </a:stretch>
+                  </pic:blipFill>
+                  <pic:spPr bwMode="auto">
+                    <a:xfrm>
+                      <a:off x="0" y="0"/>
+                      <a:ext cx="6642100" cy="5937250"/>
+                    </a:xfrm>
+                    <a:prstGeom prst="rect">
+                      <a:avLst/>
+                    </a:prstGeom>
+                    <a:noFill/>
+                    <a:ln>
+                      <a:noFill/>
+                    </a:ln>
+                  </pic:spPr>
+                </pic:pic>
+              </a:graphicData>
+            </a:graphic>
+          </wp:inline>
+        </w:drawing>
+      </w:r>
+    </w:p>
+    <w:p>
+      <w:pPr>
+        <w:rPr>
+          <w:rFonts w:ascii="Arial" w:eastAsia="Times New Roman" w:hAnsi="Arial" w:cs="Arial"/>
+          <w:color w:val="FF0000"/>
+          <w:lang w:eastAsia="en-IE"/>
+        </w:rPr>
+      </w:pPr>
+      <w:r>
+        <w:rPr>
+          <w:rFonts w:ascii="Arial" w:eastAsia="Times New Roman" w:hAnsi="Arial" w:cs="Arial"/>
+          <w:b/>
+          <w:bCs/>
+          <w:color w:val="C00000"/>
+          <w:sz w:val="32"/>
+          <w:szCs w:val="32"/>
+          <w:lang w:eastAsia="en-IE"/>
+        </w:rPr>
+        <w:t xml:space="preserve"> Here is my Database Schema UML:</w:t>
+      </w:r>
+      <w:r>
+        <w:rPr>
+          <w:rFonts w:ascii="Arial" w:eastAsia="Times New Roman" w:hAnsi="Arial" w:cs="Arial"/>
+          <w:color w:val="FF0000"/>
+          <w:lang w:eastAsia="en-IE"/>
+        </w:rPr>
+        <w:br/>
+      </w:r>
+      <w:r>
+        <w:rPr>
+          <w:rFonts w:ascii="Arial" w:eastAsia="Times New Roman" w:hAnsi="Arial" w:cs="Arial"/>
+          <w:noProof/>
+          <w:color w:val="FF0000"/>
+          <w:lang w:eastAsia="en-IE"/>
+        </w:rPr>
+        <w:drawing>
+          <wp:inline distT="0" distB="0" distL="0" distR="0" wp14:anchorId="4B42B6B0" wp14:editId="6F58EE77">
+            <wp:extent cx="6642100" cy="2051050"/>
+            <wp:effectExtent l="0" t="0" r="6350" b="6350"/>
+            <wp:docPr id="7" name="Picture 7"/>
+            <wp:cNvGraphicFramePr>
+              <a:graphicFrameLocks xmlns:a="http://schemas.openxmlformats.org/drawingml/2006/main" noChangeAspect="1"/>
+            </wp:cNvGraphicFramePr>
+            <a:graphic xmlns:a="http://schemas.openxmlformats.org/drawingml/2006/main">
+              <a:graphicData uri="http://schemas.openxmlformats.org/drawingml/2006/picture">
+                <pic:pic xmlns:pic="http://schemas.openxmlformats.org/drawingml/2006/picture">
+                  <pic:nvPicPr>
+                    <pic:cNvPr id="0" name="Picture 4"/>
+                    <pic:cNvPicPr>
+                      <a:picLocks noChangeAspect="1" noChangeArrowheads="1"/>
+                    </pic:cNvPicPr>
+                  </pic:nvPicPr>
+                  <pic:blipFill>
+                    <a:blip r:embed="rId10" cstate="print">
+                      <a:extLst>
+                        <a:ext uri="{28A0092B-C50C-407E-A947-70E740481C1C}">
+                          <a14:useLocalDpi xmlns:a14="http://schemas.microsoft.com/office/drawing/2010/main" val="0"/>
+                        </a:ext>
+                      </a:extLst>
+                    </a:blip>
+                    <a:srcRect/>
+                    <a:stretch>
+                      <a:fillRect/>
+                    </a:stretch>
+                  </pic:blipFill>
+                  <pic:spPr bwMode="auto">
+                    <a:xfrm>
+                      <a:off x="0" y="0"/>
+                      <a:ext cx="6642100" cy="2051050"/>
+                    </a:xfrm>
+                    <a:prstGeom prst="rect">
+                      <a:avLst/>
+                    </a:prstGeom>
+                    <a:noFill/>
+                    <a:ln>
+                      <a:noFill/>
+                    </a:ln>
+                  </pic:spPr>
+                </pic:pic>
+              </a:graphicData>
+            </a:graphic>
+          </wp:inline>
+        </w:drawing>
+      </w:r>
+    </w:p>
+    <w:p>
+      <w:pPr>
+        <w:rPr>
+          <w:rFonts w:ascii="Arial" w:eastAsia="Times New Roman" w:hAnsi="Arial" w:cs="Arial"/>
+          <w:color w:val="FF0000"/>
+          <w:lang w:eastAsia="en-IE"/>
+        </w:rPr>
+      </w:pPr>
+    </w:p>
+    <w:p>
+      <w:pPr>
+        <w:rPr>
+          <w:rFonts w:ascii="Arial" w:eastAsia="Times New Roman" w:hAnsi="Arial" w:cs="Arial"/>
+          <w:b/>
+          <w:bCs/>
+          <w:color w:val="70AD47" w:themeColor="accent6"/>
+          <w:sz w:val="32"/>
+          <w:szCs w:val="32"/>
+          <w:lang w:eastAsia="en-IE"/>
+        </w:rPr>
+      </w:pPr>
+    </w:p>
+    <w:p>
+      <w:pPr>
+        <w:rPr>
+          <w:rFonts w:ascii="Arial" w:eastAsia="Times New Roman" w:hAnsi="Arial" w:cs="Arial"/>
+          <w:b/>
+          <w:bCs/>
+          <w:color w:val="70AD47" w:themeColor="accent6"/>
+          <w:sz w:val="32"/>
+          <w:szCs w:val="32"/>
+          <w:lang w:eastAsia="en-IE"/>
+        </w:rPr>
+      </w:pPr>
+    </w:p>
+    <w:p>
+      <w:pPr>
+        <w:rPr>
+          <w:rFonts w:ascii="Arial" w:eastAsia="Times New Roman" w:hAnsi="Arial" w:cs="Arial"/>
+          <w:color w:val="262E4D"/>
+          <w:lang w:eastAsia="en-IE"/>
+        </w:rPr>
+      </w:pPr>
+      <w:r>
+        <w:rPr>
+          <w:rFonts w:ascii="Arial" w:eastAsia="Times New Roman" w:hAnsi="Arial" w:cs="Arial"/>
+          <w:b/>
+          <w:bCs/>
+          <w:color w:val="70AD47" w:themeColor="accent6"/>
+          <w:sz w:val="32"/>
+          <w:szCs w:val="32"/>
+          <w:lang w:eastAsia="en-IE"/>
+        </w:rPr>
+        <w:lastRenderedPageBreak/>
         <w:t>Modular data preview Cards for each Country with a ‘see more’ option to get full details.</w:t>
       </w:r>
       <w:r>
@@ -1364,33 +2253,240 @@
           <w:color w:val="262E4D"/>
           <w:lang w:eastAsia="en-IE"/>
         </w:rPr>
-        <w:t>anised and categorised by Country. The home view will have a ‘preview’ view of a limited amount of data for each country, and there will be an option to ‘see more’ to view the complete list of data on a new page. I intend to make the  ‘full data’ page dynamically populated depending on what country was selected. This will ensure there’s not a unique page for every country and allows for reusable code.</w:t>
-      </w:r>
-    </w:p>
-    <w:p>
-      <w:pPr>
-        <w:rPr>
-          <w:rFonts w:ascii="Arial" w:eastAsia="Times New Roman" w:hAnsi="Arial" w:cs="Arial"/>
-          <w:color w:val="262E4D"/>
-          <w:lang w:eastAsia="en-IE"/>
-        </w:rPr>
-      </w:pPr>
-      <w:r>
-        <w:rPr>
-          <w:rFonts w:ascii="Arial" w:eastAsia="Times New Roman" w:hAnsi="Arial" w:cs="Arial"/>
-          <w:b/>
-          <w:bCs/>
-          <w:color w:val="262E4D"/>
-          <w:lang w:eastAsia="en-IE"/>
-        </w:rPr>
-        <w:t>Data Charts and visual information</w:t>
-      </w:r>
-      <w:r>
-        <w:rPr>
-          <w:rFonts w:ascii="Arial" w:eastAsia="Times New Roman" w:hAnsi="Arial" w:cs="Arial"/>
-          <w:b/>
-          <w:bCs/>
-          <w:color w:val="262E4D"/>
+        <w:t>anised and categorised by Country. The home view will have a ‘preview’ view of a limited amount of data for each country, and there will be an option to ‘see more’ to view the complete list of data on a new page. I intend to make the page dynamically populated depending on what countr</w:t>
+      </w:r>
+      <w:r>
+        <w:rPr>
+          <w:rFonts w:ascii="Arial" w:eastAsia="Times New Roman" w:hAnsi="Arial" w:cs="Arial"/>
+          <w:color w:val="262E4D"/>
+          <w:lang w:eastAsia="en-IE"/>
+        </w:rPr>
+        <w:t>ies are</w:t>
+      </w:r>
+      <w:r>
+        <w:rPr>
+          <w:rFonts w:ascii="Arial" w:eastAsia="Times New Roman" w:hAnsi="Arial" w:cs="Arial"/>
+          <w:color w:val="262E4D"/>
+          <w:lang w:eastAsia="en-IE"/>
+        </w:rPr>
+        <w:t xml:space="preserve"> </w:t>
+      </w:r>
+      <w:r>
+        <w:rPr>
+          <w:rFonts w:ascii="Arial" w:eastAsia="Times New Roman" w:hAnsi="Arial" w:cs="Arial"/>
+          <w:color w:val="262E4D"/>
+          <w:lang w:eastAsia="en-IE"/>
+        </w:rPr>
+        <w:t>available in the database</w:t>
+      </w:r>
+      <w:r>
+        <w:rPr>
+          <w:rFonts w:ascii="Arial" w:eastAsia="Times New Roman" w:hAnsi="Arial" w:cs="Arial"/>
+          <w:color w:val="262E4D"/>
+          <w:lang w:eastAsia="en-IE"/>
+        </w:rPr>
+        <w:t xml:space="preserve">. This will ensure </w:t>
+      </w:r>
+      <w:r>
+        <w:rPr>
+          <w:rFonts w:ascii="Arial" w:eastAsia="Times New Roman" w:hAnsi="Arial" w:cs="Arial"/>
+          <w:color w:val="262E4D"/>
+          <w:lang w:eastAsia="en-IE"/>
+        </w:rPr>
+        <w:t xml:space="preserve">I don’t need to create </w:t>
+      </w:r>
+      <w:r>
+        <w:rPr>
+          <w:rFonts w:ascii="Arial" w:eastAsia="Times New Roman" w:hAnsi="Arial" w:cs="Arial"/>
+          <w:color w:val="262E4D"/>
+          <w:lang w:eastAsia="en-IE"/>
+        </w:rPr>
+        <w:t>unique page</w:t>
+      </w:r>
+      <w:r>
+        <w:rPr>
+          <w:rFonts w:ascii="Arial" w:eastAsia="Times New Roman" w:hAnsi="Arial" w:cs="Arial"/>
+          <w:color w:val="262E4D"/>
+          <w:lang w:eastAsia="en-IE"/>
+        </w:rPr>
+        <w:t xml:space="preserve"> manually</w:t>
+      </w:r>
+      <w:r>
+        <w:rPr>
+          <w:rFonts w:ascii="Arial" w:eastAsia="Times New Roman" w:hAnsi="Arial" w:cs="Arial"/>
+          <w:color w:val="262E4D"/>
+          <w:lang w:eastAsia="en-IE"/>
+        </w:rPr>
+        <w:t xml:space="preserve"> for every country and allows for reusable code.</w:t>
+      </w:r>
+      <w:r>
+        <w:rPr>
+          <w:rFonts w:ascii="Arial" w:eastAsia="Times New Roman" w:hAnsi="Arial" w:cs="Arial"/>
+          <w:color w:val="262E4D"/>
+          <w:lang w:eastAsia="en-IE"/>
+        </w:rPr>
+        <w:br/>
+      </w:r>
+      <w:r>
+        <w:rPr>
+          <w:rFonts w:ascii="Arial" w:eastAsia="Times New Roman" w:hAnsi="Arial" w:cs="Arial"/>
+          <w:b/>
+          <w:bCs/>
+          <w:color w:val="C00000"/>
+          <w:sz w:val="32"/>
+          <w:szCs w:val="32"/>
+          <w:lang w:eastAsia="en-IE"/>
+        </w:rPr>
+        <w:t>Answer</w:t>
+      </w:r>
+      <w:r>
+        <w:rPr>
+          <w:rFonts w:ascii="Arial" w:eastAsia="Times New Roman" w:hAnsi="Arial" w:cs="Arial"/>
+          <w:color w:val="262E4D"/>
+          <w:lang w:eastAsia="en-IE"/>
+        </w:rPr>
+        <w:br/>
+      </w:r>
+      <w:r>
+        <w:rPr>
+          <w:rFonts w:ascii="Arial" w:eastAsia="Times New Roman" w:hAnsi="Arial" w:cs="Arial"/>
+          <w:color w:val="262E4D"/>
+          <w:lang w:eastAsia="en-IE"/>
+        </w:rPr>
+        <w:br/>
+      </w:r>
+      <w:r>
+        <w:rPr>
+          <w:rFonts w:ascii="Arial" w:eastAsia="Times New Roman" w:hAnsi="Arial" w:cs="Arial"/>
+          <w:noProof/>
+          <w:color w:val="262E4D"/>
+          <w:lang w:eastAsia="en-IE"/>
+        </w:rPr>
+        <w:drawing>
+          <wp:inline distT="0" distB="0" distL="0" distR="0" wp14:anchorId="010A7081" wp14:editId="65404FA1">
+            <wp:extent cx="6644640" cy="2963545"/>
+            <wp:effectExtent l="0" t="0" r="3810" b="8255"/>
+            <wp:docPr id="8" name="Picture 8"/>
+            <wp:cNvGraphicFramePr>
+              <a:graphicFrameLocks xmlns:a="http://schemas.openxmlformats.org/drawingml/2006/main" noChangeAspect="1"/>
+            </wp:cNvGraphicFramePr>
+            <a:graphic xmlns:a="http://schemas.openxmlformats.org/drawingml/2006/main">
+              <a:graphicData uri="http://schemas.openxmlformats.org/drawingml/2006/picture">
+                <pic:pic xmlns:pic="http://schemas.openxmlformats.org/drawingml/2006/picture">
+                  <pic:nvPicPr>
+                    <pic:cNvPr id="0" name="Picture 5"/>
+                    <pic:cNvPicPr>
+                      <a:picLocks noChangeAspect="1" noChangeArrowheads="1"/>
+                    </pic:cNvPicPr>
+                  </pic:nvPicPr>
+                  <pic:blipFill>
+                    <a:blip r:embed="rId11" cstate="print">
+                      <a:extLst>
+                        <a:ext uri="{28A0092B-C50C-407E-A947-70E740481C1C}">
+                          <a14:useLocalDpi xmlns:a14="http://schemas.microsoft.com/office/drawing/2010/main" val="0"/>
+                        </a:ext>
+                      </a:extLst>
+                    </a:blip>
+                    <a:srcRect/>
+                    <a:stretch>
+                      <a:fillRect/>
+                    </a:stretch>
+                  </pic:blipFill>
+                  <pic:spPr bwMode="auto">
+                    <a:xfrm>
+                      <a:off x="0" y="0"/>
+                      <a:ext cx="6644640" cy="2963545"/>
+                    </a:xfrm>
+                    <a:prstGeom prst="rect">
+                      <a:avLst/>
+                    </a:prstGeom>
+                    <a:noFill/>
+                    <a:ln>
+                      <a:noFill/>
+                    </a:ln>
+                  </pic:spPr>
+                </pic:pic>
+              </a:graphicData>
+            </a:graphic>
+          </wp:inline>
+        </w:drawing>
+      </w:r>
+    </w:p>
+    <w:p>
+      <w:pPr>
+        <w:rPr>
+          <w:rFonts w:ascii="Arial" w:eastAsia="Times New Roman" w:hAnsi="Arial" w:cs="Arial"/>
+          <w:color w:val="262E4D"/>
+          <w:lang w:eastAsia="en-IE"/>
+        </w:rPr>
+      </w:pPr>
+      <w:r>
+        <w:rPr>
+          <w:rFonts w:ascii="Arial" w:eastAsia="Times New Roman" w:hAnsi="Arial" w:cs="Arial"/>
+          <w:b/>
+          <w:bCs/>
+          <w:color w:val="70AD47" w:themeColor="accent6"/>
+          <w:sz w:val="32"/>
+          <w:szCs w:val="32"/>
+          <w:lang w:eastAsia="en-IE"/>
+        </w:rPr>
+        <w:t>Data Charts and visual information.</w:t>
+      </w:r>
+      <w:r>
+        <w:rPr>
+          <w:rFonts w:ascii="Arial" w:eastAsia="Times New Roman" w:hAnsi="Arial" w:cs="Arial"/>
+          <w:b/>
+          <w:bCs/>
+          <w:color w:val="262E4D"/>
+          <w:lang w:eastAsia="en-IE"/>
+        </w:rPr>
+        <w:br/>
+      </w:r>
+      <w:r>
+        <w:rPr>
+          <w:rFonts w:ascii="Arial" w:eastAsia="Times New Roman" w:hAnsi="Arial" w:cs="Arial"/>
+          <w:color w:val="262E4D"/>
+          <w:lang w:eastAsia="en-IE"/>
+        </w:rPr>
+        <w:t xml:space="preserve">I intend </w:t>
+      </w:r>
+      <w:r>
+        <w:rPr>
+          <w:rFonts w:ascii="Arial" w:eastAsia="Times New Roman" w:hAnsi="Arial" w:cs="Arial"/>
+          <w:color w:val="262E4D"/>
+          <w:lang w:eastAsia="en-IE"/>
+        </w:rPr>
+        <w:t xml:space="preserve">to have visually appealing charts and infographics visible in the countries pages to give a better understanding of the data associated with each country. </w:t>
+      </w:r>
+    </w:p>
+    <w:p>
+      <w:pPr>
+        <w:rPr>
+          <w:rFonts w:ascii="Arial" w:eastAsia="Times New Roman" w:hAnsi="Arial" w:cs="Arial"/>
+          <w:color w:val="262E4D"/>
+          <w:lang w:eastAsia="en-IE"/>
+        </w:rPr>
+      </w:pPr>
+      <w:r>
+        <w:rPr>
+          <w:rFonts w:ascii="Arial" w:eastAsia="Times New Roman" w:hAnsi="Arial" w:cs="Arial"/>
+          <w:b/>
+          <w:bCs/>
+          <w:color w:val="70AD47" w:themeColor="accent6"/>
+          <w:sz w:val="32"/>
+          <w:szCs w:val="32"/>
+          <w:lang w:eastAsia="en-IE"/>
+        </w:rPr>
+        <w:t>Sideview Navigation bar</w:t>
+      </w:r>
+      <w:r>
+        <w:rPr>
+          <w:rFonts w:ascii="Arial" w:eastAsia="Times New Roman" w:hAnsi="Arial" w:cs="Arial"/>
+          <w:b/>
+          <w:bCs/>
+          <w:color w:val="70AD47" w:themeColor="accent6"/>
+          <w:sz w:val="32"/>
+          <w:szCs w:val="32"/>
           <w:lang w:eastAsia="en-IE"/>
         </w:rPr>
         <w:t>.</w:t>
@@ -1411,41 +2507,316 @@
           <w:color w:val="262E4D"/>
           <w:lang w:eastAsia="en-IE"/>
         </w:rPr>
-        <w:t xml:space="preserve">I intend </w:t>
-      </w:r>
-      <w:r>
-        <w:rPr>
-          <w:rFonts w:ascii="Arial" w:eastAsia="Times New Roman" w:hAnsi="Arial" w:cs="Arial"/>
-          <w:color w:val="262E4D"/>
-          <w:lang w:eastAsia="en-IE"/>
-        </w:rPr>
-        <w:t xml:space="preserve">to have visually appealing charts and infographics visible in the countries pages to give a better understanding of the data associated with each country. </w:t>
-      </w:r>
-    </w:p>
-    <w:p>
-      <w:pPr>
-        <w:rPr>
-          <w:rFonts w:ascii="Arial" w:eastAsia="Times New Roman" w:hAnsi="Arial" w:cs="Arial"/>
-          <w:color w:val="262E4D"/>
-          <w:lang w:eastAsia="en-IE"/>
-        </w:rPr>
-      </w:pPr>
-      <w:r>
-        <w:rPr>
-          <w:rFonts w:ascii="Arial" w:eastAsia="Times New Roman" w:hAnsi="Arial" w:cs="Arial"/>
-          <w:b/>
-          <w:bCs/>
-          <w:color w:val="262E4D"/>
-          <w:lang w:eastAsia="en-IE"/>
-        </w:rPr>
-        <w:t>Sideview Navigation bar</w:t>
-      </w:r>
-      <w:r>
-        <w:rPr>
-          <w:rFonts w:ascii="Arial" w:eastAsia="Times New Roman" w:hAnsi="Arial" w:cs="Arial"/>
-          <w:b/>
-          <w:bCs/>
-          <w:color w:val="262E4D"/>
+        <w:t xml:space="preserve">I intend for the navigation bar to be a sidebar design to the left of the page for both desktop and tablet devices. This Decision came from the decision that vertical screen real-estate would be more beneficial on landscape sized screens. Also I find it to be more aesthetically appealing and modern looking, </w:t>
+      </w:r>
+    </w:p>
+    <w:p>
+      <w:pPr>
+        <w:rPr>
+          <w:rFonts w:ascii="Arial" w:eastAsia="Times New Roman" w:hAnsi="Arial" w:cs="Arial"/>
+          <w:color w:val="262E4D"/>
+          <w:lang w:eastAsia="en-IE"/>
+        </w:rPr>
+        <w:sectPr>
+          <w:pgSz w:w="11906" w:h="16838"/>
+          <w:pgMar w:top="720" w:right="720" w:bottom="720" w:left="720" w:header="708" w:footer="708" w:gutter="0"/>
+          <w:cols w:space="708"/>
+          <w:docGrid w:linePitch="360"/>
+        </w:sectPr>
+      </w:pPr>
+    </w:p>
+    <w:p>
+      <w:pPr>
+        <w:rPr>
+          <w:rFonts w:ascii="Arial" w:eastAsia="Times New Roman" w:hAnsi="Arial" w:cs="Arial"/>
+          <w:noProof/>
+          <w:color w:val="262E4D"/>
+          <w:lang w:eastAsia="en-IE"/>
+        </w:rPr>
+      </w:pPr>
+    </w:p>
+    <w:p>
+      <w:pPr>
+        <w:rPr>
+          <w:rFonts w:ascii="Arial" w:eastAsia="Times New Roman" w:hAnsi="Arial" w:cs="Arial"/>
+          <w:noProof/>
+          <w:color w:val="262E4D"/>
+          <w:lang w:eastAsia="en-IE"/>
+        </w:rPr>
+      </w:pPr>
+      <w:r>
+        <w:rPr>
+          <w:rFonts w:ascii="Arial" w:eastAsia="Times New Roman" w:hAnsi="Arial" w:cs="Arial"/>
+          <w:noProof/>
+          <w:color w:val="262E4D"/>
+          <w:lang w:eastAsia="en-IE"/>
+        </w:rPr>
+        <w:drawing>
+          <wp:inline distT="0" distB="0" distL="0" distR="0" wp14:anchorId="42D634B7" wp14:editId="432D6F0B">
+            <wp:extent cx="1870938" cy="2453539"/>
+            <wp:effectExtent l="0" t="0" r="0" b="4445"/>
+            <wp:docPr id="9" name="Picture 9"/>
+            <wp:cNvGraphicFramePr>
+              <a:graphicFrameLocks xmlns:a="http://schemas.openxmlformats.org/drawingml/2006/main" noChangeAspect="1"/>
+            </wp:cNvGraphicFramePr>
+            <a:graphic xmlns:a="http://schemas.openxmlformats.org/drawingml/2006/main">
+              <a:graphicData uri="http://schemas.openxmlformats.org/drawingml/2006/picture">
+                <pic:pic xmlns:pic="http://schemas.openxmlformats.org/drawingml/2006/picture">
+                  <pic:nvPicPr>
+                    <pic:cNvPr id="0" name="Picture 6"/>
+                    <pic:cNvPicPr>
+                      <a:picLocks noChangeAspect="1" noChangeArrowheads="1"/>
+                    </pic:cNvPicPr>
+                  </pic:nvPicPr>
+                  <pic:blipFill rotWithShape="1">
+                    <a:blip r:embed="rId12" cstate="print">
+                      <a:extLst>
+                        <a:ext uri="{28A0092B-C50C-407E-A947-70E740481C1C}">
+                          <a14:useLocalDpi xmlns:a14="http://schemas.microsoft.com/office/drawing/2010/main" val="0"/>
+                        </a:ext>
+                      </a:extLst>
+                    </a:blip>
+                    <a:srcRect b="57453"/>
+                    <a:stretch/>
+                  </pic:blipFill>
+                  <pic:spPr bwMode="auto">
+                    <a:xfrm>
+                      <a:off x="0" y="0"/>
+                      <a:ext cx="1938874" cy="2542629"/>
+                    </a:xfrm>
+                    <a:prstGeom prst="rect">
+                      <a:avLst/>
+                    </a:prstGeom>
+                    <a:noFill/>
+                    <a:ln>
+                      <a:noFill/>
+                    </a:ln>
+                    <a:extLst>
+                      <a:ext uri="{53640926-AAD7-44D8-BBD7-CCE9431645EC}">
+                        <a14:shadowObscured xmlns:a14="http://schemas.microsoft.com/office/drawing/2010/main"/>
+                      </a:ext>
+                    </a:extLst>
+                  </pic:spPr>
+                </pic:pic>
+              </a:graphicData>
+            </a:graphic>
+          </wp:inline>
+        </w:drawing>
+      </w:r>
+      <w:r>
+        <w:rPr>
+          <w:rFonts w:ascii="Arial" w:eastAsia="Times New Roman" w:hAnsi="Arial" w:cs="Arial"/>
+          <w:noProof/>
+          <w:color w:val="262E4D"/>
+          <w:lang w:eastAsia="en-IE"/>
+        </w:rPr>
+        <w:t xml:space="preserve"> </w:t>
+      </w:r>
+      <w:r>
+        <w:rPr>
+          <w:rFonts w:ascii="Arial" w:eastAsia="Times New Roman" w:hAnsi="Arial" w:cs="Arial"/>
+          <w:noProof/>
+          <w:color w:val="262E4D"/>
+          <w:lang w:eastAsia="en-IE"/>
+        </w:rPr>
+        <w:drawing>
+          <wp:inline distT="0" distB="0" distL="0" distR="0" wp14:anchorId="2F21954D" wp14:editId="152A85C7">
+            <wp:extent cx="798653" cy="2456464"/>
+            <wp:effectExtent l="0" t="0" r="1905" b="1270"/>
+            <wp:docPr id="10" name="Picture 10"/>
+            <wp:cNvGraphicFramePr>
+              <a:graphicFrameLocks xmlns:a="http://schemas.openxmlformats.org/drawingml/2006/main" noChangeAspect="1"/>
+            </wp:cNvGraphicFramePr>
+            <a:graphic xmlns:a="http://schemas.openxmlformats.org/drawingml/2006/main">
+              <a:graphicData uri="http://schemas.openxmlformats.org/drawingml/2006/picture">
+                <pic:pic xmlns:pic="http://schemas.openxmlformats.org/drawingml/2006/picture">
+                  <pic:nvPicPr>
+                    <pic:cNvPr id="0" name="Picture 7"/>
+                    <pic:cNvPicPr>
+                      <a:picLocks noChangeAspect="1" noChangeArrowheads="1"/>
+                    </pic:cNvPicPr>
+                  </pic:nvPicPr>
+                  <pic:blipFill rotWithShape="1">
+                    <a:blip r:embed="rId13" cstate="print">
+                      <a:extLst>
+                        <a:ext uri="{28A0092B-C50C-407E-A947-70E740481C1C}">
+                          <a14:useLocalDpi xmlns:a14="http://schemas.microsoft.com/office/drawing/2010/main" val="0"/>
+                        </a:ext>
+                      </a:extLst>
+                    </a:blip>
+                    <a:srcRect r="-2300" b="62736"/>
+                    <a:stretch/>
+                  </pic:blipFill>
+                  <pic:spPr bwMode="auto">
+                    <a:xfrm>
+                      <a:off x="0" y="0"/>
+                      <a:ext cx="961579" cy="2957586"/>
+                    </a:xfrm>
+                    <a:prstGeom prst="rect">
+                      <a:avLst/>
+                    </a:prstGeom>
+                    <a:noFill/>
+                    <a:ln>
+                      <a:noFill/>
+                    </a:ln>
+                    <a:extLst>
+                      <a:ext uri="{53640926-AAD7-44D8-BBD7-CCE9431645EC}">
+                        <a14:shadowObscured xmlns:a14="http://schemas.microsoft.com/office/drawing/2010/main"/>
+                      </a:ext>
+                    </a:extLst>
+                  </pic:spPr>
+                </pic:pic>
+              </a:graphicData>
+            </a:graphic>
+          </wp:inline>
+        </w:drawing>
+      </w:r>
+    </w:p>
+    <w:p>
+      <w:pPr>
+        <w:rPr>
+          <w:rFonts w:ascii="Arial" w:eastAsia="Times New Roman" w:hAnsi="Arial" w:cs="Arial"/>
+          <w:color w:val="262E4D"/>
+          <w:lang w:eastAsia="en-IE"/>
+        </w:rPr>
+      </w:pPr>
+    </w:p>
+    <w:p>
+      <w:pPr>
+        <w:rPr>
+          <w:rFonts w:ascii="Arial" w:eastAsia="Times New Roman" w:hAnsi="Arial" w:cs="Arial"/>
+          <w:b/>
+          <w:bCs/>
+          <w:color w:val="70AD47" w:themeColor="accent6"/>
+          <w:sz w:val="32"/>
+          <w:szCs w:val="32"/>
+          <w:lang w:val="en-GB" w:eastAsia="en-IE"/>
+        </w:rPr>
+        <w:sectPr>
+          <w:type w:val="continuous"/>
+          <w:pgSz w:w="11906" w:h="16838"/>
+          <w:pgMar w:top="720" w:right="720" w:bottom="720" w:left="720" w:header="708" w:footer="708" w:gutter="0"/>
+          <w:cols w:num="2" w:space="708"/>
+          <w:docGrid w:linePitch="360"/>
+        </w:sectPr>
+      </w:pPr>
+      <w:r>
+        <w:rPr>
+          <w:rFonts w:ascii="Arial" w:eastAsia="Times New Roman" w:hAnsi="Arial" w:cs="Arial"/>
+          <w:b/>
+          <w:bCs/>
+          <w:color w:val="C00000"/>
+          <w:sz w:val="32"/>
+          <w:szCs w:val="32"/>
+          <w:lang w:eastAsia="en-IE"/>
+        </w:rPr>
+        <w:t>Answer:</w:t>
+      </w:r>
+      <w:r>
+        <w:rPr>
+          <w:rFonts w:ascii="Arial" w:eastAsia="Times New Roman" w:hAnsi="Arial" w:cs="Arial"/>
+          <w:b/>
+          <w:bCs/>
+          <w:color w:val="70AD47" w:themeColor="accent6"/>
+          <w:sz w:val="32"/>
+          <w:szCs w:val="32"/>
+          <w:lang w:eastAsia="en-IE"/>
+        </w:rPr>
+        <w:br/>
+      </w:r>
+      <w:r>
+        <w:rPr>
+          <w:rFonts w:ascii="Arial" w:eastAsia="Times New Roman" w:hAnsi="Arial" w:cs="Arial"/>
+          <w:color w:val="262E4D"/>
+          <w:lang w:eastAsia="en-IE"/>
+        </w:rPr>
+        <w:t>I designed this Side Navigation bar that will reduce in size if the user is not interacting with it. When hovering over, the tab will expand</w:t>
+      </w:r>
+      <w:r>
+        <w:rPr>
+          <w:rFonts w:ascii="Arial" w:eastAsia="Times New Roman" w:hAnsi="Arial" w:cs="Arial"/>
+          <w:color w:val="262E4D"/>
+          <w:lang w:eastAsia="en-IE"/>
+        </w:rPr>
+        <w:t xml:space="preserve"> with an animation</w:t>
+      </w:r>
+      <w:r>
+        <w:rPr>
+          <w:rFonts w:ascii="Arial" w:eastAsia="Times New Roman" w:hAnsi="Arial" w:cs="Arial"/>
+          <w:color w:val="262E4D"/>
+          <w:lang w:eastAsia="en-IE"/>
+        </w:rPr>
+        <w:t xml:space="preserve"> to give a </w:t>
+      </w:r>
+      <w:r>
+        <w:rPr>
+          <w:rFonts w:ascii="Arial" w:eastAsia="Times New Roman" w:hAnsi="Arial" w:cs="Arial"/>
+          <w:color w:val="262E4D"/>
+          <w:lang w:eastAsia="en-IE"/>
+        </w:rPr>
+        <w:t xml:space="preserve">more detailed </w:t>
+      </w:r>
+      <w:r>
+        <w:rPr>
+          <w:rFonts w:ascii="Arial" w:eastAsia="Times New Roman" w:hAnsi="Arial" w:cs="Arial"/>
+          <w:color w:val="262E4D"/>
+          <w:lang w:eastAsia="en-IE"/>
+        </w:rPr>
+        <w:t>description</w:t>
+      </w:r>
+      <w:r>
+        <w:rPr>
+          <w:rFonts w:ascii="Arial" w:eastAsia="Times New Roman" w:hAnsi="Arial" w:cs="Arial"/>
+          <w:color w:val="262E4D"/>
+          <w:lang w:eastAsia="en-IE"/>
+        </w:rPr>
+        <w:t xml:space="preserve"> of where the </w:t>
+      </w:r>
+      <w:r>
+        <w:rPr>
+          <w:rFonts w:ascii="Arial" w:eastAsia="Times New Roman" w:hAnsi="Arial" w:cs="Arial"/>
+          <w:color w:val="262E4D"/>
+          <w:lang w:eastAsia="en-IE"/>
+        </w:rPr>
+        <w:t>nav links</w:t>
+      </w:r>
+      <w:r>
+        <w:rPr>
+          <w:rFonts w:ascii="Arial" w:eastAsia="Times New Roman" w:hAnsi="Arial" w:cs="Arial"/>
+          <w:color w:val="262E4D"/>
+          <w:lang w:eastAsia="en-IE"/>
+        </w:rPr>
+        <w:t xml:space="preserve"> will take you.</w:t>
+      </w:r>
+    </w:p>
+    <w:p>
+      <w:pPr>
+        <w:rPr>
+          <w:rFonts w:ascii="Arial" w:eastAsia="Times New Roman" w:hAnsi="Arial" w:cs="Arial"/>
+          <w:color w:val="262E4D"/>
+          <w:lang w:eastAsia="en-IE"/>
+        </w:rPr>
+      </w:pPr>
+      <w:r>
+        <w:rPr>
+          <w:rFonts w:ascii="Arial" w:eastAsia="Times New Roman" w:hAnsi="Arial" w:cs="Arial"/>
+          <w:b/>
+          <w:bCs/>
+          <w:color w:val="70AD47" w:themeColor="accent6"/>
+          <w:sz w:val="32"/>
+          <w:szCs w:val="32"/>
+          <w:lang w:eastAsia="en-IE"/>
+        </w:rPr>
+        <w:t>Mobile friendly Navigation bar</w:t>
+      </w:r>
+      <w:r>
+        <w:rPr>
+          <w:rFonts w:ascii="Arial" w:eastAsia="Times New Roman" w:hAnsi="Arial" w:cs="Arial"/>
+          <w:b/>
+          <w:bCs/>
+          <w:color w:val="70AD47" w:themeColor="accent6"/>
+          <w:sz w:val="32"/>
+          <w:szCs w:val="32"/>
           <w:lang w:eastAsia="en-IE"/>
         </w:rPr>
         <w:t>.</w:t>
@@ -1466,70 +2837,39 @@
           <w:color w:val="262E4D"/>
           <w:lang w:eastAsia="en-IE"/>
         </w:rPr>
-        <w:t xml:space="preserve">I intend for the navigation bar to be a sidebar design to the left of the page for both desktop and tablet devices. This Decision came from the decision that vertical screen real-estate would be more beneficial on landscape sized screens. Also I find it to be more aesthetically appealing and modern looking, </w:t>
-      </w:r>
-    </w:p>
-    <w:p>
-      <w:pPr>
-        <w:rPr>
-          <w:rFonts w:ascii="Arial" w:eastAsia="Times New Roman" w:hAnsi="Arial" w:cs="Arial"/>
-          <w:color w:val="262E4D"/>
-          <w:lang w:eastAsia="en-IE"/>
-        </w:rPr>
-      </w:pPr>
-      <w:r>
-        <w:rPr>
-          <w:rFonts w:ascii="Arial" w:eastAsia="Times New Roman" w:hAnsi="Arial" w:cs="Arial"/>
-          <w:b/>
-          <w:bCs/>
-          <w:color w:val="262E4D"/>
-          <w:lang w:eastAsia="en-IE"/>
-        </w:rPr>
-        <w:t>Mobile friendly Navigation bar</w:t>
-      </w:r>
-      <w:r>
-        <w:rPr>
-          <w:rFonts w:ascii="Arial" w:eastAsia="Times New Roman" w:hAnsi="Arial" w:cs="Arial"/>
-          <w:b/>
-          <w:bCs/>
-          <w:color w:val="262E4D"/>
-          <w:lang w:eastAsia="en-IE"/>
-        </w:rPr>
-        <w:t>.</w:t>
-      </w:r>
-      <w:r>
-        <w:rPr>
-          <w:rFonts w:ascii="Arial" w:eastAsia="Times New Roman" w:hAnsi="Arial" w:cs="Arial"/>
-          <w:b/>
-          <w:bCs/>
-          <w:color w:val="262E4D"/>
-          <w:lang w:eastAsia="en-IE"/>
-        </w:rPr>
-        <w:br/>
-      </w:r>
-      <w:r>
-        <w:rPr>
-          <w:rFonts w:ascii="Arial" w:eastAsia="Times New Roman" w:hAnsi="Arial" w:cs="Arial"/>
-          <w:color w:val="262E4D"/>
-          <w:lang w:eastAsia="en-IE"/>
-        </w:rPr>
-        <w:t>I intend to pay attention to how the navigation tools will be located on mobile and portrait screens. Much like a lot of modern native mobile applications, the navigation tools are located at the bottom of the screen. This will make it easier for the users fingers to reach the applications navigation options while also being more aesthetically appealing.</w:t>
-      </w:r>
-    </w:p>
-    <w:p>
-      <w:pPr>
-        <w:rPr>
-          <w:rFonts w:ascii="Arial" w:eastAsia="Times New Roman" w:hAnsi="Arial" w:cs="Arial"/>
-          <w:color w:val="262E4D"/>
-          <w:lang w:eastAsia="en-IE"/>
-        </w:rPr>
-      </w:pPr>
-      <w:r>
-        <w:rPr>
-          <w:rFonts w:ascii="Arial" w:eastAsia="Times New Roman" w:hAnsi="Arial" w:cs="Arial"/>
-          <w:b/>
-          <w:bCs/>
-          <w:color w:val="262E4D"/>
+        <w:t xml:space="preserve">I intend to pay attention to how the navigation tools will be located on mobile and portrait screens. Much </w:t>
+      </w:r>
+      <w:r>
+        <w:rPr>
+          <w:rFonts w:ascii="Arial" w:eastAsia="Times New Roman" w:hAnsi="Arial" w:cs="Arial"/>
+          <w:color w:val="262E4D"/>
+          <w:lang w:eastAsia="en-IE"/>
+        </w:rPr>
+        <w:lastRenderedPageBreak/>
+        <w:t>like a lot of modern native mobile applications, the navigation tools are located at the bottom of the screen. This will make it easier for the users fingers to reach the applications navigation options while also being more aesthetically appealing.</w:t>
+      </w:r>
+    </w:p>
+    <w:p>
+      <w:pPr>
+        <w:rPr>
+          <w:rFonts w:ascii="Arial" w:eastAsia="Times New Roman" w:hAnsi="Arial" w:cs="Arial"/>
+          <w:b/>
+          <w:bCs/>
+          <w:noProof/>
+          <w:color w:val="C00000"/>
+          <w:sz w:val="32"/>
+          <w:szCs w:val="32"/>
+          <w:lang w:eastAsia="en-IE"/>
+        </w:rPr>
+      </w:pPr>
+      <w:r>
+        <w:rPr>
+          <w:rFonts w:ascii="Arial" w:eastAsia="Times New Roman" w:hAnsi="Arial" w:cs="Arial"/>
+          <w:b/>
+          <w:bCs/>
+          <w:color w:val="70AD47" w:themeColor="accent6"/>
+          <w:sz w:val="32"/>
+          <w:szCs w:val="32"/>
           <w:lang w:eastAsia="en-IE"/>
         </w:rPr>
         <w:t>Page content paginator.</w:t>
@@ -1568,59 +2908,366 @@
         </w:rPr>
         <w:t>there is not too many countries loading on the main page and to make sure that each country doesn’t load too much data, I will create a paginator system to only show a restricted amount of data and a page counter and option to move forward and backwards through the pages of data. This will help to stop the users page becoming way too cluttered and large, it will also prevent loading issues where there may be a large amount of data being retrieved and presented.</w:t>
       </w:r>
-    </w:p>
-    <w:p>
-      <w:pPr>
-        <w:rPr>
-          <w:rFonts w:ascii="Arial" w:eastAsia="Times New Roman" w:hAnsi="Arial" w:cs="Arial"/>
-          <w:color w:val="262E4D"/>
-          <w:lang w:eastAsia="en-IE"/>
-        </w:rPr>
-      </w:pPr>
-      <w:r>
-        <w:rPr>
-          <w:rFonts w:ascii="Arial" w:eastAsia="Times New Roman" w:hAnsi="Arial" w:cs="Arial"/>
-          <w:b/>
-          <w:bCs/>
-          <w:color w:val="262E4D"/>
+      <w:r>
+        <w:rPr>
+          <w:rFonts w:ascii="Arial" w:eastAsia="Times New Roman" w:hAnsi="Arial" w:cs="Arial"/>
+          <w:color w:val="262E4D"/>
+          <w:lang w:eastAsia="en-IE"/>
+        </w:rPr>
+        <w:br/>
+      </w:r>
+      <w:r>
+        <w:rPr>
+          <w:rFonts w:ascii="Arial" w:eastAsia="Times New Roman" w:hAnsi="Arial" w:cs="Arial"/>
+          <w:b/>
+          <w:bCs/>
+          <w:color w:val="C00000"/>
+          <w:sz w:val="32"/>
+          <w:szCs w:val="32"/>
+          <w:lang w:eastAsia="en-IE"/>
+        </w:rPr>
+        <w:t>Answer</w:t>
+      </w:r>
+    </w:p>
+    <w:p>
+      <w:pPr>
+        <w:rPr>
+          <w:rFonts w:ascii="Arial" w:eastAsia="Times New Roman" w:hAnsi="Arial" w:cs="Arial"/>
+          <w:color w:val="262E4D"/>
+          <w:lang w:eastAsia="en-IE"/>
+        </w:rPr>
+      </w:pPr>
+      <w:r>
+        <w:rPr>
+          <w:rFonts w:ascii="Arial" w:eastAsia="Times New Roman" w:hAnsi="Arial" w:cs="Arial"/>
+          <w:b/>
+          <w:bCs/>
+          <w:noProof/>
+          <w:color w:val="C00000"/>
+          <w:sz w:val="32"/>
+          <w:szCs w:val="32"/>
+          <w:lang w:eastAsia="en-IE"/>
+        </w:rPr>
+        <w:drawing>
+          <wp:inline distT="0" distB="0" distL="0" distR="0" wp14:anchorId="11A0E918" wp14:editId="73514867">
+            <wp:extent cx="5989320" cy="482576"/>
+            <wp:effectExtent l="0" t="0" r="0" b="0"/>
+            <wp:docPr id="11" name="Picture 11"/>
+            <wp:cNvGraphicFramePr>
+              <a:graphicFrameLocks xmlns:a="http://schemas.openxmlformats.org/drawingml/2006/main" noChangeAspect="1"/>
+            </wp:cNvGraphicFramePr>
+            <a:graphic xmlns:a="http://schemas.openxmlformats.org/drawingml/2006/main">
+              <a:graphicData uri="http://schemas.openxmlformats.org/drawingml/2006/picture">
+                <pic:pic xmlns:pic="http://schemas.openxmlformats.org/drawingml/2006/picture">
+                  <pic:nvPicPr>
+                    <pic:cNvPr id="0" name="Picture 8"/>
+                    <pic:cNvPicPr>
+                      <a:picLocks noChangeAspect="1" noChangeArrowheads="1"/>
+                    </pic:cNvPicPr>
+                  </pic:nvPicPr>
+                  <pic:blipFill rotWithShape="1">
+                    <a:blip r:embed="rId14" cstate="print">
+                      <a:extLst>
+                        <a:ext uri="{28A0092B-C50C-407E-A947-70E740481C1C}">
+                          <a14:useLocalDpi xmlns:a14="http://schemas.microsoft.com/office/drawing/2010/main" val="0"/>
+                        </a:ext>
+                      </a:extLst>
+                    </a:blip>
+                    <a:srcRect t="85682"/>
+                    <a:stretch/>
+                  </pic:blipFill>
+                  <pic:spPr bwMode="auto">
+                    <a:xfrm>
+                      <a:off x="0" y="0"/>
+                      <a:ext cx="6007815" cy="484066"/>
+                    </a:xfrm>
+                    <a:prstGeom prst="rect">
+                      <a:avLst/>
+                    </a:prstGeom>
+                    <a:noFill/>
+                    <a:ln>
+                      <a:noFill/>
+                    </a:ln>
+                    <a:extLst>
+                      <a:ext uri="{53640926-AAD7-44D8-BBD7-CCE9431645EC}">
+                        <a14:shadowObscured xmlns:a14="http://schemas.microsoft.com/office/drawing/2010/main"/>
+                      </a:ext>
+                    </a:extLst>
+                  </pic:spPr>
+                </pic:pic>
+              </a:graphicData>
+            </a:graphic>
+          </wp:inline>
+        </w:drawing>
+      </w:r>
+      <w:r>
+        <w:rPr>
+          <w:rFonts w:ascii="Arial" w:eastAsia="Times New Roman" w:hAnsi="Arial" w:cs="Arial"/>
+          <w:color w:val="262E4D"/>
+          <w:lang w:eastAsia="en-IE"/>
+        </w:rPr>
+        <w:br/>
+      </w:r>
+    </w:p>
+    <w:p>
+      <w:pPr>
+        <w:rPr>
+          <w:rFonts w:ascii="Arial" w:eastAsia="Times New Roman" w:hAnsi="Arial" w:cs="Arial"/>
+          <w:noProof/>
+          <w:color w:val="262E4D"/>
+          <w:lang w:eastAsia="en-IE"/>
+        </w:rPr>
+      </w:pPr>
+      <w:r>
+        <w:rPr>
+          <w:rFonts w:ascii="Arial" w:eastAsia="Times New Roman" w:hAnsi="Arial" w:cs="Arial"/>
+          <w:b/>
+          <w:bCs/>
+          <w:color w:val="70AD47" w:themeColor="accent6"/>
+          <w:sz w:val="32"/>
+          <w:szCs w:val="32"/>
+          <w:lang w:eastAsia="en-IE"/>
+        </w:rPr>
+        <w:t>Country search function.</w:t>
+      </w:r>
+      <w:r>
+        <w:rPr>
+          <w:rFonts w:ascii="Arial" w:eastAsia="Times New Roman" w:hAnsi="Arial" w:cs="Arial"/>
+          <w:b/>
+          <w:bCs/>
+          <w:color w:val="262E4D"/>
+          <w:lang w:eastAsia="en-IE"/>
+        </w:rPr>
+        <w:br/>
+      </w:r>
+      <w:r>
+        <w:rPr>
+          <w:rFonts w:ascii="Arial" w:eastAsia="Times New Roman" w:hAnsi="Arial" w:cs="Arial"/>
+          <w:color w:val="262E4D"/>
+          <w:lang w:eastAsia="en-IE"/>
+        </w:rPr>
+        <w:t>I would like for a search function on the main page that will allow the user to search for the country they want to see the data for. The search function would be able to give auto finishing options depending on what letters have been entered in by the user, much like how Google tries to give suggested search options.</w:t>
+      </w:r>
+      <w:r>
+        <w:rPr>
+          <w:rFonts w:ascii="Arial" w:eastAsia="Times New Roman" w:hAnsi="Arial" w:cs="Arial"/>
+          <w:noProof/>
+          <w:color w:val="262E4D"/>
+          <w:lang w:eastAsia="en-IE"/>
+        </w:rPr>
+        <w:t xml:space="preserve"> </w:t>
+      </w:r>
+    </w:p>
+    <w:p>
+      <w:pPr>
+        <w:rPr>
+          <w:rFonts w:ascii="Arial" w:eastAsia="Times New Roman" w:hAnsi="Arial" w:cs="Arial"/>
+          <w:color w:val="262E4D"/>
+          <w:lang w:eastAsia="en-IE"/>
+        </w:rPr>
+      </w:pPr>
+      <w:r>
+        <w:rPr>
+          <w:rFonts w:ascii="Arial" w:eastAsia="Times New Roman" w:hAnsi="Arial" w:cs="Arial"/>
+          <w:noProof/>
+          <w:color w:val="262E4D"/>
+          <w:lang w:eastAsia="en-IE"/>
+        </w:rPr>
+        <w:t>EMPTY SEARCH</w:t>
+      </w:r>
+      <w:r>
+        <w:rPr>
+          <w:rFonts w:ascii="Arial" w:eastAsia="Times New Roman" w:hAnsi="Arial" w:cs="Arial"/>
+          <w:noProof/>
+          <w:color w:val="262E4D"/>
+          <w:lang w:eastAsia="en-IE"/>
+        </w:rPr>
+        <w:br/>
+      </w:r>
+      <w:r>
+        <w:rPr>
+          <w:rFonts w:ascii="Arial" w:eastAsia="Times New Roman" w:hAnsi="Arial" w:cs="Arial"/>
+          <w:noProof/>
+          <w:color w:val="262E4D"/>
+          <w:lang w:eastAsia="en-IE"/>
+        </w:rPr>
+        <w:drawing>
+          <wp:inline distT="0" distB="0" distL="0" distR="0" wp14:anchorId="3FA106C8" wp14:editId="1F8E0DAF">
+            <wp:extent cx="6638290" cy="3559175"/>
+            <wp:effectExtent l="0" t="0" r="0" b="3175"/>
+            <wp:docPr id="13" name="Picture 13"/>
+            <wp:cNvGraphicFramePr>
+              <a:graphicFrameLocks xmlns:a="http://schemas.openxmlformats.org/drawingml/2006/main" noChangeAspect="1"/>
+            </wp:cNvGraphicFramePr>
+            <a:graphic xmlns:a="http://schemas.openxmlformats.org/drawingml/2006/main">
+              <a:graphicData uri="http://schemas.openxmlformats.org/drawingml/2006/picture">
+                <pic:pic xmlns:pic="http://schemas.openxmlformats.org/drawingml/2006/picture">
+                  <pic:nvPicPr>
+                    <pic:cNvPr id="0" name="Picture 10"/>
+                    <pic:cNvPicPr>
+                      <a:picLocks noChangeAspect="1" noChangeArrowheads="1"/>
+                    </pic:cNvPicPr>
+                  </pic:nvPicPr>
+                  <pic:blipFill>
+                    <a:blip r:embed="rId15" cstate="print">
+                      <a:extLst>
+                        <a:ext uri="{28A0092B-C50C-407E-A947-70E740481C1C}">
+                          <a14:useLocalDpi xmlns:a14="http://schemas.microsoft.com/office/drawing/2010/main" val="0"/>
+                        </a:ext>
+                      </a:extLst>
+                    </a:blip>
+                    <a:srcRect/>
+                    <a:stretch>
+                      <a:fillRect/>
+                    </a:stretch>
+                  </pic:blipFill>
+                  <pic:spPr bwMode="auto">
+                    <a:xfrm>
+                      <a:off x="0" y="0"/>
+                      <a:ext cx="6638290" cy="3559175"/>
+                    </a:xfrm>
+                    <a:prstGeom prst="rect">
+                      <a:avLst/>
+                    </a:prstGeom>
+                    <a:noFill/>
+                    <a:ln>
+                      <a:noFill/>
+                    </a:ln>
+                  </pic:spPr>
+                </pic:pic>
+              </a:graphicData>
+            </a:graphic>
+          </wp:inline>
+        </w:drawing>
+      </w:r>
+    </w:p>
+    <w:p>
+      <w:pPr>
+        <w:rPr>
+          <w:rFonts w:ascii="Arial" w:eastAsia="Times New Roman" w:hAnsi="Arial" w:cs="Arial"/>
+          <w:b/>
+          <w:bCs/>
+          <w:color w:val="70AD47" w:themeColor="accent6"/>
+          <w:sz w:val="32"/>
+          <w:szCs w:val="32"/>
+          <w:lang w:eastAsia="en-IE"/>
+        </w:rPr>
+      </w:pPr>
+    </w:p>
+    <w:p>
+      <w:pPr>
+        <w:rPr>
+          <w:rFonts w:ascii="Arial" w:eastAsia="Times New Roman" w:hAnsi="Arial" w:cs="Arial"/>
+          <w:b/>
+          <w:bCs/>
+          <w:color w:val="70AD47" w:themeColor="accent6"/>
+          <w:sz w:val="32"/>
+          <w:szCs w:val="32"/>
+          <w:lang w:eastAsia="en-IE"/>
+        </w:rPr>
+      </w:pPr>
+      <w:r>
+        <w:rPr>
+          <w:rFonts w:ascii="Arial" w:eastAsia="Times New Roman" w:hAnsi="Arial" w:cs="Arial"/>
+          <w:b/>
+          <w:bCs/>
+          <w:color w:val="70AD47" w:themeColor="accent6"/>
+          <w:sz w:val="32"/>
+          <w:szCs w:val="32"/>
+          <w:lang w:eastAsia="en-IE"/>
+        </w:rPr>
+        <w:t>Search</w:t>
+      </w:r>
+      <w:r>
+        <w:rPr>
+          <w:rFonts w:ascii="Arial" w:eastAsia="Times New Roman" w:hAnsi="Arial" w:cs="Arial"/>
+          <w:b/>
+          <w:bCs/>
+          <w:color w:val="70AD47" w:themeColor="accent6"/>
+          <w:sz w:val="32"/>
+          <w:szCs w:val="32"/>
+          <w:lang w:eastAsia="en-IE"/>
+        </w:rPr>
+        <w:t xml:space="preserve"> input will change country results for each event using Ajax</w:t>
+      </w:r>
+    </w:p>
+    <w:p>
+      <w:pPr>
+        <w:rPr>
+          <w:rFonts w:ascii="Arial" w:eastAsia="Times New Roman" w:hAnsi="Arial" w:cs="Arial"/>
+          <w:color w:val="262E4D"/>
+          <w:lang w:eastAsia="en-IE"/>
+        </w:rPr>
+      </w:pPr>
+      <w:r>
+        <w:rPr>
+          <w:rFonts w:ascii="Arial" w:eastAsia="Times New Roman" w:hAnsi="Arial" w:cs="Arial"/>
+          <w:b/>
+          <w:bCs/>
+          <w:noProof/>
+          <w:color w:val="70AD47" w:themeColor="accent6"/>
+          <w:sz w:val="32"/>
+          <w:szCs w:val="32"/>
           <w:lang w:eastAsia="en-IE"/>
         </w:rPr>
         <w:lastRenderedPageBreak/>
-        <w:t>Country search function.</w:t>
-      </w:r>
-      <w:r>
-        <w:rPr>
-          <w:rFonts w:ascii="Arial" w:eastAsia="Times New Roman" w:hAnsi="Arial" w:cs="Arial"/>
-          <w:b/>
-          <w:bCs/>
-          <w:color w:val="262E4D"/>
-          <w:lang w:eastAsia="en-IE"/>
-        </w:rPr>
-        <w:br/>
-      </w:r>
-      <w:r>
-        <w:rPr>
-          <w:rFonts w:ascii="Arial" w:eastAsia="Times New Roman" w:hAnsi="Arial" w:cs="Arial"/>
-          <w:color w:val="262E4D"/>
-          <w:lang w:eastAsia="en-IE"/>
-        </w:rPr>
-        <w:t>I would like for a search function on the main page that will allow the user to search for the country they want to see the data for. The search function would be able to give auto finishing options depending on what letters have been entered in by the user, much like how Google tries to give suggested search options.</w:t>
-      </w:r>
-    </w:p>
-    <w:p>
-      <w:pPr>
-        <w:rPr>
-          <w:rFonts w:ascii="Arial" w:eastAsia="Times New Roman" w:hAnsi="Arial" w:cs="Arial"/>
-          <w:color w:val="262E4D"/>
-          <w:lang w:eastAsia="en-IE"/>
-        </w:rPr>
-      </w:pPr>
-      <w:r>
-        <w:rPr>
-          <w:rFonts w:ascii="Arial" w:eastAsia="Times New Roman" w:hAnsi="Arial" w:cs="Arial"/>
-          <w:b/>
-          <w:bCs/>
-          <w:color w:val="262E4D"/>
+        <w:drawing>
+          <wp:inline distT="0" distB="0" distL="0" distR="0" wp14:anchorId="2A5371EF" wp14:editId="71D427B3">
+            <wp:extent cx="6626225" cy="3477895"/>
+            <wp:effectExtent l="0" t="0" r="3175" b="8255"/>
+            <wp:docPr id="14" name="Picture 14"/>
+            <wp:cNvGraphicFramePr>
+              <a:graphicFrameLocks xmlns:a="http://schemas.openxmlformats.org/drawingml/2006/main" noChangeAspect="1"/>
+            </wp:cNvGraphicFramePr>
+            <a:graphic xmlns:a="http://schemas.openxmlformats.org/drawingml/2006/main">
+              <a:graphicData uri="http://schemas.openxmlformats.org/drawingml/2006/picture">
+                <pic:pic xmlns:pic="http://schemas.openxmlformats.org/drawingml/2006/picture">
+                  <pic:nvPicPr>
+                    <pic:cNvPr id="0" name="Picture 11"/>
+                    <pic:cNvPicPr>
+                      <a:picLocks noChangeAspect="1" noChangeArrowheads="1"/>
+                    </pic:cNvPicPr>
+                  </pic:nvPicPr>
+                  <pic:blipFill>
+                    <a:blip r:embed="rId16" cstate="print">
+                      <a:extLst>
+                        <a:ext uri="{28A0092B-C50C-407E-A947-70E740481C1C}">
+                          <a14:useLocalDpi xmlns:a14="http://schemas.microsoft.com/office/drawing/2010/main" val="0"/>
+                        </a:ext>
+                      </a:extLst>
+                    </a:blip>
+                    <a:srcRect/>
+                    <a:stretch>
+                      <a:fillRect/>
+                    </a:stretch>
+                  </pic:blipFill>
+                  <pic:spPr bwMode="auto">
+                    <a:xfrm>
+                      <a:off x="0" y="0"/>
+                      <a:ext cx="6626225" cy="3477895"/>
+                    </a:xfrm>
+                    <a:prstGeom prst="rect">
+                      <a:avLst/>
+                    </a:prstGeom>
+                    <a:noFill/>
+                    <a:ln>
+                      <a:noFill/>
+                    </a:ln>
+                  </pic:spPr>
+                </pic:pic>
+              </a:graphicData>
+            </a:graphic>
+          </wp:inline>
+        </w:drawing>
+      </w:r>
+      <w:r>
+        <w:rPr>
+          <w:rFonts w:ascii="Arial" w:eastAsia="Times New Roman" w:hAnsi="Arial" w:cs="Arial"/>
+          <w:b/>
+          <w:bCs/>
+          <w:color w:val="70AD47" w:themeColor="accent6"/>
+          <w:sz w:val="32"/>
+          <w:szCs w:val="32"/>
           <w:lang w:eastAsia="en-IE"/>
         </w:rPr>
         <w:t>Client account signup form.</w:t>
@@ -1681,7 +3328,9 @@
           <w:rFonts w:ascii="Arial" w:eastAsia="Times New Roman" w:hAnsi="Arial" w:cs="Arial"/>
           <w:b/>
           <w:bCs/>
-          <w:color w:val="262E4D"/>
+          <w:color w:val="70AD47" w:themeColor="accent6"/>
+          <w:sz w:val="32"/>
+          <w:szCs w:val="32"/>
           <w:lang w:eastAsia="en-IE"/>
         </w:rPr>
         <w:t>Client login system with private access features.</w:t>
@@ -1726,7 +3375,9 @@
           <w:rFonts w:ascii="Arial" w:eastAsia="Times New Roman" w:hAnsi="Arial" w:cs="Arial"/>
           <w:b/>
           <w:bCs/>
-          <w:color w:val="262E4D"/>
+          <w:color w:val="70AD47" w:themeColor="accent6"/>
+          <w:sz w:val="32"/>
+          <w:szCs w:val="32"/>
           <w:lang w:eastAsia="en-IE"/>
         </w:rPr>
         <w:t>Cloud hosting.</w:t>
@@ -1764,7 +3415,9 @@
           <w:rFonts w:ascii="Arial" w:eastAsia="Times New Roman" w:hAnsi="Arial" w:cs="Arial"/>
           <w:b/>
           <w:bCs/>
-          <w:color w:val="262E4D"/>
+          <w:color w:val="70AD47" w:themeColor="accent6"/>
+          <w:sz w:val="32"/>
+          <w:szCs w:val="32"/>
           <w:lang w:eastAsia="en-IE"/>
         </w:rPr>
         <w:t>Css</w:t>
@@ -1775,7 +3428,9 @@
           <w:rFonts w:ascii="Arial" w:eastAsia="Times New Roman" w:hAnsi="Arial" w:cs="Arial"/>
           <w:b/>
           <w:bCs/>
-          <w:color w:val="262E4D"/>
+          <w:color w:val="70AD47" w:themeColor="accent6"/>
+          <w:sz w:val="32"/>
+          <w:szCs w:val="32"/>
           <w:lang w:eastAsia="en-IE"/>
         </w:rPr>
         <w:t xml:space="preserve"> styling and animations / Dark Mode.</w:t>
@@ -1785,7 +3440,9 @@
           <w:rFonts w:ascii="Arial" w:eastAsia="Times New Roman" w:hAnsi="Arial" w:cs="Arial"/>
           <w:b/>
           <w:bCs/>
-          <w:color w:val="262E4D"/>
+          <w:color w:val="70AD47" w:themeColor="accent6"/>
+          <w:sz w:val="32"/>
+          <w:szCs w:val="32"/>
           <w:lang w:eastAsia="en-IE"/>
         </w:rPr>
         <w:br/>
@@ -1948,6 +3605,7 @@
           <w:szCs w:val="36"/>
           <w:lang w:eastAsia="en-IE"/>
         </w:rPr>
+        <w:lastRenderedPageBreak/>
         <w:drawing>
           <wp:inline distT="0" distB="0" distL="0" distR="0" wp14:anchorId="5F8BB7D1" wp14:editId="5D668742">
             <wp:extent cx="5264150" cy="3150438"/>
@@ -1966,7 +3624,7 @@
                     </pic:cNvPicPr>
                   </pic:nvPicPr>
                   <pic:blipFill>
-                    <a:blip r:embed="rId5" cstate="print">
+                    <a:blip r:embed="rId17" cstate="print">
                       <a:extLst>
                         <a:ext uri="{28A0092B-C50C-407E-A947-70E740481C1C}">
                           <a14:useLocalDpi xmlns:a14="http://schemas.microsoft.com/office/drawing/2010/main" val="0"/>
@@ -2006,7 +3664,6 @@
           <w:szCs w:val="20"/>
           <w:lang w:eastAsia="en-IE"/>
         </w:rPr>
-        <w:lastRenderedPageBreak/>
         <w:drawing>
           <wp:inline distT="0" distB="0" distL="0" distR="0" wp14:anchorId="108BEB93" wp14:editId="62D92677">
             <wp:extent cx="3829050" cy="2888261"/>
@@ -2025,7 +3682,7 @@
                     </pic:cNvPicPr>
                   </pic:nvPicPr>
                   <pic:blipFill>
-                    <a:blip r:embed="rId6" cstate="print">
+                    <a:blip r:embed="rId18" cstate="print">
                       <a:extLst>
                         <a:ext uri="{28A0092B-C50C-407E-A947-70E740481C1C}">
                           <a14:useLocalDpi xmlns:a14="http://schemas.microsoft.com/office/drawing/2010/main" val="0"/>
@@ -2087,7 +3744,7 @@
                     </pic:cNvPicPr>
                   </pic:nvPicPr>
                   <pic:blipFill>
-                    <a:blip r:embed="rId7" cstate="print">
+                    <a:blip r:embed="rId19" cstate="print">
                       <a:extLst>
                         <a:ext uri="{28A0092B-C50C-407E-A947-70E740481C1C}">
                           <a14:useLocalDpi xmlns:a14="http://schemas.microsoft.com/office/drawing/2010/main" val="0"/>
@@ -2156,6 +3813,17 @@
         <w:rPr>
           <w:rFonts w:ascii="Arial" w:eastAsia="Times New Roman" w:hAnsi="Arial" w:cs="Arial"/>
           <w:color w:val="262E4D"/>
+          <w:sz w:val="20"/>
+          <w:szCs w:val="20"/>
+          <w:lang w:eastAsia="en-IE"/>
+        </w:rPr>
+      </w:pPr>
+    </w:p>
+    <w:p>
+      <w:pPr>
+        <w:rPr>
+          <w:rFonts w:ascii="Arial" w:eastAsia="Times New Roman" w:hAnsi="Arial" w:cs="Arial"/>
+          <w:color w:val="262E4D"/>
           <w:lang w:eastAsia="en-IE"/>
         </w:rPr>
       </w:pPr>
@@ -2171,7 +3839,7 @@
           <w:szCs w:val="36"/>
           <w:lang w:eastAsia="en-IE"/>
         </w:rPr>
-        <w:t>What i learned:</w:t>
+        <w:t>ADDITIONAL THINGS</w:t>
       </w:r>
       <w:r>
         <w:rPr>
@@ -2185,6 +3853,20 @@
           <w:szCs w:val="36"/>
           <w:lang w:eastAsia="en-IE"/>
         </w:rPr>
+        <w:t xml:space="preserve"> i learned:</w:t>
+      </w:r>
+      <w:r>
+        <w:rPr>
+          <w:rFonts w:ascii="Arial" w:eastAsia="Times New Roman" w:hAnsi="Arial" w:cs="Arial"/>
+          <w:b/>
+          <w:bCs/>
+          <w:caps/>
+          <w:color w:val="262E4D"/>
+          <w:spacing w:val="7"/>
+          <w:sz w:val="36"/>
+          <w:szCs w:val="36"/>
+          <w:lang w:eastAsia="en-IE"/>
+        </w:rPr>
         <w:br/>
       </w:r>
       <w:r>
@@ -2289,7 +3971,7 @@
         </w:rPr>
         <w:t>Resource:</w:t>
       </w:r>
-      <w:hyperlink r:id="rId8" w:history="1">
+      <w:hyperlink r:id="rId20" w:history="1">
         <w:r>
           <w:rPr>
             <w:rStyle w:val="Hyperlink"/>
@@ -2316,7 +3998,7 @@
         </w:rPr>
         <w:t xml:space="preserve">, </w:t>
       </w:r>
-      <w:hyperlink r:id="rId9" w:history="1">
+      <w:hyperlink r:id="rId21" w:history="1">
         <w:r>
           <w:rPr>
             <w:rStyle w:val="Hyperlink"/>
@@ -2406,7 +4088,6 @@
           <w:color w:val="262E4D"/>
           <w:lang w:eastAsia="en-IE"/>
         </w:rPr>
-        <w:lastRenderedPageBreak/>
         <w:br/>
       </w:r>
       <w:r>
@@ -2436,23 +4117,7 @@
           <w:lang w:eastAsia="en-IE"/>
         </w:rPr>
         <w:br/>
-        <w:t xml:space="preserve">I used </w:t>
-      </w:r>
-      <w:r>
-        <w:rPr>
-          <w:rFonts w:ascii="Arial" w:eastAsia="Times New Roman" w:hAnsi="Arial" w:cs="Arial"/>
-          <w:color w:val="262E4D"/>
-          <w:lang w:eastAsia="en-IE"/>
-        </w:rPr>
-        <w:t xml:space="preserve">Postman to </w:t>
-      </w:r>
-      <w:r>
-        <w:rPr>
-          <w:rFonts w:ascii="Arial" w:eastAsia="Times New Roman" w:hAnsi="Arial" w:cs="Arial"/>
-          <w:color w:val="262E4D"/>
-          <w:lang w:eastAsia="en-IE"/>
-        </w:rPr>
-        <w:t>.</w:t>
+        <w:t>I used Postman to .</w:t>
       </w:r>
     </w:p>
     <w:p>
@@ -2475,37 +4140,29 @@
         </w:rPr>
         <w:t>Hashed passwords:</w:t>
       </w:r>
-    </w:p>
-    <w:p>
-      <w:pPr>
-        <w:rPr>
-          <w:rFonts w:ascii="Arial" w:eastAsia="Times New Roman" w:hAnsi="Arial" w:cs="Arial"/>
-          <w:b/>
-          <w:bCs/>
-          <w:caps/>
-          <w:color w:val="262E4D"/>
-          <w:spacing w:val="7"/>
-          <w:sz w:val="36"/>
-          <w:szCs w:val="36"/>
-          <w:lang w:eastAsia="en-IE"/>
-        </w:rPr>
-      </w:pPr>
-    </w:p>
-    <w:p>
-      <w:pPr>
-        <w:rPr>
-          <w:rFonts w:ascii="Arial" w:eastAsia="Times New Roman" w:hAnsi="Arial" w:cs="Arial"/>
-          <w:color w:val="262E4D"/>
-          <w:lang w:eastAsia="en-IE"/>
-        </w:rPr>
-      </w:pPr>
-      <w:r>
-        <w:rPr>
-          <w:rFonts w:ascii="Arial" w:eastAsia="Times New Roman" w:hAnsi="Arial" w:cs="Arial"/>
-          <w:color w:val="262E4D"/>
-          <w:lang w:eastAsia="en-IE"/>
-        </w:rPr>
-        <w:t>DATABASE UML</w:t>
+      <w:r>
+        <w:rPr>
+          <w:rFonts w:ascii="Arial" w:eastAsia="Times New Roman" w:hAnsi="Arial" w:cs="Arial"/>
+          <w:color w:val="262E4D"/>
+          <w:lang w:eastAsia="en-IE"/>
+        </w:rPr>
+        <w:br/>
+      </w:r>
+      <w:r>
+        <w:rPr>
+          <w:rFonts w:ascii="Arial" w:eastAsia="Times New Roman" w:hAnsi="Arial" w:cs="Arial"/>
+          <w:color w:val="262E4D"/>
+          <w:lang w:eastAsia="en-IE"/>
+        </w:rPr>
+        <w:br/>
+      </w:r>
+      <w:r>
+        <w:rPr>
+          <w:rFonts w:ascii="Arial" w:eastAsia="Times New Roman" w:hAnsi="Arial" w:cs="Arial"/>
+          <w:color w:val="262E4D"/>
+          <w:lang w:eastAsia="en-IE"/>
+        </w:rPr>
+        <w:t>Website/files UML</w:t>
       </w:r>
       <w:r>
         <w:rPr>
@@ -2515,40 +4172,9 @@
         </w:rPr>
         <w:t>:</w:t>
       </w:r>
-      <w:r>
-        <w:rPr>
-          <w:rFonts w:ascii="Arial" w:eastAsia="Times New Roman" w:hAnsi="Arial" w:cs="Arial"/>
-          <w:color w:val="262E4D"/>
-          <w:lang w:eastAsia="en-IE"/>
-        </w:rPr>
-        <w:br/>
-      </w:r>
-      <w:r>
-        <w:rPr>
-          <w:rFonts w:ascii="Arial" w:eastAsia="Times New Roman" w:hAnsi="Arial" w:cs="Arial"/>
-          <w:color w:val="262E4D"/>
-          <w:lang w:eastAsia="en-IE"/>
-        </w:rPr>
-        <w:br/>
-      </w:r>
-      <w:r>
-        <w:rPr>
-          <w:rFonts w:ascii="Arial" w:eastAsia="Times New Roman" w:hAnsi="Arial" w:cs="Arial"/>
-          <w:color w:val="262E4D"/>
-          <w:lang w:eastAsia="en-IE"/>
-        </w:rPr>
-        <w:t>Website/files UML</w:t>
-      </w:r>
-      <w:r>
-        <w:rPr>
-          <w:rFonts w:ascii="Arial" w:eastAsia="Times New Roman" w:hAnsi="Arial" w:cs="Arial"/>
-          <w:color w:val="262E4D"/>
-          <w:lang w:eastAsia="en-IE"/>
-        </w:rPr>
-        <w:t>:</w:t>
-      </w:r>
     </w:p>
     <w:sectPr>
+      <w:type w:val="continuous"/>
       <w:pgSz w:w="11906" w:h="16838"/>
       <w:pgMar w:top="720" w:right="720" w:bottom="720" w:left="720" w:header="708" w:footer="708" w:gutter="0"/>
       <w:cols w:space="708"/>

</xml_diff>

<commit_message>
1.9.3 improved Global UI
</commit_message>
<xml_diff>
--- a/documents/d18124788_DesignDocMain.docx
+++ b/documents/d18124788_DesignDocMain.docx
@@ -1,6 +1,6 @@
 
 <file path=word/document.xml><?xml version="1.0" encoding="utf-8"?>
-<w:document xmlns:wpc="http://schemas.microsoft.com/office/word/2010/wordprocessingCanvas" xmlns:cx="http://schemas.microsoft.com/office/drawing/2014/chartex" xmlns:cx1="http://schemas.microsoft.com/office/drawing/2015/9/8/chartex" xmlns:cx2="http://schemas.microsoft.com/office/drawing/2015/10/21/chartex" xmlns:cx3="http://schemas.microsoft.com/office/drawing/2016/5/9/chartex" xmlns:cx4="http://schemas.microsoft.com/office/drawing/2016/5/10/chartex" xmlns:cx5="http://schemas.microsoft.com/office/drawing/2016/5/11/chartex" xmlns:cx6="http://schemas.microsoft.com/office/drawing/2016/5/12/chartex" xmlns:cx7="http://schemas.microsoft.com/office/drawing/2016/5/13/chartex" xmlns:cx8="http://schemas.microsoft.com/office/drawing/2016/5/14/chartex" xmlns:mc="http://schemas.openxmlformats.org/markup-compatibility/2006" xmlns:aink="http://schemas.microsoft.com/office/drawing/2016/ink" xmlns:am3d="http://schemas.microsoft.com/office/drawing/2017/model3d" xmlns:o="urn:schemas-microsoft-com:office:office" xmlns:r="http://schemas.openxmlformats.org/officeDocument/2006/relationships" xmlns:m="http://schemas.openxmlformats.org/officeDocument/2006/math" xmlns:v="urn:schemas-microsoft-com:vml" xmlns:wp14="http://schemas.microsoft.com/office/word/2010/wordprocessingDrawing" xmlns:wp="http://schemas.openxmlformats.org/drawingml/2006/wordprocessingDrawing" xmlns:w10="urn:schemas-microsoft-com:office:word" xmlns:w="http://schemas.openxmlformats.org/wordprocessingml/2006/main" xmlns:w14="http://schemas.microsoft.com/office/word/2010/wordml" xmlns:w15="http://schemas.microsoft.com/office/word/2012/wordml" xmlns:w16cex="http://schemas.microsoft.com/office/word/2018/wordml/cex" xmlns:w16cid="http://schemas.microsoft.com/office/word/2016/wordml/cid" xmlns:w16="http://schemas.microsoft.com/office/word/2018/wordml" xmlns:w16se="http://schemas.microsoft.com/office/word/2015/wordml/symex" xmlns:wpg="http://schemas.microsoft.com/office/word/2010/wordprocessingGroup" xmlns:wpi="http://schemas.microsoft.com/office/word/2010/wordprocessingInk" xmlns:wne="http://schemas.microsoft.com/office/word/2006/wordml" xmlns:wps="http://schemas.microsoft.com/office/word/2010/wordprocessingShape" mc:Ignorable="w14 w15 w16se w16cid w16 w16cex wp14">
+<w:document xmlns:wpc="http://schemas.microsoft.com/office/word/2010/wordprocessingCanvas" xmlns:cx="http://schemas.microsoft.com/office/drawing/2014/chartex" xmlns:cx1="http://schemas.microsoft.com/office/drawing/2015/9/8/chartex" xmlns:cx2="http://schemas.microsoft.com/office/drawing/2015/10/21/chartex" xmlns:cx3="http://schemas.microsoft.com/office/drawing/2016/5/9/chartex" xmlns:cx4="http://schemas.microsoft.com/office/drawing/2016/5/10/chartex" xmlns:cx5="http://schemas.microsoft.com/office/drawing/2016/5/11/chartex" xmlns:cx6="http://schemas.microsoft.com/office/drawing/2016/5/12/chartex" xmlns:cx7="http://schemas.microsoft.com/office/drawing/2016/5/13/chartex" xmlns:cx8="http://schemas.microsoft.com/office/drawing/2016/5/14/chartex" xmlns:mc="http://schemas.openxmlformats.org/markup-compatibility/2006" xmlns:aink="http://schemas.microsoft.com/office/drawing/2016/ink" xmlns:am3d="http://schemas.microsoft.com/office/drawing/2017/model3d" xmlns:o="urn:schemas-microsoft-com:office:office" xmlns:r="http://schemas.openxmlformats.org/officeDocument/2006/relationships" xmlns:m="http://schemas.openxmlformats.org/officeDocument/2006/math" xmlns:v="urn:schemas-microsoft-com:vml" xmlns:wp14="http://schemas.microsoft.com/office/word/2010/wordprocessingDrawing" xmlns:wp="http://schemas.openxmlformats.org/drawingml/2006/wordprocessingDrawing" xmlns:w10="urn:schemas-microsoft-com:office:word" xmlns:w="http://schemas.openxmlformats.org/wordprocessingml/2006/main" xmlns:w14="http://schemas.microsoft.com/office/word/2010/wordml" xmlns:w15="http://schemas.microsoft.com/office/word/2012/wordml" xmlns:w16cex="http://schemas.microsoft.com/office/word/2018/wordml/cex" xmlns:w16cid="http://schemas.microsoft.com/office/word/2016/wordml/cid" xmlns:w16="http://schemas.microsoft.com/office/word/2018/wordml" xmlns:w16sdtdh="http://schemas.microsoft.com/office/word/2020/wordml/sdtdatahash" xmlns:w16se="http://schemas.microsoft.com/office/word/2015/wordml/symex" xmlns:wpg="http://schemas.microsoft.com/office/word/2010/wordprocessingGroup" xmlns:wpi="http://schemas.microsoft.com/office/word/2010/wordprocessingInk" xmlns:wne="http://schemas.microsoft.com/office/word/2006/wordml" xmlns:wps="http://schemas.microsoft.com/office/word/2010/wordprocessingShape" mc:Ignorable="w14 w15 w16se w16cid w16 w16cex w16sdtdh wp14">
   <w:body>
     <w:p>
       <w:pPr>
@@ -312,7 +312,25 @@
           <w:color w:val="262E4D"/>
           <w:lang w:eastAsia="en-IE"/>
         </w:rPr>
-        <w:t>An overview of the project can be detailed as a full-stack (aka a 3 tiered client/server architecture) website application. The web app will need to present statistical information related to the Covid19 virus in various countries in a front-end UI accessible to the public and store this data on a backend database server.</w:t>
+        <w:t xml:space="preserve">An overview of the project can be detailed as a full-stack (aka a </w:t>
+      </w:r>
+      <w:proofErr w:type="gramStart"/>
+      <w:r>
+        <w:rPr>
+          <w:rFonts w:ascii="Arial" w:eastAsia="Times New Roman" w:hAnsi="Arial" w:cs="Arial"/>
+          <w:color w:val="262E4D"/>
+          <w:lang w:eastAsia="en-IE"/>
+        </w:rPr>
+        <w:t>3 tiered</w:t>
+      </w:r>
+      <w:proofErr w:type="gramEnd"/>
+      <w:r>
+        <w:rPr>
+          <w:rFonts w:ascii="Arial" w:eastAsia="Times New Roman" w:hAnsi="Arial" w:cs="Arial"/>
+          <w:color w:val="262E4D"/>
+          <w:lang w:eastAsia="en-IE"/>
+        </w:rPr>
+        <w:t xml:space="preserve"> client/server architecture) website application. The web app will need to present statistical information related to the Covid19 virus in various countries in a front-end UI accessible to the public and store this data on a backend database server.</w:t>
       </w:r>
     </w:p>
     <w:p>
@@ -413,7 +431,25 @@
           <w:color w:val="262E4D"/>
           <w:lang w:eastAsia="en-IE"/>
         </w:rPr>
-        <w:t>data in a easily readable format.</w:t>
+        <w:t xml:space="preserve">data in </w:t>
+      </w:r>
+      <w:proofErr w:type="gramStart"/>
+      <w:r>
+        <w:rPr>
+          <w:rFonts w:ascii="Arial" w:eastAsia="Times New Roman" w:hAnsi="Arial" w:cs="Arial"/>
+          <w:color w:val="262E4D"/>
+          <w:lang w:eastAsia="en-IE"/>
+        </w:rPr>
+        <w:t>a</w:t>
+      </w:r>
+      <w:proofErr w:type="gramEnd"/>
+      <w:r>
+        <w:rPr>
+          <w:rFonts w:ascii="Arial" w:eastAsia="Times New Roman" w:hAnsi="Arial" w:cs="Arial"/>
+          <w:color w:val="262E4D"/>
+          <w:lang w:eastAsia="en-IE"/>
+        </w:rPr>
+        <w:t xml:space="preserve"> easily readable format.</w:t>
       </w:r>
       <w:r>
         <w:rPr>
@@ -538,7 +574,25 @@
           <w:color w:val="262E4D"/>
           <w:lang w:eastAsia="en-IE"/>
         </w:rPr>
-        <w:t>Initial instruction is to use a dataset provided by the lecturer, however intention is to find a suitable dataset API online that can be used to populate the database.</w:t>
+        <w:t xml:space="preserve">Initial instruction is to use a dataset provided by the </w:t>
+      </w:r>
+      <w:proofErr w:type="gramStart"/>
+      <w:r>
+        <w:rPr>
+          <w:rFonts w:ascii="Arial" w:eastAsia="Times New Roman" w:hAnsi="Arial" w:cs="Arial"/>
+          <w:color w:val="262E4D"/>
+          <w:lang w:eastAsia="en-IE"/>
+        </w:rPr>
+        <w:t>lecturer,</w:t>
+      </w:r>
+      <w:proofErr w:type="gramEnd"/>
+      <w:r>
+        <w:rPr>
+          <w:rFonts w:ascii="Arial" w:eastAsia="Times New Roman" w:hAnsi="Arial" w:cs="Arial"/>
+          <w:color w:val="262E4D"/>
+          <w:lang w:eastAsia="en-IE"/>
+        </w:rPr>
+        <w:t xml:space="preserve"> however intention is to find a suitable dataset API online that can be used to populate the database.</w:t>
       </w:r>
     </w:p>
     <w:p>
@@ -656,7 +710,25 @@
           <w:color w:val="262E4D"/>
           <w:lang w:eastAsia="en-IE"/>
         </w:rPr>
-        <w:t>Ensuring the website is secure from potential malicious attacks such as SQL injection so that user data remains safe and the data cannot be altered or destroyed by a unauthorised party.</w:t>
+        <w:t xml:space="preserve">Ensuring the website is secure from potential malicious attacks such as SQL injection so that user data remains </w:t>
+      </w:r>
+      <w:proofErr w:type="gramStart"/>
+      <w:r>
+        <w:rPr>
+          <w:rFonts w:ascii="Arial" w:eastAsia="Times New Roman" w:hAnsi="Arial" w:cs="Arial"/>
+          <w:color w:val="262E4D"/>
+          <w:lang w:eastAsia="en-IE"/>
+        </w:rPr>
+        <w:t>safe</w:t>
+      </w:r>
+      <w:proofErr w:type="gramEnd"/>
+      <w:r>
+        <w:rPr>
+          <w:rFonts w:ascii="Arial" w:eastAsia="Times New Roman" w:hAnsi="Arial" w:cs="Arial"/>
+          <w:color w:val="262E4D"/>
+          <w:lang w:eastAsia="en-IE"/>
+        </w:rPr>
+        <w:t xml:space="preserve"> and the data cannot be altered or destroyed by a unauthorised party.</w:t>
       </w:r>
     </w:p>
     <w:p>
@@ -837,7 +909,25 @@
           <w:lang w:eastAsia="en-IE"/>
         </w:rPr>
         <w:br/>
-        <w:t xml:space="preserve">Setting up of the  developer environment will be with Visual Studio Code for the front end and </w:t>
+        <w:t xml:space="preserve">Setting up of </w:t>
+      </w:r>
+      <w:proofErr w:type="gramStart"/>
+      <w:r>
+        <w:rPr>
+          <w:rFonts w:ascii="Arial" w:eastAsia="Times New Roman" w:hAnsi="Arial" w:cs="Arial"/>
+          <w:color w:val="262E4D"/>
+          <w:lang w:eastAsia="en-IE"/>
+        </w:rPr>
+        <w:t>the  developer</w:t>
+      </w:r>
+      <w:proofErr w:type="gramEnd"/>
+      <w:r>
+        <w:rPr>
+          <w:rFonts w:ascii="Arial" w:eastAsia="Times New Roman" w:hAnsi="Arial" w:cs="Arial"/>
+          <w:color w:val="262E4D"/>
+          <w:lang w:eastAsia="en-IE"/>
+        </w:rPr>
+        <w:t xml:space="preserve"> environment will be with Visual Studio Code for the front end and </w:t>
       </w:r>
       <w:proofErr w:type="spellStart"/>
       <w:r>
@@ -940,7 +1030,6 @@
           <w:color w:val="262E4D"/>
           <w:lang w:eastAsia="en-IE"/>
         </w:rPr>
-        <w:lastRenderedPageBreak/>
         <w:t>However,</w:t>
       </w:r>
       <w:r>
@@ -1135,7 +1224,25 @@
           <w:color w:val="262E4D"/>
           <w:lang w:eastAsia="en-IE"/>
         </w:rPr>
-        <w:t xml:space="preserve"> that’s been taught to us in another module. Or alternatively I think a more suitable hosting solution will be using Heroku as my research has fo</w:t>
+        <w:t xml:space="preserve"> </w:t>
+      </w:r>
+      <w:proofErr w:type="gramStart"/>
+      <w:r>
+        <w:rPr>
+          <w:rFonts w:ascii="Arial" w:eastAsia="Times New Roman" w:hAnsi="Arial" w:cs="Arial"/>
+          <w:color w:val="262E4D"/>
+          <w:lang w:eastAsia="en-IE"/>
+        </w:rPr>
+        <w:t>that’s</w:t>
+      </w:r>
+      <w:proofErr w:type="gramEnd"/>
+      <w:r>
+        <w:rPr>
+          <w:rFonts w:ascii="Arial" w:eastAsia="Times New Roman" w:hAnsi="Arial" w:cs="Arial"/>
+          <w:color w:val="262E4D"/>
+          <w:lang w:eastAsia="en-IE"/>
+        </w:rPr>
+        <w:t xml:space="preserve"> been taught to us in another module. Or alternatively I think a more suitable hosting solution will be using Heroku as my research has fo</w:t>
       </w:r>
       <w:r>
         <w:rPr>
@@ -1194,7 +1301,6 @@
       <w:pPr>
         <w:rPr>
           <w:rFonts w:ascii="Arial" w:eastAsia="Times New Roman" w:hAnsi="Arial" w:cs="Arial"/>
-          <w:color w:val="FF0000"/>
           <w:lang w:eastAsia="en-IE"/>
         </w:rPr>
       </w:pPr>
@@ -1260,12 +1366,21 @@
         </w:rPr>
         <w:br/>
       </w:r>
-      <w:r>
-        <w:rPr>
-          <w:rFonts w:ascii="Arial" w:eastAsia="Times New Roman" w:hAnsi="Arial" w:cs="Arial"/>
-          <w:lang w:eastAsia="en-IE"/>
-        </w:rPr>
-        <w:t>I’ll need to research how and create a connection from my front-end website to my backend database to allow MySQL queries to be performed and the data returned to my front-end website.</w:t>
+      <w:proofErr w:type="gramStart"/>
+      <w:r>
+        <w:rPr>
+          <w:rFonts w:ascii="Arial" w:eastAsia="Times New Roman" w:hAnsi="Arial" w:cs="Arial"/>
+          <w:lang w:eastAsia="en-IE"/>
+        </w:rPr>
+        <w:t>I’ll</w:t>
+      </w:r>
+      <w:proofErr w:type="gramEnd"/>
+      <w:r>
+        <w:rPr>
+          <w:rFonts w:ascii="Arial" w:eastAsia="Times New Roman" w:hAnsi="Arial" w:cs="Arial"/>
+          <w:lang w:eastAsia="en-IE"/>
+        </w:rPr>
+        <w:t xml:space="preserve"> need to research how and create a connection from my front-end website to my backend database to allow MySQL queries to be performed and the data returned to my front-end website.</w:t>
       </w:r>
       <w:r>
         <w:rPr>
@@ -1366,8 +1481,33 @@
           <w:rFonts w:ascii="Arial" w:eastAsia="Times New Roman" w:hAnsi="Arial" w:cs="Arial"/>
           <w:lang w:eastAsia="en-IE"/>
         </w:rPr>
-        <w:t xml:space="preserve"> into a separate file for security and have added a if check to swap between connecting to my local database if the IP address stored in $SERVER[‘REMOTE_ADDR’] or if it is on my Heroku hosting platform then it will connect to the Heroku Database.</w:t>
-      </w:r>
+        <w:t xml:space="preserve"> into a separate file for security and have added </w:t>
+      </w:r>
+      <w:proofErr w:type="gramStart"/>
+      <w:r>
+        <w:rPr>
+          <w:rFonts w:ascii="Arial" w:eastAsia="Times New Roman" w:hAnsi="Arial" w:cs="Arial"/>
+          <w:lang w:eastAsia="en-IE"/>
+        </w:rPr>
+        <w:t>a</w:t>
+      </w:r>
+      <w:proofErr w:type="gramEnd"/>
+      <w:r>
+        <w:rPr>
+          <w:rFonts w:ascii="Arial" w:eastAsia="Times New Roman" w:hAnsi="Arial" w:cs="Arial"/>
+          <w:lang w:eastAsia="en-IE"/>
+        </w:rPr>
+        <w:t xml:space="preserve"> if check to swap between connecting to my local database if the IP address stored in $SERVER[‘REMOTE_ADDR’] or if it is on my Heroku hosting platform then it will connect to the Heroku Database.</w:t>
+      </w:r>
+    </w:p>
+    <w:p>
+      <w:pPr>
+        <w:rPr>
+          <w:rFonts w:ascii="Arial" w:eastAsia="Times New Roman" w:hAnsi="Arial" w:cs="Arial"/>
+          <w:color w:val="FF0000"/>
+          <w:lang w:eastAsia="en-IE"/>
+        </w:rPr>
+      </w:pPr>
       <w:r>
         <w:rPr>
           <w:rFonts w:ascii="Arial" w:eastAsia="Times New Roman" w:hAnsi="Arial" w:cs="Arial"/>
@@ -1520,7 +1660,6 @@
           <w:szCs w:val="36"/>
           <w:lang w:eastAsia="en-IE"/>
         </w:rPr>
-        <w:lastRenderedPageBreak/>
         <w:t>A</w:t>
       </w:r>
       <w:r>
@@ -1574,27 +1713,54 @@
         </w:rPr>
         <w:t xml:space="preserve"> viable pubic API and dataset, I found a freemium API at </w:t>
       </w:r>
-      <w:r>
-        <w:rPr>
-          <w:rFonts w:ascii="Arial" w:eastAsia="Times New Roman" w:hAnsi="Arial" w:cs="Arial"/>
-          <w:lang w:eastAsia="en-IE"/>
-        </w:rPr>
-        <w:t>https://about-corona.net/</w:t>
-      </w:r>
-      <w:r>
-        <w:rPr>
-          <w:rFonts w:ascii="Arial" w:eastAsia="Times New Roman" w:hAnsi="Arial" w:cs="Arial"/>
-          <w:lang w:eastAsia="en-IE"/>
-        </w:rPr>
-        <w:br/>
-      </w:r>
-      <w:r>
-        <w:rPr>
-          <w:rFonts w:ascii="Arial" w:eastAsia="Times New Roman" w:hAnsi="Arial" w:cs="Arial"/>
-          <w:lang w:eastAsia="en-IE"/>
-        </w:rPr>
-        <w:br/>
-        <w:t>I used Postman to test and evaluate the endpoints and data that I required:</w:t>
+      <w:hyperlink r:id="rId6" w:history="1">
+        <w:r>
+          <w:rPr>
+            <w:rStyle w:val="Hyperlink"/>
+            <w:rFonts w:ascii="Arial" w:eastAsia="Times New Roman" w:hAnsi="Arial" w:cs="Arial"/>
+            <w:lang w:eastAsia="en-IE"/>
+          </w:rPr>
+          <w:t>https://about-corona.net/</w:t>
+        </w:r>
+      </w:hyperlink>
+      <w:r>
+        <w:rPr>
+          <w:rFonts w:ascii="Arial" w:eastAsia="Times New Roman" w:hAnsi="Arial" w:cs="Arial"/>
+          <w:lang w:eastAsia="en-IE"/>
+        </w:rPr>
+        <w:t xml:space="preserve"> that includes updated daily data for the past 4 months.</w:t>
+      </w:r>
+      <w:r>
+        <w:rPr>
+          <w:rFonts w:ascii="Arial" w:eastAsia="Times New Roman" w:hAnsi="Arial" w:cs="Arial"/>
+          <w:lang w:eastAsia="en-IE"/>
+        </w:rPr>
+        <w:br/>
+      </w:r>
+      <w:r>
+        <w:rPr>
+          <w:rFonts w:ascii="Arial" w:eastAsia="Times New Roman" w:hAnsi="Arial" w:cs="Arial"/>
+          <w:lang w:eastAsia="en-IE"/>
+        </w:rPr>
+        <w:br/>
+        <w:t xml:space="preserve">I used </w:t>
+      </w:r>
+      <w:hyperlink r:id="rId7" w:history="1">
+        <w:r>
+          <w:rPr>
+            <w:rStyle w:val="Hyperlink"/>
+            <w:rFonts w:ascii="Arial" w:eastAsia="Times New Roman" w:hAnsi="Arial" w:cs="Arial"/>
+            <w:lang w:eastAsia="en-IE"/>
+          </w:rPr>
+          <w:t>Postman</w:t>
+        </w:r>
+      </w:hyperlink>
+      <w:r>
+        <w:rPr>
+          <w:rFonts w:ascii="Arial" w:eastAsia="Times New Roman" w:hAnsi="Arial" w:cs="Arial"/>
+          <w:lang w:eastAsia="en-IE"/>
+        </w:rPr>
+        <w:t xml:space="preserve"> to test and evaluate the endpoints and data that I required:</w:t>
       </w:r>
       <w:r>
         <w:rPr>
@@ -1654,7 +1820,7 @@
         </w:rPr>
         <w:t xml:space="preserve"> </w:t>
       </w:r>
-      <w:hyperlink r:id="rId6" w:history="1">
+      <w:hyperlink r:id="rId8" w:history="1">
         <w:r>
           <w:rPr>
             <w:rStyle w:val="Hyperlink"/>
@@ -1761,7 +1927,7 @@
                     </pic:cNvPicPr>
                   </pic:nvPicPr>
                   <pic:blipFill>
-                    <a:blip r:embed="rId7" cstate="print">
+                    <a:blip r:embed="rId9" cstate="print">
                       <a:extLst>
                         <a:ext uri="{28A0092B-C50C-407E-A947-70E740481C1C}">
                           <a14:useLocalDpi xmlns:a14="http://schemas.microsoft.com/office/drawing/2010/main" val="0"/>
@@ -1822,65 +1988,29 @@
           <w:u w:val="single"/>
           <w:lang w:eastAsia="en-IE"/>
         </w:rPr>
-        <w:t xml:space="preserve">Get </w:t>
-      </w:r>
-      <w:r>
-        <w:rPr>
-          <w:rFonts w:ascii="Arial" w:eastAsia="Times New Roman" w:hAnsi="Arial" w:cs="Arial"/>
+        <w:t>Get Full data for a single Country</w:t>
+      </w:r>
+      <w:r>
+        <w:rPr>
           <w:b/>
           <w:bCs/>
           <w:sz w:val="28"/>
           <w:szCs w:val="28"/>
           <w:u w:val="single"/>
-          <w:lang w:eastAsia="en-IE"/>
-        </w:rPr>
-        <w:t>Full data for a single</w:t>
-      </w:r>
-      <w:r>
-        <w:rPr>
-          <w:rFonts w:ascii="Arial" w:eastAsia="Times New Roman" w:hAnsi="Arial" w:cs="Arial"/>
+        </w:rPr>
+        <w:t>:</w:t>
+      </w:r>
+      <w:r>
+        <w:rPr>
           <w:b/>
           <w:bCs/>
           <w:sz w:val="28"/>
           <w:szCs w:val="28"/>
           <w:u w:val="single"/>
-          <w:lang w:eastAsia="en-IE"/>
-        </w:rPr>
-        <w:t xml:space="preserve"> Countr</w:t>
-      </w:r>
-      <w:r>
-        <w:rPr>
-          <w:rFonts w:ascii="Arial" w:eastAsia="Times New Roman" w:hAnsi="Arial" w:cs="Arial"/>
-          <w:b/>
-          <w:bCs/>
-          <w:sz w:val="28"/>
-          <w:szCs w:val="28"/>
-          <w:u w:val="single"/>
-          <w:lang w:eastAsia="en-IE"/>
-        </w:rPr>
-        <w:t>y</w:t>
-      </w:r>
-      <w:r>
-        <w:rPr>
-          <w:b/>
-          <w:bCs/>
-          <w:sz w:val="28"/>
-          <w:szCs w:val="28"/>
-          <w:u w:val="single"/>
-        </w:rPr>
-        <w:t>:</w:t>
-      </w:r>
-      <w:r>
-        <w:rPr>
-          <w:b/>
-          <w:bCs/>
-          <w:sz w:val="28"/>
-          <w:szCs w:val="28"/>
-          <w:u w:val="single"/>
         </w:rPr>
         <w:t xml:space="preserve"> </w:t>
       </w:r>
-      <w:hyperlink r:id="rId8" w:history="1">
+      <w:hyperlink r:id="rId10" w:history="1">
         <w:r>
           <w:rPr>
             <w:rStyle w:val="Hyperlink"/>
@@ -1909,98 +2039,52 @@
           <w:bCs/>
           <w:u w:val="single"/>
         </w:rPr>
-        <w:t xml:space="preserve">I used a get request on this endpoint to return a JSON list of </w:t>
-      </w:r>
+        <w:t>I used a get request on this endpoint to return a JSON list of a single country that the API stored data on. I stored this data in my database in a table called ‘Covid19stats with columns named ‘</w:t>
+      </w:r>
+      <w:proofErr w:type="spellStart"/>
       <w:r>
         <w:rPr>
           <w:b/>
           <w:bCs/>
           <w:u w:val="single"/>
         </w:rPr>
-        <w:t>a single</w:t>
-      </w:r>
+        <w:t>countryID</w:t>
+      </w:r>
+      <w:proofErr w:type="spellEnd"/>
+      <w:proofErr w:type="gramStart"/>
       <w:r>
         <w:rPr>
           <w:b/>
           <w:bCs/>
           <w:u w:val="single"/>
         </w:rPr>
-        <w:t xml:space="preserve"> country that the API stored data on. I stored this data in my database in a table called ‘</w:t>
-      </w:r>
+        <w:t>’ ,</w:t>
+      </w:r>
+      <w:proofErr w:type="gramEnd"/>
       <w:r>
         <w:rPr>
           <w:b/>
           <w:bCs/>
           <w:u w:val="single"/>
         </w:rPr>
-        <w:t>Covid19stats</w:t>
-      </w:r>
+        <w:t xml:space="preserve"> ‘</w:t>
+      </w:r>
+      <w:proofErr w:type="spellStart"/>
       <w:r>
         <w:rPr>
           <w:b/>
           <w:bCs/>
           <w:u w:val="single"/>
         </w:rPr>
-        <w:t xml:space="preserve"> with columns named ‘</w:t>
-      </w:r>
-      <w:proofErr w:type="spellStart"/>
+        <w:t>reportDate</w:t>
+      </w:r>
+      <w:proofErr w:type="spellEnd"/>
       <w:r>
         <w:rPr>
           <w:b/>
           <w:bCs/>
           <w:u w:val="single"/>
         </w:rPr>
-        <w:t>country</w:t>
-      </w:r>
-      <w:r>
-        <w:rPr>
-          <w:b/>
-          <w:bCs/>
-          <w:u w:val="single"/>
-        </w:rPr>
-        <w:t>ID</w:t>
-      </w:r>
-      <w:proofErr w:type="spellEnd"/>
-      <w:r>
-        <w:rPr>
-          <w:b/>
-          <w:bCs/>
-          <w:u w:val="single"/>
-        </w:rPr>
-        <w:t xml:space="preserve">’ </w:t>
-      </w:r>
-      <w:r>
-        <w:rPr>
-          <w:b/>
-          <w:bCs/>
-          <w:u w:val="single"/>
-        </w:rPr>
-        <w:t xml:space="preserve">, </w:t>
-      </w:r>
-      <w:r>
-        <w:rPr>
-          <w:b/>
-          <w:bCs/>
-          <w:u w:val="single"/>
-        </w:rPr>
-        <w:t>‘</w:t>
-      </w:r>
-      <w:proofErr w:type="spellStart"/>
-      <w:r>
-        <w:rPr>
-          <w:b/>
-          <w:bCs/>
-          <w:u w:val="single"/>
-        </w:rPr>
-        <w:t>reportDate</w:t>
-      </w:r>
-      <w:proofErr w:type="spellEnd"/>
-      <w:r>
-        <w:rPr>
-          <w:b/>
-          <w:bCs/>
-          <w:u w:val="single"/>
-        </w:rPr>
         <w:t>’,  ‘cases’,</w:t>
       </w:r>
       <w:r>
@@ -2008,29 +2092,7 @@
           <w:b/>
           <w:bCs/>
         </w:rPr>
-        <w:t xml:space="preserve"> </w:t>
-      </w:r>
-      <w:r>
-        <w:rPr>
-          <w:b/>
-          <w:bCs/>
-        </w:rPr>
-        <w:lastRenderedPageBreak/>
-        <w:t>‘deaths’</w:t>
-      </w:r>
-      <w:r>
-        <w:rPr>
-          <w:b/>
-          <w:bCs/>
-        </w:rPr>
-        <w:t xml:space="preserve">. </w:t>
-      </w:r>
-      <w:r>
-        <w:rPr>
-          <w:b/>
-          <w:bCs/>
-        </w:rPr>
-        <w:t>Each country has a ‘timeline’ object which stores the record history for cases and deaths each day.</w:t>
+        <w:t xml:space="preserve"> ‘deaths’. Each country has a ‘timeline’ object which stores the record history for cases and deaths each day.</w:t>
       </w:r>
       <w:r>
         <w:rPr>
@@ -2056,7 +2118,7 @@
                     </pic:cNvPicPr>
                   </pic:nvPicPr>
                   <pic:blipFill>
-                    <a:blip r:embed="rId9">
+                    <a:blip r:embed="rId11">
                       <a:extLst>
                         <a:ext uri="{28A0092B-C50C-407E-A947-70E740481C1C}">
                           <a14:useLocalDpi xmlns:a14="http://schemas.microsoft.com/office/drawing/2010/main" val="0"/>
@@ -2141,7 +2203,7 @@
                     </pic:cNvPicPr>
                   </pic:nvPicPr>
                   <pic:blipFill>
-                    <a:blip r:embed="rId10" cstate="print">
+                    <a:blip r:embed="rId12" cstate="print">
                       <a:extLst>
                         <a:ext uri="{28A0092B-C50C-407E-A947-70E740481C1C}">
                           <a14:useLocalDpi xmlns:a14="http://schemas.microsoft.com/office/drawing/2010/main" val="0"/>
@@ -2226,7 +2288,6 @@
           <w:szCs w:val="32"/>
           <w:lang w:eastAsia="en-IE"/>
         </w:rPr>
-        <w:lastRenderedPageBreak/>
         <w:t>Modular data preview Cards for each Country with a ‘see more’ option to get full details.</w:t>
       </w:r>
       <w:r>
@@ -2293,7 +2354,25 @@
           <w:color w:val="262E4D"/>
           <w:lang w:eastAsia="en-IE"/>
         </w:rPr>
-        <w:t xml:space="preserve">I don’t need to create </w:t>
+        <w:t xml:space="preserve">I </w:t>
+      </w:r>
+      <w:proofErr w:type="gramStart"/>
+      <w:r>
+        <w:rPr>
+          <w:rFonts w:ascii="Arial" w:eastAsia="Times New Roman" w:hAnsi="Arial" w:cs="Arial"/>
+          <w:color w:val="262E4D"/>
+          <w:lang w:eastAsia="en-IE"/>
+        </w:rPr>
+        <w:t>don’t</w:t>
+      </w:r>
+      <w:proofErr w:type="gramEnd"/>
+      <w:r>
+        <w:rPr>
+          <w:rFonts w:ascii="Arial" w:eastAsia="Times New Roman" w:hAnsi="Arial" w:cs="Arial"/>
+          <w:color w:val="262E4D"/>
+          <w:lang w:eastAsia="en-IE"/>
+        </w:rPr>
+        <w:t xml:space="preserve"> need to create </w:t>
       </w:r>
       <w:r>
         <w:rPr>
@@ -2380,7 +2459,7 @@
                     </pic:cNvPicPr>
                   </pic:nvPicPr>
                   <pic:blipFill>
-                    <a:blip r:embed="rId11" cstate="print">
+                    <a:blip r:embed="rId13" cstate="print">
                       <a:extLst>
                         <a:ext uri="{28A0092B-C50C-407E-A947-70E740481C1C}">
                           <a14:useLocalDpi xmlns:a14="http://schemas.microsoft.com/office/drawing/2010/main" val="0"/>
@@ -2507,7 +2586,25 @@
           <w:color w:val="262E4D"/>
           <w:lang w:eastAsia="en-IE"/>
         </w:rPr>
-        <w:t xml:space="preserve">I intend for the navigation bar to be a sidebar design to the left of the page for both desktop and tablet devices. This Decision came from the decision that vertical screen real-estate would be more beneficial on landscape sized screens. Also I find it to be more aesthetically appealing and modern looking, </w:t>
+        <w:t xml:space="preserve">I intend for the navigation bar to be a sidebar design to the left of the page for both desktop and tablet devices. This Decision came from the decision that vertical screen real-estate would be more beneficial on landscape sized screens. </w:t>
+      </w:r>
+      <w:proofErr w:type="gramStart"/>
+      <w:r>
+        <w:rPr>
+          <w:rFonts w:ascii="Arial" w:eastAsia="Times New Roman" w:hAnsi="Arial" w:cs="Arial"/>
+          <w:color w:val="262E4D"/>
+          <w:lang w:eastAsia="en-IE"/>
+        </w:rPr>
+        <w:t>Also</w:t>
+      </w:r>
+      <w:proofErr w:type="gramEnd"/>
+      <w:r>
+        <w:rPr>
+          <w:rFonts w:ascii="Arial" w:eastAsia="Times New Roman" w:hAnsi="Arial" w:cs="Arial"/>
+          <w:color w:val="262E4D"/>
+          <w:lang w:eastAsia="en-IE"/>
+        </w:rPr>
+        <w:t xml:space="preserve"> I find it to be more aesthetically appealing and modern looking, </w:t>
       </w:r>
     </w:p>
     <w:p>
@@ -2569,7 +2666,7 @@
                     </pic:cNvPicPr>
                   </pic:nvPicPr>
                   <pic:blipFill rotWithShape="1">
-                    <a:blip r:embed="rId12" cstate="print">
+                    <a:blip r:embed="rId14" cstate="print">
                       <a:extLst>
                         <a:ext uri="{28A0092B-C50C-407E-A947-70E740481C1C}">
                           <a14:useLocalDpi xmlns:a14="http://schemas.microsoft.com/office/drawing/2010/main" val="0"/>
@@ -2637,7 +2734,7 @@
                     </pic:cNvPicPr>
                   </pic:nvPicPr>
                   <pic:blipFill rotWithShape="1">
-                    <a:blip r:embed="rId13" cstate="print">
+                    <a:blip r:embed="rId15" cstate="print">
                       <a:extLst>
                         <a:ext uri="{28A0092B-C50C-407E-A947-70E740481C1C}">
                           <a14:useLocalDpi xmlns:a14="http://schemas.microsoft.com/office/drawing/2010/main" val="0"/>
@@ -2793,13 +2890,6 @@
       <w:pPr>
         <w:rPr>
           <w:rFonts w:ascii="Arial" w:eastAsia="Times New Roman" w:hAnsi="Arial" w:cs="Arial"/>
-          <w:color w:val="262E4D"/>
-          <w:lang w:eastAsia="en-IE"/>
-        </w:rPr>
-      </w:pPr>
-      <w:r>
-        <w:rPr>
-          <w:rFonts w:ascii="Arial" w:eastAsia="Times New Roman" w:hAnsi="Arial" w:cs="Arial"/>
           <w:b/>
           <w:bCs/>
           <w:color w:val="70AD47" w:themeColor="accent6"/>
@@ -2807,8 +2897,16 @@
           <w:szCs w:val="32"/>
           <w:lang w:eastAsia="en-IE"/>
         </w:rPr>
-        <w:t>Mobile friendly Navigation bar</w:t>
-      </w:r>
+      </w:pPr>
+    </w:p>
+    <w:p>
+      <w:pPr>
+        <w:rPr>
+          <w:rFonts w:ascii="Arial" w:eastAsia="Times New Roman" w:hAnsi="Arial" w:cs="Arial"/>
+          <w:color w:val="262E4D"/>
+          <w:lang w:eastAsia="en-IE"/>
+        </w:rPr>
+      </w:pPr>
       <w:r>
         <w:rPr>
           <w:rFonts w:ascii="Arial" w:eastAsia="Times New Roman" w:hAnsi="Arial" w:cs="Arial"/>
@@ -2819,6 +2917,18 @@
           <w:szCs w:val="32"/>
           <w:lang w:eastAsia="en-IE"/>
         </w:rPr>
+        <w:t>Mobile friendly Navigation bar</w:t>
+      </w:r>
+      <w:r>
+        <w:rPr>
+          <w:rFonts w:ascii="Arial" w:eastAsia="Times New Roman" w:hAnsi="Arial" w:cs="Arial"/>
+          <w:b/>
+          <w:bCs/>
+          <w:color w:val="70AD47" w:themeColor="accent6"/>
+          <w:sz w:val="32"/>
+          <w:szCs w:val="32"/>
+          <w:lang w:eastAsia="en-IE"/>
+        </w:rPr>
         <w:t>.</w:t>
       </w:r>
       <w:r>
@@ -2837,17 +2947,76 @@
           <w:color w:val="262E4D"/>
           <w:lang w:eastAsia="en-IE"/>
         </w:rPr>
-        <w:t xml:space="preserve">I intend to pay attention to how the navigation tools will be located on mobile and portrait screens. Much </w:t>
-      </w:r>
-      <w:r>
-        <w:rPr>
-          <w:rFonts w:ascii="Arial" w:eastAsia="Times New Roman" w:hAnsi="Arial" w:cs="Arial"/>
-          <w:color w:val="262E4D"/>
-          <w:lang w:eastAsia="en-IE"/>
-        </w:rPr>
-        <w:lastRenderedPageBreak/>
-        <w:t>like a lot of modern native mobile applications, the navigation tools are located at the bottom of the screen. This will make it easier for the users fingers to reach the applications navigation options while also being more aesthetically appealing.</w:t>
-      </w:r>
+        <w:t xml:space="preserve">I intend to pay attention to how the navigation tools will be located on mobile and portrait screens. Much like a lot of modern native mobile applications, the navigation tools are located at the bottom of the screen. This will make it easier for the </w:t>
+      </w:r>
+      <w:proofErr w:type="gramStart"/>
+      <w:r>
+        <w:rPr>
+          <w:rFonts w:ascii="Arial" w:eastAsia="Times New Roman" w:hAnsi="Arial" w:cs="Arial"/>
+          <w:color w:val="262E4D"/>
+          <w:lang w:eastAsia="en-IE"/>
+        </w:rPr>
+        <w:t>users</w:t>
+      </w:r>
+      <w:proofErr w:type="gramEnd"/>
+      <w:r>
+        <w:rPr>
+          <w:rFonts w:ascii="Arial" w:eastAsia="Times New Roman" w:hAnsi="Arial" w:cs="Arial"/>
+          <w:color w:val="262E4D"/>
+          <w:lang w:eastAsia="en-IE"/>
+        </w:rPr>
+        <w:t xml:space="preserve"> fingers to reach the applications navigation options while also being more aesthetically appealing.</w:t>
+      </w:r>
+    </w:p>
+    <w:p>
+      <w:pPr>
+        <w:rPr>
+          <w:rFonts w:ascii="Arial" w:eastAsia="Times New Roman" w:hAnsi="Arial" w:cs="Arial"/>
+          <w:color w:val="262E4D"/>
+          <w:lang w:eastAsia="en-IE"/>
+        </w:rPr>
+      </w:pPr>
+      <w:r>
+        <w:rPr>
+          <w:rFonts w:ascii="Arial" w:eastAsia="Times New Roman" w:hAnsi="Arial" w:cs="Arial"/>
+          <w:b/>
+          <w:bCs/>
+          <w:color w:val="C00000"/>
+          <w:sz w:val="32"/>
+          <w:szCs w:val="32"/>
+          <w:lang w:eastAsia="en-IE"/>
+        </w:rPr>
+        <w:t>Answer:</w:t>
+      </w:r>
+      <w:r>
+        <w:rPr>
+          <w:rFonts w:ascii="Arial" w:eastAsia="Times New Roman" w:hAnsi="Arial" w:cs="Arial"/>
+          <w:b/>
+          <w:bCs/>
+          <w:color w:val="70AD47" w:themeColor="accent6"/>
+          <w:sz w:val="32"/>
+          <w:szCs w:val="32"/>
+          <w:lang w:eastAsia="en-IE"/>
+        </w:rPr>
+        <w:br/>
+      </w:r>
+      <w:r>
+        <w:rPr>
+          <w:rFonts w:ascii="Arial" w:eastAsia="Times New Roman" w:hAnsi="Arial" w:cs="Arial"/>
+          <w:color w:val="262E4D"/>
+          <w:lang w:eastAsia="en-IE"/>
+        </w:rPr>
+        <w:t>I designed this Side</w:t>
+      </w:r>
+    </w:p>
+    <w:p>
+      <w:pPr>
+        <w:rPr>
+          <w:rFonts w:ascii="Arial" w:eastAsia="Times New Roman" w:hAnsi="Arial" w:cs="Arial"/>
+          <w:color w:val="262E4D"/>
+          <w:lang w:eastAsia="en-IE"/>
+        </w:rPr>
+      </w:pPr>
     </w:p>
     <w:p>
       <w:pPr>
@@ -2906,16 +3075,35 @@
           <w:color w:val="262E4D"/>
           <w:lang w:eastAsia="en-IE"/>
         </w:rPr>
-        <w:t>there is not too many countries loading on the main page and to make sure that each country doesn’t load too much data, I will create a paginator system to only show a restricted amount of data and a page counter and option to move forward and backwards through the pages of data. This will help to stop the users page becoming way too cluttered and large, it will also prevent loading issues where there may be a large amount of data being retrieved and presented.</w:t>
-      </w:r>
-      <w:r>
-        <w:rPr>
-          <w:rFonts w:ascii="Arial" w:eastAsia="Times New Roman" w:hAnsi="Arial" w:cs="Arial"/>
-          <w:color w:val="262E4D"/>
-          <w:lang w:eastAsia="en-IE"/>
-        </w:rPr>
-        <w:br/>
-      </w:r>
+        <w:t xml:space="preserve">there is not too many countries loading on the main page and to make sure that each country </w:t>
+      </w:r>
+      <w:proofErr w:type="gramStart"/>
+      <w:r>
+        <w:rPr>
+          <w:rFonts w:ascii="Arial" w:eastAsia="Times New Roman" w:hAnsi="Arial" w:cs="Arial"/>
+          <w:color w:val="262E4D"/>
+          <w:lang w:eastAsia="en-IE"/>
+        </w:rPr>
+        <w:t>doesn’t</w:t>
+      </w:r>
+      <w:proofErr w:type="gramEnd"/>
+      <w:r>
+        <w:rPr>
+          <w:rFonts w:ascii="Arial" w:eastAsia="Times New Roman" w:hAnsi="Arial" w:cs="Arial"/>
+          <w:color w:val="262E4D"/>
+          <w:lang w:eastAsia="en-IE"/>
+        </w:rPr>
+        <w:t xml:space="preserve"> load too much data, I will create a paginator system to only show a restricted amount of data and a page counter and option to move forward and backwards through the pages of data. This will help to stop the users page becoming way too cluttered and large, it will also prevent loading issues where there may be a large amount of data being retrieved and presented.</w:t>
+      </w:r>
+      <w:r>
+        <w:rPr>
+          <w:rFonts w:ascii="Arial" w:eastAsia="Times New Roman" w:hAnsi="Arial" w:cs="Arial"/>
+          <w:color w:val="262E4D"/>
+          <w:lang w:eastAsia="en-IE"/>
+        </w:rPr>
+        <w:br/>
+      </w:r>
+      <w:proofErr w:type="gramStart"/>
       <w:r>
         <w:rPr>
           <w:rFonts w:ascii="Arial" w:eastAsia="Times New Roman" w:hAnsi="Arial" w:cs="Arial"/>
@@ -2928,6 +3116,7 @@
         </w:rPr>
         <w:t>Answer</w:t>
       </w:r>
+      <w:proofErr w:type="gramEnd"/>
     </w:p>
     <w:p>
       <w:pPr>
@@ -2966,7 +3155,7 @@
                     </pic:cNvPicPr>
                   </pic:nvPicPr>
                   <pic:blipFill rotWithShape="1">
-                    <a:blip r:embed="rId14" cstate="print">
+                    <a:blip r:embed="rId16" cstate="print">
                       <a:extLst>
                         <a:ext uri="{28A0092B-C50C-407E-A947-70E740481C1C}">
                           <a14:useLocalDpi xmlns:a14="http://schemas.microsoft.com/office/drawing/2010/main" val="0"/>
@@ -3109,7 +3298,7 @@
                     </pic:cNvPicPr>
                   </pic:nvPicPr>
                   <pic:blipFill>
-                    <a:blip r:embed="rId15" cstate="print">
+                    <a:blip r:embed="rId17" cstate="print">
                       <a:extLst>
                         <a:ext uri="{28A0092B-C50C-407E-A947-70E740481C1C}">
                           <a14:useLocalDpi xmlns:a14="http://schemas.microsoft.com/office/drawing/2010/main" val="0"/>
@@ -3188,8 +3377,22 @@
           <w:szCs w:val="32"/>
           <w:lang w:eastAsia="en-IE"/>
         </w:rPr>
-        <w:t xml:space="preserve"> input will change country results for each event using Ajax</w:t>
-      </w:r>
+        <w:t xml:space="preserve"> input will change country results for each event using </w:t>
+      </w:r>
+      <w:proofErr w:type="gramStart"/>
+      <w:r>
+        <w:rPr>
+          <w:rFonts w:ascii="Arial" w:eastAsia="Times New Roman" w:hAnsi="Arial" w:cs="Arial"/>
+          <w:b/>
+          <w:bCs/>
+          <w:color w:val="70AD47" w:themeColor="accent6"/>
+          <w:sz w:val="32"/>
+          <w:szCs w:val="32"/>
+          <w:lang w:eastAsia="en-IE"/>
+        </w:rPr>
+        <w:t>Ajax</w:t>
+      </w:r>
+      <w:proofErr w:type="gramEnd"/>
     </w:p>
     <w:p>
       <w:pPr>
@@ -3210,7 +3413,6 @@
           <w:szCs w:val="32"/>
           <w:lang w:eastAsia="en-IE"/>
         </w:rPr>
-        <w:lastRenderedPageBreak/>
         <w:drawing>
           <wp:inline distT="0" distB="0" distL="0" distR="0" wp14:anchorId="2A5371EF" wp14:editId="71D427B3">
             <wp:extent cx="6626225" cy="3477895"/>
@@ -3229,7 +3431,7 @@
                     </pic:cNvPicPr>
                   </pic:nvPicPr>
                   <pic:blipFill>
-                    <a:blip r:embed="rId16" cstate="print">
+                    <a:blip r:embed="rId18" cstate="print">
                       <a:extLst>
                         <a:ext uri="{28A0092B-C50C-407E-A947-70E740481C1C}">
                           <a14:useLocalDpi xmlns:a14="http://schemas.microsoft.com/office/drawing/2010/main" val="0"/>
@@ -3304,7 +3506,25 @@
           <w:color w:val="262E4D"/>
           <w:lang w:eastAsia="en-IE"/>
         </w:rPr>
-        <w:t xml:space="preserve"> may be partially arbitrary as the nature of a covid19 data aggregation don’t really require for a user account or admin system</w:t>
+        <w:t xml:space="preserve"> may be partially arbitrary as the nature of a covid19 data aggregation </w:t>
+      </w:r>
+      <w:proofErr w:type="gramStart"/>
+      <w:r>
+        <w:rPr>
+          <w:rFonts w:ascii="Arial" w:eastAsia="Times New Roman" w:hAnsi="Arial" w:cs="Arial"/>
+          <w:color w:val="262E4D"/>
+          <w:lang w:eastAsia="en-IE"/>
+        </w:rPr>
+        <w:t>don’t</w:t>
+      </w:r>
+      <w:proofErr w:type="gramEnd"/>
+      <w:r>
+        <w:rPr>
+          <w:rFonts w:ascii="Arial" w:eastAsia="Times New Roman" w:hAnsi="Arial" w:cs="Arial"/>
+          <w:color w:val="262E4D"/>
+          <w:lang w:eastAsia="en-IE"/>
+        </w:rPr>
+        <w:t xml:space="preserve"> really require for a user account or admin system</w:t>
       </w:r>
       <w:r>
         <w:rPr>
@@ -3478,15 +3698,6 @@
       <w:pPr>
         <w:rPr>
           <w:rFonts w:ascii="Arial" w:eastAsia="Times New Roman" w:hAnsi="Arial" w:cs="Arial"/>
-          <w:color w:val="262E4D"/>
-          <w:sz w:val="20"/>
-          <w:szCs w:val="20"/>
-          <w:lang w:eastAsia="en-IE"/>
-        </w:rPr>
-      </w:pPr>
-      <w:r>
-        <w:rPr>
-          <w:rFonts w:ascii="Arial" w:eastAsia="Times New Roman" w:hAnsi="Arial" w:cs="Arial"/>
           <w:b/>
           <w:bCs/>
           <w:caps/>
@@ -3496,8 +3707,18 @@
           <w:szCs w:val="36"/>
           <w:lang w:eastAsia="en-IE"/>
         </w:rPr>
-        <w:t xml:space="preserve">DESIGN &amp; </w:t>
-      </w:r>
+      </w:pPr>
+    </w:p>
+    <w:p>
+      <w:pPr>
+        <w:rPr>
+          <w:rFonts w:ascii="Arial" w:eastAsia="Times New Roman" w:hAnsi="Arial" w:cs="Arial"/>
+          <w:color w:val="262E4D"/>
+          <w:sz w:val="20"/>
+          <w:szCs w:val="20"/>
+          <w:lang w:eastAsia="en-IE"/>
+        </w:rPr>
+      </w:pPr>
       <w:r>
         <w:rPr>
           <w:rFonts w:ascii="Arial" w:eastAsia="Times New Roman" w:hAnsi="Arial" w:cs="Arial"/>
@@ -3510,7 +3731,7 @@
           <w:szCs w:val="36"/>
           <w:lang w:eastAsia="en-IE"/>
         </w:rPr>
-        <w:t>S</w:t>
+        <w:t xml:space="preserve">DESIGN &amp; </w:t>
       </w:r>
       <w:r>
         <w:rPr>
@@ -3524,7 +3745,7 @@
           <w:szCs w:val="36"/>
           <w:lang w:eastAsia="en-IE"/>
         </w:rPr>
-        <w:t>ITE MAP</w:t>
+        <w:t>S</w:t>
       </w:r>
       <w:r>
         <w:rPr>
@@ -3538,49 +3759,7 @@
           <w:szCs w:val="36"/>
           <w:lang w:eastAsia="en-IE"/>
         </w:rPr>
-        <w:br/>
-      </w:r>
-      <w:r>
-        <w:rPr>
-          <w:rFonts w:ascii="Arial" w:eastAsia="Times New Roman" w:hAnsi="Arial" w:cs="Arial"/>
-          <w:color w:val="262E4D"/>
-          <w:sz w:val="20"/>
-          <w:szCs w:val="20"/>
-          <w:lang w:eastAsia="en-IE"/>
-        </w:rPr>
-        <w:t xml:space="preserve">design </w:t>
-      </w:r>
-      <w:proofErr w:type="spellStart"/>
-      <w:r>
-        <w:rPr>
-          <w:rFonts w:ascii="Arial" w:eastAsia="Times New Roman" w:hAnsi="Arial" w:cs="Arial"/>
-          <w:color w:val="262E4D"/>
-          <w:sz w:val="20"/>
-          <w:szCs w:val="20"/>
-          <w:lang w:eastAsia="en-IE"/>
-        </w:rPr>
-        <w:t>inspiration:</w:t>
-      </w:r>
-      <w:r>
-        <w:rPr>
-          <w:rFonts w:ascii="Arial" w:eastAsia="Times New Roman" w:hAnsi="Arial" w:cs="Arial"/>
-          <w:color w:val="262E4D"/>
-          <w:sz w:val="20"/>
-          <w:szCs w:val="20"/>
-          <w:lang w:eastAsia="en-IE"/>
-        </w:rPr>
-        <w:t>Wireframes</w:t>
-      </w:r>
-      <w:proofErr w:type="spellEnd"/>
-      <w:r>
-        <w:rPr>
-          <w:rFonts w:ascii="Arial" w:eastAsia="Times New Roman" w:hAnsi="Arial" w:cs="Arial"/>
-          <w:color w:val="262E4D"/>
-          <w:sz w:val="20"/>
-          <w:szCs w:val="20"/>
-          <w:lang w:eastAsia="en-IE"/>
-        </w:rPr>
-        <w:t>:</w:t>
+        <w:t>ITE MAP</w:t>
       </w:r>
       <w:r>
         <w:rPr>
@@ -3605,7 +3784,6 @@
           <w:szCs w:val="36"/>
           <w:lang w:eastAsia="en-IE"/>
         </w:rPr>
-        <w:lastRenderedPageBreak/>
         <w:drawing>
           <wp:inline distT="0" distB="0" distL="0" distR="0" wp14:anchorId="5F8BB7D1" wp14:editId="5D668742">
             <wp:extent cx="5264150" cy="3150438"/>
@@ -3624,7 +3802,7 @@
                     </pic:cNvPicPr>
                   </pic:nvPicPr>
                   <pic:blipFill>
-                    <a:blip r:embed="rId17" cstate="print">
+                    <a:blip r:embed="rId19" cstate="print">
                       <a:extLst>
                         <a:ext uri="{28A0092B-C50C-407E-A947-70E740481C1C}">
                           <a14:useLocalDpi xmlns:a14="http://schemas.microsoft.com/office/drawing/2010/main" val="0"/>
@@ -3665,9 +3843,9 @@
           <w:lang w:eastAsia="en-IE"/>
         </w:rPr>
         <w:drawing>
-          <wp:inline distT="0" distB="0" distL="0" distR="0" wp14:anchorId="108BEB93" wp14:editId="62D92677">
-            <wp:extent cx="3829050" cy="2888261"/>
-            <wp:effectExtent l="0" t="0" r="0" b="7620"/>
+          <wp:inline distT="0" distB="0" distL="0" distR="0" wp14:anchorId="108BEB93" wp14:editId="350428CC">
+            <wp:extent cx="4173830" cy="3148330"/>
+            <wp:effectExtent l="0" t="0" r="0" b="0"/>
             <wp:docPr id="2" name="Picture 2"/>
             <wp:cNvGraphicFramePr>
               <a:graphicFrameLocks xmlns:a="http://schemas.openxmlformats.org/drawingml/2006/main" noChangeAspect="1"/>
@@ -3682,7 +3860,7 @@
                     </pic:cNvPicPr>
                   </pic:nvPicPr>
                   <pic:blipFill>
-                    <a:blip r:embed="rId18" cstate="print">
+                    <a:blip r:embed="rId20" cstate="print">
                       <a:extLst>
                         <a:ext uri="{28A0092B-C50C-407E-A947-70E740481C1C}">
                           <a14:useLocalDpi xmlns:a14="http://schemas.microsoft.com/office/drawing/2010/main" val="0"/>
@@ -3697,7 +3875,7 @@
                   <pic:spPr bwMode="auto">
                     <a:xfrm>
                       <a:off x="0" y="0"/>
-                      <a:ext cx="3838444" cy="2895347"/>
+                      <a:ext cx="4199726" cy="3167863"/>
                     </a:xfrm>
                     <a:prstGeom prst="rect">
                       <a:avLst/>
@@ -3744,7 +3922,7 @@
                     </pic:cNvPicPr>
                   </pic:nvPicPr>
                   <pic:blipFill>
-                    <a:blip r:embed="rId19" cstate="print">
+                    <a:blip r:embed="rId21" cstate="print">
                       <a:extLst>
                         <a:ext uri="{28A0092B-C50C-407E-A947-70E740481C1C}">
                           <a14:useLocalDpi xmlns:a14="http://schemas.microsoft.com/office/drawing/2010/main" val="0"/>
@@ -3971,7 +4149,7 @@
         </w:rPr>
         <w:t>Resource:</w:t>
       </w:r>
-      <w:hyperlink r:id="rId20" w:history="1">
+      <w:hyperlink r:id="rId22" w:history="1">
         <w:r>
           <w:rPr>
             <w:rStyle w:val="Hyperlink"/>
@@ -3998,7 +4176,7 @@
         </w:rPr>
         <w:t xml:space="preserve">, </w:t>
       </w:r>
-      <w:hyperlink r:id="rId21" w:history="1">
+      <w:hyperlink r:id="rId23" w:history="1">
         <w:r>
           <w:rPr>
             <w:rStyle w:val="Hyperlink"/>
@@ -4117,8 +4295,18 @@
           <w:lang w:eastAsia="en-IE"/>
         </w:rPr>
         <w:br/>
-        <w:t>I used Postman to .</w:t>
-      </w:r>
+        <w:t xml:space="preserve">I used Postman </w:t>
+      </w:r>
+      <w:proofErr w:type="gramStart"/>
+      <w:r>
+        <w:rPr>
+          <w:rFonts w:ascii="Arial" w:eastAsia="Times New Roman" w:hAnsi="Arial" w:cs="Arial"/>
+          <w:color w:val="262E4D"/>
+          <w:lang w:eastAsia="en-IE"/>
+        </w:rPr>
+        <w:t>to .</w:t>
+      </w:r>
+      <w:proofErr w:type="gramEnd"/>
     </w:p>
     <w:p>
       <w:pPr>
@@ -4185,7 +4373,7 @@
 </file>
 
 <file path=word/numbering.xml><?xml version="1.0" encoding="utf-8"?>
-<w:numbering xmlns:wpc="http://schemas.microsoft.com/office/word/2010/wordprocessingCanvas" xmlns:cx="http://schemas.microsoft.com/office/drawing/2014/chartex" xmlns:cx1="http://schemas.microsoft.com/office/drawing/2015/9/8/chartex" xmlns:cx2="http://schemas.microsoft.com/office/drawing/2015/10/21/chartex" xmlns:cx3="http://schemas.microsoft.com/office/drawing/2016/5/9/chartex" xmlns:cx4="http://schemas.microsoft.com/office/drawing/2016/5/10/chartex" xmlns:cx5="http://schemas.microsoft.com/office/drawing/2016/5/11/chartex" xmlns:cx6="http://schemas.microsoft.com/office/drawing/2016/5/12/chartex" xmlns:cx7="http://schemas.microsoft.com/office/drawing/2016/5/13/chartex" xmlns:cx8="http://schemas.microsoft.com/office/drawing/2016/5/14/chartex" xmlns:mc="http://schemas.openxmlformats.org/markup-compatibility/2006" xmlns:aink="http://schemas.microsoft.com/office/drawing/2016/ink" xmlns:am3d="http://schemas.microsoft.com/office/drawing/2017/model3d" xmlns:o="urn:schemas-microsoft-com:office:office" xmlns:r="http://schemas.openxmlformats.org/officeDocument/2006/relationships" xmlns:m="http://schemas.openxmlformats.org/officeDocument/2006/math" xmlns:v="urn:schemas-microsoft-com:vml" xmlns:wp14="http://schemas.microsoft.com/office/word/2010/wordprocessingDrawing" xmlns:wp="http://schemas.openxmlformats.org/drawingml/2006/wordprocessingDrawing" xmlns:w10="urn:schemas-microsoft-com:office:word" xmlns:w="http://schemas.openxmlformats.org/wordprocessingml/2006/main" xmlns:w14="http://schemas.microsoft.com/office/word/2010/wordml" xmlns:w15="http://schemas.microsoft.com/office/word/2012/wordml" xmlns:w16cex="http://schemas.microsoft.com/office/word/2018/wordml/cex" xmlns:w16cid="http://schemas.microsoft.com/office/word/2016/wordml/cid" xmlns:w16="http://schemas.microsoft.com/office/word/2018/wordml" xmlns:w16se="http://schemas.microsoft.com/office/word/2015/wordml/symex" xmlns:wpg="http://schemas.microsoft.com/office/word/2010/wordprocessingGroup" xmlns:wpi="http://schemas.microsoft.com/office/word/2010/wordprocessingInk" xmlns:wne="http://schemas.microsoft.com/office/word/2006/wordml" xmlns:wps="http://schemas.microsoft.com/office/word/2010/wordprocessingShape" mc:Ignorable="w14 w15 w16se w16cid w16 w16cex wp14">
+<w:numbering xmlns:wpc="http://schemas.microsoft.com/office/word/2010/wordprocessingCanvas" xmlns:cx="http://schemas.microsoft.com/office/drawing/2014/chartex" xmlns:cx1="http://schemas.microsoft.com/office/drawing/2015/9/8/chartex" xmlns:cx2="http://schemas.microsoft.com/office/drawing/2015/10/21/chartex" xmlns:cx3="http://schemas.microsoft.com/office/drawing/2016/5/9/chartex" xmlns:cx4="http://schemas.microsoft.com/office/drawing/2016/5/10/chartex" xmlns:cx5="http://schemas.microsoft.com/office/drawing/2016/5/11/chartex" xmlns:cx6="http://schemas.microsoft.com/office/drawing/2016/5/12/chartex" xmlns:cx7="http://schemas.microsoft.com/office/drawing/2016/5/13/chartex" xmlns:cx8="http://schemas.microsoft.com/office/drawing/2016/5/14/chartex" xmlns:mc="http://schemas.openxmlformats.org/markup-compatibility/2006" xmlns:aink="http://schemas.microsoft.com/office/drawing/2016/ink" xmlns:am3d="http://schemas.microsoft.com/office/drawing/2017/model3d" xmlns:o="urn:schemas-microsoft-com:office:office" xmlns:r="http://schemas.openxmlformats.org/officeDocument/2006/relationships" xmlns:m="http://schemas.openxmlformats.org/officeDocument/2006/math" xmlns:v="urn:schemas-microsoft-com:vml" xmlns:wp14="http://schemas.microsoft.com/office/word/2010/wordprocessingDrawing" xmlns:wp="http://schemas.openxmlformats.org/drawingml/2006/wordprocessingDrawing" xmlns:w10="urn:schemas-microsoft-com:office:word" xmlns:w="http://schemas.openxmlformats.org/wordprocessingml/2006/main" xmlns:w14="http://schemas.microsoft.com/office/word/2010/wordml" xmlns:w15="http://schemas.microsoft.com/office/word/2012/wordml" xmlns:w16cex="http://schemas.microsoft.com/office/word/2018/wordml/cex" xmlns:w16cid="http://schemas.microsoft.com/office/word/2016/wordml/cid" xmlns:w16="http://schemas.microsoft.com/office/word/2018/wordml" xmlns:w16sdtdh="http://schemas.microsoft.com/office/word/2020/wordml/sdtdatahash" xmlns:w16se="http://schemas.microsoft.com/office/word/2015/wordml/symex" xmlns:wpg="http://schemas.microsoft.com/office/word/2010/wordprocessingGroup" xmlns:wpi="http://schemas.microsoft.com/office/word/2010/wordprocessingInk" xmlns:wne="http://schemas.microsoft.com/office/word/2006/wordml" xmlns:wps="http://schemas.microsoft.com/office/word/2010/wordprocessingShape" mc:Ignorable="w14 w15 w16se w16cid w16 w16cex w16sdtdh wp14">
   <w:abstractNum w:abstractNumId="0" w15:restartNumberingAfterBreak="0">
     <w:nsid w:val="16C41499"/>
     <w:multiLevelType w:val="multilevel"/>
@@ -4574,7 +4762,7 @@
 </file>
 
 <file path=word/styles.xml><?xml version="1.0" encoding="utf-8"?>
-<w:styles xmlns:mc="http://schemas.openxmlformats.org/markup-compatibility/2006" xmlns:r="http://schemas.openxmlformats.org/officeDocument/2006/relationships" xmlns:w="http://schemas.openxmlformats.org/wordprocessingml/2006/main" xmlns:w14="http://schemas.microsoft.com/office/word/2010/wordml" xmlns:w15="http://schemas.microsoft.com/office/word/2012/wordml" xmlns:w16cex="http://schemas.microsoft.com/office/word/2018/wordml/cex" xmlns:w16cid="http://schemas.microsoft.com/office/word/2016/wordml/cid" xmlns:w16="http://schemas.microsoft.com/office/word/2018/wordml" xmlns:w16se="http://schemas.microsoft.com/office/word/2015/wordml/symex" mc:Ignorable="w14 w15 w16se w16cid w16 w16cex">
+<w:styles xmlns:mc="http://schemas.openxmlformats.org/markup-compatibility/2006" xmlns:r="http://schemas.openxmlformats.org/officeDocument/2006/relationships" xmlns:w="http://schemas.openxmlformats.org/wordprocessingml/2006/main" xmlns:w14="http://schemas.microsoft.com/office/word/2010/wordml" xmlns:w15="http://schemas.microsoft.com/office/word/2012/wordml" xmlns:w16cex="http://schemas.microsoft.com/office/word/2018/wordml/cex" xmlns:w16cid="http://schemas.microsoft.com/office/word/2016/wordml/cid" xmlns:w16="http://schemas.microsoft.com/office/word/2018/wordml" xmlns:w16sdtdh="http://schemas.microsoft.com/office/word/2020/wordml/sdtdatahash" xmlns:w16se="http://schemas.microsoft.com/office/word/2015/wordml/symex" mc:Ignorable="w14 w15 w16se w16cid w16 w16cex w16sdtdh">
   <w:docDefaults>
     <w:rPrDefault>
       <w:rPr>

</xml_diff>